<commit_message>
🍱 Modification des logos de modèle de réponse (#570)
* 🍱 (1013): mise à jour des images + ajout de l'image dreal mayotte

* 🍱 ajout des logos dreals en png + changement logo ministère

* 🎨 mieux disposer le logo du ministère + retravail de la mise en page (espacement)
</commit_message>
<xml_diff>
--- a/src/views/template/Modèle réponse Changement Producteur - dynamique.docx
+++ b/src/views/template/Modèle réponse Changement Producteur - dynamique.docx
@@ -1,42 +1,76 @@
 
 <file path=word/document.xml><?xml version="1.0" encoding="utf-8"?>
-<w:document xmlns:o="urn:schemas-microsoft-com:office:office" xmlns:r="http://schemas.openxmlformats.org/officeDocument/2006/relationships" xmlns:v="urn:schemas-microsoft-com:vml" xmlns:w="http://schemas.openxmlformats.org/wordprocessingml/2006/main" xmlns:w10="urn:schemas-microsoft-com:office:word" xmlns:wp="http://schemas.openxmlformats.org/drawingml/2006/wordprocessingDrawing" xmlns:wps="http://schemas.microsoft.com/office/word/2010/wordprocessingShape" xmlns:wpg="http://schemas.microsoft.com/office/word/2010/wordprocessingGroup" xmlns:mc="http://schemas.openxmlformats.org/markup-compatibility/2006" xmlns:wp14="http://schemas.microsoft.com/office/word/2010/wordprocessingDrawing" xmlns:w14="http://schemas.microsoft.com/office/word/2010/wordml" mc:Ignorable="w14 wp14">
+<w:document xmlns:o="urn:schemas-microsoft-com:office:office" xmlns:r="http://schemas.openxmlformats.org/officeDocument/2006/relationships" xmlns:v="urn:schemas-microsoft-com:vml" xmlns:w="http://schemas.openxmlformats.org/wordprocessingml/2006/main" xmlns:w10="urn:schemas-microsoft-com:office:word" xmlns:wp="http://schemas.openxmlformats.org/drawingml/2006/wordprocessingDrawing" xmlns:wps="http://schemas.microsoft.com/office/word/2010/wordprocessingShape" xmlns:wpg="http://schemas.microsoft.com/office/word/2010/wordprocessingGroup" xmlns:mc="http://schemas.openxmlformats.org/markup-compatibility/2006" xmlns:wp14="http://schemas.microsoft.com/office/word/2010/wordprocessingDrawing" xmlns:w14="http://schemas.microsoft.com/office/word/2010/wordml" xmlns:w15="http://schemas.microsoft.com/office/word/2012/wordml" mc:Ignorable="w14 wp14 w15">
   <w:body>
     <w:p>
       <w:pPr>
-        <w:pStyle w:val="Normal"/>
+        <w:pStyle w:val="LOnormal"/>
+        <w:keepNext w:val="false"/>
+        <w:keepLines w:val="false"/>
+        <w:pageBreakBefore w:val="false"/>
+        <w:widowControl/>
+        <w:shd w:val="clear" w:fill="auto"/>
         <w:spacing w:lineRule="auto" w:line="240" w:before="0" w:after="0"/>
+        <w:ind w:left="0" w:right="0" w:hanging="0"/>
         <w:jc w:val="both"/>
         <w:rPr>
           <w:rFonts w:ascii="Arial" w:hAnsi="Arial" w:eastAsia="Arial" w:cs="Arial"/>
-          <w:sz w:val="20"/>
-          <w:szCs w:val="20"/>
+          <w:b w:val="false"/>
+          <w:b w:val="false"/>
+          <w:i w:val="false"/>
+          <w:i w:val="false"/>
+          <w:caps w:val="false"/>
+          <w:smallCaps w:val="false"/>
+          <w:strike w:val="false"/>
+          <w:dstrike w:val="false"/>
+          <w:color w:val="000000"/>
+          <w:position w:val="0"/>
+          <w:sz w:val="20"/>
+          <w:sz w:val="20"/>
+          <w:szCs w:val="20"/>
+          <w:u w:val="none"/>
+          <w:shd w:fill="auto" w:val="clear"/>
+          <w:vertAlign w:val="baseline"/>
         </w:rPr>
       </w:pPr>
-      <w:bookmarkStart w:id="0" w:name="docs-internal-guid-dc8c772b-7fff-6337-df"/>
-      <w:bookmarkEnd w:id="0"/>
       <w:r>
         <w:rPr>
-          <w:b w:val="false"/>
-        </w:rPr>
-        <w:br/>
+          <w:rFonts w:eastAsia="Arial" w:cs="Arial" w:ascii="Arial" w:hAnsi="Arial"/>
+          <w:b w:val="false"/>
+          <w:i w:val="false"/>
+          <w:caps w:val="false"/>
+          <w:smallCaps w:val="false"/>
+          <w:strike w:val="false"/>
+          <w:dstrike w:val="false"/>
+          <w:color w:val="000000"/>
+          <w:position w:val="0"/>
+          <w:sz w:val="20"/>
+          <w:sz w:val="20"/>
+          <w:szCs w:val="20"/>
+          <w:u w:val="none"/>
+          <w:shd w:fill="auto" w:val="clear"/>
+          <w:vertAlign w:val="baseline"/>
+        </w:rPr>
       </w:r>
     </w:p>
     <w:tbl>
       <w:tblPr>
-        <w:tblW w:w="9954" w:type="dxa"/>
+        <w:tblStyle w:val="Table1"/>
+        <w:tblW w:w="9953" w:type="dxa"/>
         <w:jc w:val="right"/>
         <w:tblInd w:w="0" w:type="dxa"/>
+        <w:tblLayout w:type="fixed"/>
         <w:tblCellMar>
-          <w:top w:w="28" w:type="dxa"/>
-          <w:left w:w="28" w:type="dxa"/>
-          <w:bottom w:w="28" w:type="dxa"/>
-          <w:right w:w="28" w:type="dxa"/>
+          <w:top w:w="0" w:type="dxa"/>
+          <w:left w:w="108" w:type="dxa"/>
+          <w:bottom w:w="0" w:type="dxa"/>
+          <w:right w:w="108" w:type="dxa"/>
         </w:tblCellMar>
+        <w:tblLook w:val="0000"/>
       </w:tblPr>
       <w:tblGrid>
         <w:gridCol w:w="4987"/>
-        <w:gridCol w:w="4966"/>
+        <w:gridCol w:w="4965"/>
       </w:tblGrid>
       <w:tr>
         <w:trPr/>
@@ -48,33 +82,94 @@
           </w:tcPr>
           <w:p>
             <w:pPr>
-              <w:pStyle w:val="Contenudetableau"/>
-              <w:suppressLineNumbers/>
-              <w:spacing w:before="0" w:after="160"/>
-              <w:rPr/>
+              <w:pStyle w:val="LOnormal"/>
+              <w:keepNext w:val="false"/>
+              <w:keepLines w:val="false"/>
+              <w:widowControl w:val="false"/>
+              <w:shd w:val="clear" w:fill="auto"/>
+              <w:spacing w:lineRule="auto" w:line="259" w:before="0" w:after="160"/>
+              <w:ind w:left="0" w:right="0" w:hanging="0"/>
+              <w:jc w:val="left"/>
+              <w:rPr>
+                <w:rFonts w:ascii="Calibri" w:hAnsi="Calibri" w:eastAsia="Calibri" w:cs="Calibri"/>
+                <w:b w:val="false"/>
+                <w:b w:val="false"/>
+                <w:i w:val="false"/>
+                <w:i w:val="false"/>
+                <w:caps w:val="false"/>
+                <w:smallCaps w:val="false"/>
+                <w:strike w:val="false"/>
+                <w:dstrike w:val="false"/>
+                <w:color w:val="000000"/>
+                <w:position w:val="0"/>
+                <w:sz w:val="22"/>
+                <w:sz w:val="22"/>
+                <w:szCs w:val="22"/>
+                <w:u w:val="none"/>
+                <w:shd w:fill="auto" w:val="clear"/>
+                <w:vertAlign w:val="baseline"/>
+              </w:rPr>
             </w:pPr>
             <w:r>
-              <w:rPr/>
+              <w:rPr>
+                <w:rFonts w:eastAsia="Calibri" w:cs="Calibri"/>
+                <w:b w:val="false"/>
+                <w:i w:val="false"/>
+                <w:caps w:val="false"/>
+                <w:smallCaps w:val="false"/>
+                <w:strike w:val="false"/>
+                <w:dstrike w:val="false"/>
+                <w:color w:val="000000"/>
+                <w:position w:val="0"/>
+                <w:sz w:val="22"/>
+                <w:sz w:val="22"/>
+                <w:szCs w:val="22"/>
+                <w:u w:val="none"/>
+                <w:shd w:fill="auto" w:val="clear"/>
+                <w:vertAlign w:val="baseline"/>
+              </w:rPr>
             </w:r>
           </w:p>
         </w:tc>
         <w:tc>
           <w:tcPr>
-            <w:tcW w:w="4966" w:type="dxa"/>
+            <w:tcW w:w="4965" w:type="dxa"/>
             <w:tcBorders/>
             <w:vAlign w:val="center"/>
           </w:tcPr>
           <w:p>
             <w:pPr>
-              <w:pStyle w:val="Contenudetableau"/>
-              <w:bidi w:val="0"/>
+              <w:pStyle w:val="LOnormal"/>
+              <w:keepNext w:val="false"/>
+              <w:keepLines w:val="false"/>
+              <w:widowControl w:val="false"/>
+              <w:shd w:val="clear" w:fill="auto"/>
               <w:spacing w:lineRule="auto" w:line="288" w:before="0" w:after="0"/>
+              <w:ind w:left="0" w:right="0" w:hanging="0"/>
               <w:jc w:val="right"/>
-              <w:rPr/>
+              <w:rPr>
+                <w:rFonts w:ascii="Calibri" w:hAnsi="Calibri" w:eastAsia="Calibri" w:cs="Calibri"/>
+                <w:b w:val="false"/>
+                <w:b w:val="false"/>
+                <w:i w:val="false"/>
+                <w:i w:val="false"/>
+                <w:caps w:val="false"/>
+                <w:smallCaps w:val="false"/>
+                <w:strike w:val="false"/>
+                <w:dstrike w:val="false"/>
+                <w:color w:val="000000"/>
+                <w:position w:val="0"/>
+                <w:sz w:val="22"/>
+                <w:sz w:val="22"/>
+                <w:szCs w:val="22"/>
+                <w:u w:val="none"/>
+                <w:shd w:fill="auto" w:val="clear"/>
+                <w:vertAlign w:val="baseline"/>
+              </w:rPr>
             </w:pPr>
             <w:r>
               <w:rPr>
-                <w:rFonts w:ascii="Arial" w:hAnsi="Arial"/>
+                <w:rFonts w:eastAsia="Arial" w:cs="Arial" w:ascii="Arial" w:hAnsi="Arial"/>
                 <w:b w:val="false"/>
                 <w:i w:val="false"/>
                 <w:caps w:val="false"/>
@@ -82,15 +177,19 @@
                 <w:strike w:val="false"/>
                 <w:dstrike w:val="false"/>
                 <w:color w:val="231F20"/>
+                <w:position w:val="0"/>
                 <w:sz w:val="16"/>
-                <w:u w:val="none"/>
-                <w:effect w:val="none"/>
+                <w:sz w:val="16"/>
+                <w:szCs w:val="16"/>
+                <w:u w:val="none"/>
+                <w:shd w:fill="auto" w:val="clear"/>
+                <w:vertAlign w:val="baseline"/>
               </w:rPr>
               <w:t xml:space="preserve">Paris, le </w:t>
             </w:r>
             <w:r>
               <w:rPr>
-                <w:rFonts w:ascii="Arial" w:hAnsi="Arial"/>
+                <w:rFonts w:eastAsia="Arial" w:cs="Arial" w:ascii="Arial" w:hAnsi="Arial"/>
                 <w:b w:val="false"/>
                 <w:i w:val="false"/>
                 <w:caps w:val="false"/>
@@ -98,10 +197,13 @@
                 <w:strike w:val="false"/>
                 <w:dstrike w:val="false"/>
                 <w:color w:val="231F20"/>
+                <w:position w:val="0"/>
                 <w:sz w:val="16"/>
+                <w:sz w:val="16"/>
+                <w:szCs w:val="16"/>
                 <w:highlight w:val="yellow"/>
                 <w:u w:val="none"/>
-                <w:effect w:val="none"/>
+                <w:vertAlign w:val="baseline"/>
               </w:rPr>
               <w:t>[Date]</w:t>
             </w:r>
@@ -118,167 +220,383 @@
           </w:tcPr>
           <w:p>
             <w:pPr>
-              <w:pStyle w:val="Contenudetableau"/>
-              <w:bidi w:val="0"/>
+              <w:pStyle w:val="LOnormal"/>
+              <w:keepNext w:val="false"/>
+              <w:keepLines w:val="false"/>
+              <w:widowControl w:val="false"/>
+              <w:shd w:val="clear" w:fill="auto"/>
               <w:spacing w:lineRule="auto" w:line="331" w:before="0" w:after="0"/>
-              <w:rPr/>
+              <w:ind w:left="0" w:right="0" w:hanging="0"/>
+              <w:jc w:val="left"/>
+              <w:rPr>
+                <w:rFonts w:ascii="Calibri" w:hAnsi="Calibri" w:eastAsia="Calibri" w:cs="Calibri"/>
+                <w:b w:val="false"/>
+                <w:b w:val="false"/>
+                <w:i w:val="false"/>
+                <w:i w:val="false"/>
+                <w:caps w:val="false"/>
+                <w:smallCaps w:val="false"/>
+                <w:strike w:val="false"/>
+                <w:dstrike w:val="false"/>
+                <w:color w:val="000000"/>
+                <w:position w:val="0"/>
+                <w:sz w:val="22"/>
+                <w:sz w:val="22"/>
+                <w:szCs w:val="22"/>
+                <w:u w:val="none"/>
+                <w:shd w:fill="auto" w:val="clear"/>
+                <w:vertAlign w:val="baseline"/>
+              </w:rPr>
             </w:pPr>
             <w:r>
               <w:rPr>
-                <w:rFonts w:ascii="Arial" w:hAnsi="Arial"/>
-                <w:b w:val="false"/>
-                <w:i w:val="false"/>
-                <w:caps w:val="false"/>
-                <w:smallCaps w:val="false"/>
-                <w:strike w:val="false"/>
-                <w:dstrike w:val="false"/>
-                <w:color w:val="000000"/>
+                <w:rFonts w:eastAsia="Arial" w:cs="Arial" w:ascii="Arial" w:hAnsi="Arial"/>
+                <w:b w:val="false"/>
+                <w:i w:val="false"/>
+                <w:caps w:val="false"/>
+                <w:smallCaps w:val="false"/>
+                <w:strike w:val="false"/>
+                <w:dstrike w:val="false"/>
+                <w:color w:val="000000"/>
+                <w:position w:val="0"/>
                 <w:sz w:val="16"/>
-                <w:u w:val="none"/>
-                <w:effect w:val="none"/>
+                <w:sz w:val="16"/>
+                <w:szCs w:val="16"/>
+                <w:u w:val="none"/>
+                <w:shd w:fill="auto" w:val="clear"/>
+                <w:vertAlign w:val="baseline"/>
               </w:rPr>
               <w:t>Affaire suivie par :{suiviPar}</w:t>
             </w:r>
           </w:p>
           <w:p>
             <w:pPr>
-              <w:pStyle w:val="Contenudetableau"/>
-              <w:bidi w:val="0"/>
+              <w:pStyle w:val="LOnormal"/>
+              <w:keepNext w:val="false"/>
+              <w:keepLines w:val="false"/>
+              <w:widowControl w:val="false"/>
+              <w:shd w:val="clear" w:fill="auto"/>
               <w:spacing w:lineRule="auto" w:line="331" w:before="0" w:after="0"/>
-              <w:rPr>
-                <w:rFonts w:ascii="Arial" w:hAnsi="Arial"/>
-                <w:b w:val="false"/>
-                <w:b w:val="false"/>
-                <w:i w:val="false"/>
-                <w:i w:val="false"/>
-                <w:caps w:val="false"/>
-                <w:smallCaps w:val="false"/>
-                <w:strike w:val="false"/>
-                <w:dstrike w:val="false"/>
-                <w:color w:val="000000"/>
+              <w:ind w:left="0" w:right="0" w:hanging="0"/>
+              <w:jc w:val="left"/>
+              <w:rPr>
+                <w:rFonts w:ascii="Arial" w:hAnsi="Arial" w:eastAsia="Arial" w:cs="Arial"/>
+                <w:b w:val="false"/>
+                <w:b w:val="false"/>
+                <w:i w:val="false"/>
+                <w:i w:val="false"/>
+                <w:caps w:val="false"/>
+                <w:smallCaps w:val="false"/>
+                <w:strike w:val="false"/>
+                <w:dstrike w:val="false"/>
+                <w:color w:val="000000"/>
+                <w:position w:val="0"/>
                 <w:sz w:val="16"/>
-                <w:u w:val="none"/>
-                <w:effect w:val="none"/>
+                <w:sz w:val="16"/>
+                <w:szCs w:val="16"/>
+                <w:u w:val="none"/>
+                <w:shd w:fill="auto" w:val="clear"/>
+                <w:vertAlign w:val="baseline"/>
               </w:rPr>
             </w:pPr>
             <w:r>
               <w:rPr>
-                <w:rFonts w:ascii="Arial" w:hAnsi="Arial"/>
-                <w:b w:val="false"/>
-                <w:i w:val="false"/>
-                <w:caps w:val="false"/>
-                <w:smallCaps w:val="false"/>
-                <w:strike w:val="false"/>
-                <w:dstrike w:val="false"/>
-                <w:color w:val="000000"/>
+                <w:rFonts w:eastAsia="Arial" w:cs="Arial" w:ascii="Arial" w:hAnsi="Arial"/>
+                <w:b w:val="false"/>
+                <w:i w:val="false"/>
+                <w:caps w:val="false"/>
+                <w:smallCaps w:val="false"/>
+                <w:strike w:val="false"/>
+                <w:dstrike w:val="false"/>
+                <w:color w:val="000000"/>
+                <w:position w:val="0"/>
                 <w:sz w:val="16"/>
-                <w:u w:val="none"/>
-                <w:effect w:val="none"/>
+                <w:sz w:val="16"/>
+                <w:szCs w:val="16"/>
+                <w:u w:val="none"/>
+                <w:shd w:fill="auto" w:val="clear"/>
+                <w:vertAlign w:val="baseline"/>
               </w:rPr>
               <w:t>aopv.dgec@developpement-durable.gouv.fr</w:t>
             </w:r>
           </w:p>
           <w:p>
             <w:pPr>
-              <w:pStyle w:val="Contenudetableau"/>
-              <w:rPr/>
+              <w:pStyle w:val="LOnormal"/>
+              <w:keepNext w:val="false"/>
+              <w:keepLines w:val="false"/>
+              <w:widowControl w:val="false"/>
+              <w:shd w:val="clear" w:fill="auto"/>
+              <w:spacing w:lineRule="auto" w:line="259" w:before="0" w:after="160"/>
+              <w:ind w:left="0" w:right="0" w:hanging="0"/>
+              <w:jc w:val="left"/>
+              <w:rPr>
+                <w:rFonts w:ascii="Calibri" w:hAnsi="Calibri" w:eastAsia="Calibri" w:cs="Calibri"/>
+                <w:b w:val="false"/>
+                <w:b w:val="false"/>
+                <w:i w:val="false"/>
+                <w:i w:val="false"/>
+                <w:caps w:val="false"/>
+                <w:smallCaps w:val="false"/>
+                <w:strike w:val="false"/>
+                <w:dstrike w:val="false"/>
+                <w:color w:val="000000"/>
+                <w:position w:val="0"/>
+                <w:sz w:val="22"/>
+                <w:sz w:val="22"/>
+                <w:szCs w:val="22"/>
+                <w:u w:val="none"/>
+                <w:shd w:fill="auto" w:val="clear"/>
+                <w:vertAlign w:val="baseline"/>
+              </w:rPr>
             </w:pPr>
             <w:r>
-              <w:rPr/>
+              <w:rPr>
+                <w:rFonts w:eastAsia="Calibri" w:cs="Calibri"/>
+                <w:b w:val="false"/>
+                <w:i w:val="false"/>
+                <w:caps w:val="false"/>
+                <w:smallCaps w:val="false"/>
+                <w:strike w:val="false"/>
+                <w:dstrike w:val="false"/>
+                <w:color w:val="000000"/>
+                <w:position w:val="0"/>
+                <w:sz w:val="22"/>
+                <w:sz w:val="22"/>
+                <w:szCs w:val="22"/>
+                <w:u w:val="none"/>
+                <w:shd w:fill="auto" w:val="clear"/>
+                <w:vertAlign w:val="baseline"/>
+              </w:rPr>
             </w:r>
           </w:p>
           <w:p>
             <w:pPr>
-              <w:pStyle w:val="Contenudetableau"/>
-              <w:bidi w:val="0"/>
+              <w:pStyle w:val="LOnormal"/>
+              <w:keepNext w:val="false"/>
+              <w:keepLines w:val="false"/>
+              <w:widowControl w:val="false"/>
+              <w:shd w:val="clear" w:fill="auto"/>
               <w:spacing w:lineRule="auto" w:line="288" w:before="0" w:after="0"/>
-              <w:rPr/>
+              <w:ind w:left="0" w:right="0" w:hanging="0"/>
+              <w:jc w:val="left"/>
+              <w:rPr>
+                <w:rFonts w:ascii="Calibri" w:hAnsi="Calibri" w:eastAsia="Calibri" w:cs="Calibri"/>
+                <w:b w:val="false"/>
+                <w:b w:val="false"/>
+                <w:i w:val="false"/>
+                <w:i w:val="false"/>
+                <w:caps w:val="false"/>
+                <w:smallCaps w:val="false"/>
+                <w:strike w:val="false"/>
+                <w:dstrike w:val="false"/>
+                <w:color w:val="000000"/>
+                <w:position w:val="0"/>
+                <w:sz w:val="22"/>
+                <w:sz w:val="22"/>
+                <w:szCs w:val="22"/>
+                <w:u w:val="none"/>
+                <w:shd w:fill="auto" w:val="clear"/>
+                <w:vertAlign w:val="baseline"/>
+              </w:rPr>
             </w:pPr>
             <w:r>
               <w:rPr>
-                <w:rFonts w:ascii="Arial" w:hAnsi="Arial"/>
-                <w:b w:val="false"/>
-                <w:i w:val="false"/>
-                <w:caps w:val="false"/>
-                <w:smallCaps w:val="false"/>
-                <w:strike w:val="false"/>
-                <w:dstrike w:val="false"/>
-                <w:color w:val="000000"/>
+                <w:rFonts w:eastAsia="Arial" w:cs="Arial" w:ascii="Arial" w:hAnsi="Arial"/>
+                <w:b w:val="false"/>
+                <w:i w:val="false"/>
+                <w:caps w:val="false"/>
+                <w:smallCaps w:val="false"/>
+                <w:strike w:val="false"/>
+                <w:dstrike w:val="false"/>
+                <w:color w:val="000000"/>
+                <w:position w:val="0"/>
                 <w:sz w:val="16"/>
-                <w:u w:val="none"/>
-                <w:effect w:val="none"/>
+                <w:sz w:val="16"/>
+                <w:szCs w:val="16"/>
+                <w:u w:val="none"/>
+                <w:shd w:fill="auto" w:val="clear"/>
+                <w:vertAlign w:val="baseline"/>
               </w:rPr>
               <w:t>Code Potentiel : {refPotentiel}</w:t>
             </w:r>
           </w:p>
           <w:p>
             <w:pPr>
-              <w:pStyle w:val="Contenudetableau"/>
-              <w:bidi w:val="0"/>
+              <w:pStyle w:val="LOnormal"/>
+              <w:keepNext w:val="false"/>
+              <w:keepLines w:val="false"/>
+              <w:widowControl w:val="false"/>
+              <w:shd w:val="clear" w:fill="auto"/>
               <w:spacing w:lineRule="auto" w:line="288" w:before="0" w:after="0"/>
-              <w:rPr/>
+              <w:ind w:left="0" w:right="0" w:hanging="0"/>
+              <w:jc w:val="left"/>
+              <w:rPr>
+                <w:rFonts w:ascii="Calibri" w:hAnsi="Calibri" w:eastAsia="Calibri" w:cs="Calibri"/>
+                <w:b w:val="false"/>
+                <w:b w:val="false"/>
+                <w:i w:val="false"/>
+                <w:i w:val="false"/>
+                <w:caps w:val="false"/>
+                <w:smallCaps w:val="false"/>
+                <w:strike w:val="false"/>
+                <w:dstrike w:val="false"/>
+                <w:color w:val="000000"/>
+                <w:position w:val="0"/>
+                <w:sz w:val="22"/>
+                <w:sz w:val="22"/>
+                <w:szCs w:val="22"/>
+                <w:u w:val="none"/>
+                <w:shd w:fill="auto" w:val="clear"/>
+                <w:vertAlign w:val="baseline"/>
+              </w:rPr>
             </w:pPr>
             <w:r>
               <w:rPr>
-                <w:rFonts w:ascii="Arial" w:hAnsi="Arial"/>
-                <w:b w:val="false"/>
-                <w:i w:val="false"/>
-                <w:caps w:val="false"/>
-                <w:smallCaps w:val="false"/>
-                <w:strike w:val="false"/>
-                <w:dstrike w:val="false"/>
-                <w:color w:val="000000"/>
+                <w:rFonts w:eastAsia="Arial" w:cs="Arial" w:ascii="Arial" w:hAnsi="Arial"/>
+                <w:b w:val="false"/>
+                <w:i w:val="false"/>
+                <w:caps w:val="false"/>
+                <w:smallCaps w:val="false"/>
+                <w:strike w:val="false"/>
+                <w:dstrike w:val="false"/>
+                <w:color w:val="000000"/>
+                <w:position w:val="0"/>
                 <w:sz w:val="16"/>
-                <w:u w:val="none"/>
-                <w:effect w:val="none"/>
+                <w:sz w:val="16"/>
+                <w:szCs w:val="16"/>
+                <w:u w:val="none"/>
+                <w:shd w:fill="auto" w:val="clear"/>
+                <w:vertAlign w:val="baseline"/>
               </w:rPr>
               <w:t xml:space="preserve">Réf : </w:t>
             </w:r>
             <w:r>
               <w:rPr>
-                <w:rFonts w:ascii="Arial" w:hAnsi="Arial"/>
-                <w:b w:val="false"/>
-                <w:i w:val="false"/>
-                <w:caps w:val="false"/>
-                <w:smallCaps w:val="false"/>
-                <w:strike w:val="false"/>
-                <w:dstrike w:val="false"/>
-                <w:color w:val="000000"/>
+                <w:rFonts w:eastAsia="Arial" w:cs="Arial" w:ascii="Arial" w:hAnsi="Arial"/>
+                <w:b w:val="false"/>
+                <w:i w:val="false"/>
+                <w:caps w:val="false"/>
+                <w:smallCaps w:val="false"/>
+                <w:strike w:val="false"/>
+                <w:dstrike w:val="false"/>
+                <w:color w:val="000000"/>
+                <w:position w:val="0"/>
                 <w:sz w:val="16"/>
+                <w:sz w:val="16"/>
+                <w:szCs w:val="16"/>
                 <w:highlight w:val="cyan"/>
                 <w:u w:val="none"/>
-                <w:effect w:val="none"/>
+                <w:vertAlign w:val="baseline"/>
               </w:rPr>
               <w:t>[Référence chrono]</w:t>
             </w:r>
           </w:p>
           <w:p>
             <w:pPr>
-              <w:pStyle w:val="Contenudetableau"/>
-              <w:suppressLineNumbers/>
-              <w:spacing w:before="0" w:after="160"/>
-              <w:rPr/>
+              <w:pStyle w:val="LOnormal"/>
+              <w:keepNext w:val="false"/>
+              <w:keepLines w:val="false"/>
+              <w:widowControl w:val="false"/>
+              <w:shd w:val="clear" w:fill="auto"/>
+              <w:spacing w:lineRule="auto" w:line="259" w:before="0" w:after="160"/>
+              <w:ind w:left="0" w:right="0" w:hanging="0"/>
+              <w:jc w:val="left"/>
+              <w:rPr>
+                <w:rFonts w:ascii="Calibri" w:hAnsi="Calibri" w:eastAsia="Calibri" w:cs="Calibri"/>
+                <w:b w:val="false"/>
+                <w:b w:val="false"/>
+                <w:i w:val="false"/>
+                <w:i w:val="false"/>
+                <w:caps w:val="false"/>
+                <w:smallCaps w:val="false"/>
+                <w:strike w:val="false"/>
+                <w:dstrike w:val="false"/>
+                <w:color w:val="000000"/>
+                <w:position w:val="0"/>
+                <w:sz w:val="22"/>
+                <w:sz w:val="22"/>
+                <w:szCs w:val="22"/>
+                <w:u w:val="none"/>
+                <w:shd w:fill="auto" w:val="clear"/>
+                <w:vertAlign w:val="baseline"/>
+              </w:rPr>
             </w:pPr>
             <w:r>
-              <w:rPr/>
+              <w:rPr>
+                <w:rFonts w:eastAsia="Calibri" w:cs="Calibri"/>
+                <w:b w:val="false"/>
+                <w:i w:val="false"/>
+                <w:caps w:val="false"/>
+                <w:smallCaps w:val="false"/>
+                <w:strike w:val="false"/>
+                <w:dstrike w:val="false"/>
+                <w:color w:val="000000"/>
+                <w:position w:val="0"/>
+                <w:sz w:val="22"/>
+                <w:sz w:val="22"/>
+                <w:szCs w:val="22"/>
+                <w:u w:val="none"/>
+                <w:shd w:fill="auto" w:val="clear"/>
+                <w:vertAlign w:val="baseline"/>
+              </w:rPr>
             </w:r>
           </w:p>
         </w:tc>
         <w:tc>
           <w:tcPr>
-            <w:tcW w:w="4966" w:type="dxa"/>
+            <w:tcW w:w="4965" w:type="dxa"/>
             <w:tcBorders/>
             <w:vAlign w:val="center"/>
           </w:tcPr>
           <w:p>
             <w:pPr>
-              <w:pStyle w:val="Contenudetableau"/>
-              <w:suppressLineNumbers/>
-              <w:spacing w:before="0" w:after="160"/>
-              <w:rPr/>
+              <w:pStyle w:val="LOnormal"/>
+              <w:keepNext w:val="false"/>
+              <w:keepLines w:val="false"/>
+              <w:widowControl w:val="false"/>
+              <w:shd w:val="clear" w:fill="auto"/>
+              <w:spacing w:lineRule="auto" w:line="259" w:before="0" w:after="160"/>
+              <w:ind w:left="0" w:right="0" w:hanging="0"/>
+              <w:jc w:val="left"/>
+              <w:rPr>
+                <w:rFonts w:ascii="Calibri" w:hAnsi="Calibri" w:eastAsia="Calibri" w:cs="Calibri"/>
+                <w:b w:val="false"/>
+                <w:b w:val="false"/>
+                <w:i w:val="false"/>
+                <w:i w:val="false"/>
+                <w:caps w:val="false"/>
+                <w:smallCaps w:val="false"/>
+                <w:strike w:val="false"/>
+                <w:dstrike w:val="false"/>
+                <w:color w:val="000000"/>
+                <w:position w:val="0"/>
+                <w:sz w:val="22"/>
+                <w:sz w:val="22"/>
+                <w:szCs w:val="22"/>
+                <w:u w:val="none"/>
+                <w:shd w:fill="auto" w:val="clear"/>
+                <w:vertAlign w:val="baseline"/>
+              </w:rPr>
             </w:pPr>
             <w:r>
-              <w:rPr/>
+              <w:rPr>
+                <w:rFonts w:eastAsia="Calibri" w:cs="Calibri"/>
+                <w:b w:val="false"/>
+                <w:i w:val="false"/>
+                <w:caps w:val="false"/>
+                <w:smallCaps w:val="false"/>
+                <w:strike w:val="false"/>
+                <w:dstrike w:val="false"/>
+                <w:color w:val="000000"/>
+                <w:position w:val="0"/>
+                <w:sz w:val="22"/>
+                <w:sz w:val="22"/>
+                <w:szCs w:val="22"/>
+                <w:u w:val="none"/>
+                <w:shd w:fill="auto" w:val="clear"/>
+                <w:vertAlign w:val="baseline"/>
+              </w:rPr>
             </w:r>
           </w:p>
         </w:tc>
@@ -293,144 +611,313 @@
           </w:tcPr>
           <w:p>
             <w:pPr>
-              <w:pStyle w:val="Contenudetableau"/>
-              <w:suppressLineNumbers/>
-              <w:spacing w:before="0" w:after="160"/>
-              <w:rPr/>
+              <w:pStyle w:val="LOnormal"/>
+              <w:keepNext w:val="false"/>
+              <w:keepLines w:val="false"/>
+              <w:widowControl w:val="false"/>
+              <w:shd w:val="clear" w:fill="auto"/>
+              <w:spacing w:lineRule="auto" w:line="259" w:before="0" w:after="160"/>
+              <w:ind w:left="0" w:right="0" w:hanging="0"/>
+              <w:jc w:val="left"/>
+              <w:rPr>
+                <w:rFonts w:ascii="Calibri" w:hAnsi="Calibri" w:eastAsia="Calibri" w:cs="Calibri"/>
+                <w:b w:val="false"/>
+                <w:b w:val="false"/>
+                <w:i w:val="false"/>
+                <w:i w:val="false"/>
+                <w:caps w:val="false"/>
+                <w:smallCaps w:val="false"/>
+                <w:strike w:val="false"/>
+                <w:dstrike w:val="false"/>
+                <w:color w:val="000000"/>
+                <w:position w:val="0"/>
+                <w:sz w:val="22"/>
+                <w:sz w:val="22"/>
+                <w:szCs w:val="22"/>
+                <w:u w:val="none"/>
+                <w:shd w:fill="auto" w:val="clear"/>
+                <w:vertAlign w:val="baseline"/>
+              </w:rPr>
             </w:pPr>
             <w:r>
-              <w:rPr/>
+              <w:rPr>
+                <w:rFonts w:eastAsia="Calibri" w:cs="Calibri"/>
+                <w:b w:val="false"/>
+                <w:i w:val="false"/>
+                <w:caps w:val="false"/>
+                <w:smallCaps w:val="false"/>
+                <w:strike w:val="false"/>
+                <w:dstrike w:val="false"/>
+                <w:color w:val="000000"/>
+                <w:position w:val="0"/>
+                <w:sz w:val="22"/>
+                <w:sz w:val="22"/>
+                <w:szCs w:val="22"/>
+                <w:u w:val="none"/>
+                <w:shd w:fill="auto" w:val="clear"/>
+                <w:vertAlign w:val="baseline"/>
+              </w:rPr>
             </w:r>
           </w:p>
         </w:tc>
         <w:tc>
           <w:tcPr>
-            <w:tcW w:w="4966" w:type="dxa"/>
+            <w:tcW w:w="4965" w:type="dxa"/>
             <w:tcBorders/>
             <w:vAlign w:val="center"/>
           </w:tcPr>
           <w:p>
             <w:pPr>
-              <w:pStyle w:val="Contenudetableau"/>
-              <w:bidi w:val="0"/>
-              <w:spacing w:lineRule="auto" w:line="307" w:before="0" w:after="0"/>
+              <w:pStyle w:val="LOnormal"/>
+              <w:keepNext w:val="false"/>
+              <w:keepLines w:val="false"/>
+              <w:widowControl w:val="false"/>
+              <w:shd w:val="clear" w:fill="auto"/>
+              <w:spacing w:lineRule="auto" w:line="302" w:before="0" w:after="0"/>
               <w:ind w:left="0" w:right="52" w:hanging="0"/>
               <w:jc w:val="right"/>
-              <w:rPr/>
+              <w:rPr>
+                <w:rFonts w:ascii="Calibri" w:hAnsi="Calibri" w:eastAsia="Calibri" w:cs="Calibri"/>
+                <w:b w:val="false"/>
+                <w:b w:val="false"/>
+                <w:i w:val="false"/>
+                <w:i w:val="false"/>
+                <w:caps w:val="false"/>
+                <w:smallCaps w:val="false"/>
+                <w:strike w:val="false"/>
+                <w:dstrike w:val="false"/>
+                <w:color w:val="000000"/>
+                <w:position w:val="0"/>
+                <w:sz w:val="22"/>
+                <w:sz w:val="22"/>
+                <w:szCs w:val="22"/>
+                <w:u w:val="none"/>
+                <w:shd w:fill="auto" w:val="clear"/>
+                <w:vertAlign w:val="baseline"/>
+              </w:rPr>
             </w:pPr>
             <w:r>
               <w:rPr>
-                <w:rFonts w:eastAsia="Calibri" w:cs="Calibri" w:ascii="Liberation Sans" w:hAnsi="Liberation Sans"/>
-                <w:b w:val="false"/>
-                <w:i w:val="false"/>
-                <w:caps w:val="false"/>
-                <w:smallCaps w:val="false"/>
-                <w:strike w:val="false"/>
-                <w:dstrike w:val="false"/>
-                <w:color w:val="000000"/>
-                <w:kern w:val="0"/>
+                <w:rFonts w:eastAsia="Liberation Sans" w:cs="Liberation Sans" w:ascii="Liberation Sans" w:hAnsi="Liberation Sans"/>
+                <w:b w:val="false"/>
+                <w:i w:val="false"/>
+                <w:caps w:val="false"/>
+                <w:smallCaps w:val="false"/>
+                <w:strike w:val="false"/>
+                <w:dstrike w:val="false"/>
+                <w:color w:val="000000"/>
+                <w:position w:val="0"/>
                 <w:sz w:val="20"/>
-                <w:szCs w:val="22"/>
-                <w:u w:val="none"/>
-                <w:effect w:val="none"/>
-                <w:lang w:val="fr-FR" w:eastAsia="zh-CN" w:bidi="hi-IN"/>
+                <w:sz w:val="20"/>
+                <w:szCs w:val="20"/>
+                <w:u w:val="none"/>
+                <w:shd w:fill="auto" w:val="clear"/>
+                <w:vertAlign w:val="baseline"/>
               </w:rPr>
               <w:t>{nomRepresentantLegal}</w:t>
             </w:r>
           </w:p>
           <w:p>
             <w:pPr>
-              <w:pStyle w:val="Contenudetableau"/>
-              <w:bidi w:val="0"/>
-              <w:spacing w:lineRule="auto" w:line="307" w:before="0" w:after="0"/>
+              <w:pStyle w:val="LOnormal"/>
+              <w:keepNext w:val="false"/>
+              <w:keepLines w:val="false"/>
+              <w:widowControl w:val="false"/>
+              <w:shd w:val="clear" w:fill="auto"/>
+              <w:spacing w:lineRule="auto" w:line="302" w:before="0" w:after="0"/>
               <w:ind w:left="0" w:right="52" w:hanging="0"/>
               <w:jc w:val="right"/>
-              <w:rPr/>
+              <w:rPr>
+                <w:rFonts w:ascii="Calibri" w:hAnsi="Calibri" w:eastAsia="Calibri" w:cs="Calibri"/>
+                <w:b w:val="false"/>
+                <w:b w:val="false"/>
+                <w:i w:val="false"/>
+                <w:i w:val="false"/>
+                <w:caps w:val="false"/>
+                <w:smallCaps w:val="false"/>
+                <w:strike w:val="false"/>
+                <w:dstrike w:val="false"/>
+                <w:color w:val="000000"/>
+                <w:position w:val="0"/>
+                <w:sz w:val="22"/>
+                <w:sz w:val="22"/>
+                <w:szCs w:val="22"/>
+                <w:u w:val="none"/>
+                <w:shd w:fill="auto" w:val="clear"/>
+                <w:vertAlign w:val="baseline"/>
+              </w:rPr>
             </w:pPr>
             <w:r>
               <w:rPr>
-                <w:rFonts w:eastAsia="Calibri" w:cs="Calibri" w:ascii="Liberation Sans" w:hAnsi="Liberation Sans"/>
-                <w:b w:val="false"/>
-                <w:i w:val="false"/>
-                <w:caps w:val="false"/>
-                <w:smallCaps w:val="false"/>
-                <w:strike w:val="false"/>
-                <w:dstrike w:val="false"/>
-                <w:color w:val="000000"/>
-                <w:kern w:val="0"/>
+                <w:rFonts w:eastAsia="Liberation Sans" w:cs="Liberation Sans" w:ascii="Liberation Sans" w:hAnsi="Liberation Sans"/>
+                <w:b w:val="false"/>
+                <w:i w:val="false"/>
+                <w:caps w:val="false"/>
+                <w:smallCaps w:val="false"/>
+                <w:strike w:val="false"/>
+                <w:dstrike w:val="false"/>
+                <w:color w:val="000000"/>
+                <w:position w:val="0"/>
                 <w:sz w:val="20"/>
-                <w:szCs w:val="22"/>
-                <w:u w:val="none"/>
-                <w:effect w:val="none"/>
-                <w:lang w:val="fr-FR" w:eastAsia="zh-CN" w:bidi="hi-IN"/>
+                <w:sz w:val="20"/>
+                <w:szCs w:val="20"/>
+                <w:u w:val="none"/>
+                <w:shd w:fill="auto" w:val="clear"/>
+                <w:vertAlign w:val="baseline"/>
               </w:rPr>
               <w:t>{nomCandidat}</w:t>
             </w:r>
           </w:p>
           <w:p>
             <w:pPr>
-              <w:pStyle w:val="Contenudetableau"/>
-              <w:bidi w:val="0"/>
-              <w:spacing w:lineRule="auto" w:line="307" w:before="0" w:after="0"/>
+              <w:pStyle w:val="LOnormal"/>
+              <w:keepNext w:val="false"/>
+              <w:keepLines w:val="false"/>
+              <w:widowControl w:val="false"/>
+              <w:shd w:val="clear" w:fill="auto"/>
+              <w:spacing w:lineRule="auto" w:line="302" w:before="0" w:after="0"/>
               <w:ind w:left="0" w:right="52" w:hanging="0"/>
               <w:jc w:val="right"/>
-              <w:rPr/>
+              <w:rPr>
+                <w:rFonts w:ascii="Calibri" w:hAnsi="Calibri" w:eastAsia="Calibri" w:cs="Calibri"/>
+                <w:b w:val="false"/>
+                <w:b w:val="false"/>
+                <w:i w:val="false"/>
+                <w:i w:val="false"/>
+                <w:caps w:val="false"/>
+                <w:smallCaps w:val="false"/>
+                <w:strike w:val="false"/>
+                <w:dstrike w:val="false"/>
+                <w:color w:val="000000"/>
+                <w:position w:val="0"/>
+                <w:sz w:val="22"/>
+                <w:sz w:val="22"/>
+                <w:szCs w:val="22"/>
+                <w:u w:val="none"/>
+                <w:shd w:fill="auto" w:val="clear"/>
+                <w:vertAlign w:val="baseline"/>
+              </w:rPr>
             </w:pPr>
             <w:r>
               <w:rPr>
-                <w:rFonts w:eastAsia="Calibri" w:cs="Calibri" w:ascii="Liberation Sans" w:hAnsi="Liberation Sans"/>
-                <w:b w:val="false"/>
-                <w:i w:val="false"/>
-                <w:caps w:val="false"/>
-                <w:smallCaps w:val="false"/>
-                <w:strike w:val="false"/>
-                <w:dstrike w:val="false"/>
-                <w:color w:val="000000"/>
-                <w:kern w:val="0"/>
+                <w:rFonts w:eastAsia="Liberation Sans" w:cs="Liberation Sans" w:ascii="Liberation Sans" w:hAnsi="Liberation Sans"/>
+                <w:b w:val="false"/>
+                <w:i w:val="false"/>
+                <w:caps w:val="false"/>
+                <w:smallCaps w:val="false"/>
+                <w:strike w:val="false"/>
+                <w:dstrike w:val="false"/>
+                <w:color w:val="000000"/>
+                <w:position w:val="0"/>
                 <w:sz w:val="20"/>
-                <w:szCs w:val="22"/>
-                <w:u w:val="none"/>
-                <w:effect w:val="none"/>
-                <w:lang w:val="fr-FR" w:eastAsia="zh-CN" w:bidi="hi-IN"/>
+                <w:sz w:val="20"/>
+                <w:szCs w:val="20"/>
+                <w:u w:val="none"/>
+                <w:shd w:fill="auto" w:val="clear"/>
+                <w:vertAlign w:val="baseline"/>
               </w:rPr>
               <w:t>{adresseCandidat}</w:t>
             </w:r>
           </w:p>
           <w:p>
             <w:pPr>
-              <w:pStyle w:val="Contenudetableau"/>
-              <w:bidi w:val="0"/>
-              <w:spacing w:lineRule="auto" w:line="307" w:before="0" w:after="0"/>
+              <w:pStyle w:val="LOnormal"/>
+              <w:keepNext w:val="false"/>
+              <w:keepLines w:val="false"/>
+              <w:widowControl w:val="false"/>
+              <w:shd w:val="clear" w:fill="auto"/>
+              <w:spacing w:lineRule="auto" w:line="302" w:before="0" w:after="0"/>
               <w:ind w:left="0" w:right="52" w:hanging="0"/>
               <w:jc w:val="right"/>
-              <w:rPr/>
+              <w:rPr>
+                <w:rFonts w:ascii="Calibri" w:hAnsi="Calibri" w:eastAsia="Calibri" w:cs="Calibri"/>
+                <w:b w:val="false"/>
+                <w:b w:val="false"/>
+                <w:i w:val="false"/>
+                <w:i w:val="false"/>
+                <w:caps w:val="false"/>
+                <w:smallCaps w:val="false"/>
+                <w:strike w:val="false"/>
+                <w:dstrike w:val="false"/>
+                <w:color w:val="000000"/>
+                <w:position w:val="0"/>
+                <w:sz w:val="22"/>
+                <w:sz w:val="22"/>
+                <w:szCs w:val="22"/>
+                <w:u w:val="none"/>
+                <w:shd w:fill="auto" w:val="clear"/>
+                <w:vertAlign w:val="baseline"/>
+              </w:rPr>
             </w:pPr>
             <w:r>
               <w:rPr>
-                <w:rFonts w:ascii="Liberation Sans" w:hAnsi="Liberation Sans"/>
-                <w:b w:val="false"/>
-                <w:i w:val="false"/>
-                <w:caps w:val="false"/>
-                <w:smallCaps w:val="false"/>
-                <w:strike w:val="false"/>
-                <w:dstrike w:val="false"/>
-                <w:color w:val="000000"/>
+                <w:rFonts w:eastAsia="Liberation Sans" w:cs="Liberation Sans" w:ascii="Liberation Sans" w:hAnsi="Liberation Sans"/>
+                <w:b w:val="false"/>
+                <w:i w:val="false"/>
+                <w:caps w:val="false"/>
+                <w:smallCaps w:val="false"/>
+                <w:strike w:val="false"/>
+                <w:dstrike w:val="false"/>
+                <w:color w:val="000000"/>
+                <w:position w:val="0"/>
                 <w:sz w:val="20"/>
-                <w:u w:val="none"/>
-                <w:effect w:val="none"/>
+                <w:sz w:val="20"/>
+                <w:szCs w:val="20"/>
+                <w:u w:val="none"/>
+                <w:shd w:fill="auto" w:val="clear"/>
+                <w:vertAlign w:val="baseline"/>
               </w:rPr>
               <w:t>{email}</w:t>
             </w:r>
           </w:p>
           <w:p>
             <w:pPr>
-              <w:pStyle w:val="Contenudetableau"/>
-              <w:suppressLineNumbers/>
-              <w:spacing w:before="0" w:after="160"/>
-              <w:rPr/>
+              <w:pStyle w:val="LOnormal"/>
+              <w:keepNext w:val="false"/>
+              <w:keepLines w:val="false"/>
+              <w:widowControl w:val="false"/>
+              <w:shd w:val="clear" w:fill="auto"/>
+              <w:spacing w:lineRule="auto" w:line="259" w:before="0" w:after="160"/>
+              <w:ind w:left="0" w:right="0" w:hanging="0"/>
+              <w:jc w:val="left"/>
+              <w:rPr>
+                <w:rFonts w:ascii="Calibri" w:hAnsi="Calibri" w:eastAsia="Calibri" w:cs="Calibri"/>
+                <w:b w:val="false"/>
+                <w:b w:val="false"/>
+                <w:i w:val="false"/>
+                <w:i w:val="false"/>
+                <w:caps w:val="false"/>
+                <w:smallCaps w:val="false"/>
+                <w:strike w:val="false"/>
+                <w:dstrike w:val="false"/>
+                <w:color w:val="000000"/>
+                <w:position w:val="0"/>
+                <w:sz w:val="22"/>
+                <w:sz w:val="22"/>
+                <w:szCs w:val="22"/>
+                <w:u w:val="none"/>
+                <w:shd w:fill="auto" w:val="clear"/>
+                <w:vertAlign w:val="baseline"/>
+              </w:rPr>
             </w:pPr>
             <w:r>
-              <w:rPr/>
+              <w:rPr>
+                <w:rFonts w:eastAsia="Calibri" w:cs="Calibri"/>
+                <w:b w:val="false"/>
+                <w:i w:val="false"/>
+                <w:caps w:val="false"/>
+                <w:smallCaps w:val="false"/>
+                <w:strike w:val="false"/>
+                <w:dstrike w:val="false"/>
+                <w:color w:val="000000"/>
+                <w:position w:val="0"/>
+                <w:sz w:val="22"/>
+                <w:sz w:val="22"/>
+                <w:szCs w:val="22"/>
+                <w:u w:val="none"/>
+                <w:shd w:fill="auto" w:val="clear"/>
+                <w:vertAlign w:val="baseline"/>
+              </w:rPr>
             </w:r>
           </w:p>
         </w:tc>
@@ -438,33 +925,89 @@
     </w:tbl>
     <w:p>
       <w:pPr>
-        <w:pStyle w:val="Corpsdetexte"/>
-        <w:spacing w:before="0" w:after="283"/>
+        <w:pStyle w:val="LOnormal"/>
+        <w:keepNext w:val="false"/>
+        <w:keepLines w:val="false"/>
+        <w:pageBreakBefore w:val="false"/>
+        <w:widowControl w:val="false"/>
+        <w:shd w:val="clear" w:fill="auto"/>
+        <w:spacing w:lineRule="auto" w:line="276" w:before="0" w:after="283"/>
+        <w:ind w:left="0" w:right="0" w:hanging="0"/>
+        <w:jc w:val="left"/>
         <w:rPr>
           <w:rFonts w:ascii="Arial" w:hAnsi="Arial" w:eastAsia="Arial" w:cs="Arial"/>
-          <w:sz w:val="20"/>
-          <w:szCs w:val="20"/>
+          <w:b w:val="false"/>
+          <w:b w:val="false"/>
+          <w:i w:val="false"/>
+          <w:i w:val="false"/>
+          <w:caps w:val="false"/>
+          <w:smallCaps w:val="false"/>
+          <w:strike w:val="false"/>
+          <w:dstrike w:val="false"/>
+          <w:color w:val="000000"/>
+          <w:position w:val="0"/>
+          <w:sz w:val="20"/>
+          <w:sz w:val="20"/>
+          <w:szCs w:val="20"/>
+          <w:u w:val="none"/>
+          <w:shd w:fill="auto" w:val="clear"/>
+          <w:vertAlign w:val="baseline"/>
         </w:rPr>
       </w:pPr>
       <w:r>
         <w:rPr>
-          <w:rFonts w:eastAsia="Arial" w:cs="Arial"/>
-          <w:sz w:val="20"/>
-          <w:szCs w:val="20"/>
+          <w:rFonts w:eastAsia="Arial" w:cs="Arial" w:ascii="Arial" w:hAnsi="Arial"/>
+          <w:b w:val="false"/>
+          <w:i w:val="false"/>
+          <w:caps w:val="false"/>
+          <w:smallCaps w:val="false"/>
+          <w:strike w:val="false"/>
+          <w:dstrike w:val="false"/>
+          <w:color w:val="000000"/>
+          <w:position w:val="0"/>
+          <w:sz w:val="20"/>
+          <w:sz w:val="20"/>
+          <w:szCs w:val="20"/>
+          <w:u w:val="none"/>
+          <w:shd w:fill="auto" w:val="clear"/>
+          <w:vertAlign w:val="baseline"/>
         </w:rPr>
       </w:r>
     </w:p>
     <w:p>
       <w:pPr>
-        <w:pStyle w:val="Corpsdetexte"/>
-        <w:bidi w:val="0"/>
-        <w:spacing w:lineRule="auto" w:line="307" w:before="0" w:after="160"/>
+        <w:pStyle w:val="LOnormal"/>
+        <w:keepNext w:val="false"/>
+        <w:keepLines w:val="false"/>
+        <w:pageBreakBefore w:val="false"/>
+        <w:widowControl w:val="false"/>
+        <w:shd w:val="clear" w:fill="auto"/>
+        <w:spacing w:lineRule="auto" w:line="302" w:before="0" w:after="160"/>
+        <w:ind w:left="0" w:right="0" w:hanging="0"/>
         <w:jc w:val="both"/>
-        <w:rPr/>
+        <w:rPr>
+          <w:rFonts w:ascii="Arial" w:hAnsi="Arial" w:eastAsia="Arial" w:cs="Arial"/>
+          <w:b w:val="false"/>
+          <w:b w:val="false"/>
+          <w:i w:val="false"/>
+          <w:i w:val="false"/>
+          <w:caps w:val="false"/>
+          <w:smallCaps w:val="false"/>
+          <w:strike w:val="false"/>
+          <w:dstrike w:val="false"/>
+          <w:color w:val="000000"/>
+          <w:position w:val="0"/>
+          <w:sz w:val="20"/>
+          <w:sz w:val="20"/>
+          <w:szCs w:val="20"/>
+          <w:u w:val="none"/>
+          <w:shd w:fill="auto" w:val="clear"/>
+          <w:vertAlign w:val="baseline"/>
+        </w:rPr>
       </w:pPr>
       <w:r>
         <w:rPr>
-          <w:rFonts w:ascii="Liberation Sans" w:hAnsi="Liberation Sans"/>
+          <w:rFonts w:eastAsia="Liberation Sans" w:cs="Liberation Sans" w:ascii="Liberation Sans" w:hAnsi="Liberation Sans"/>
           <w:b/>
           <w:i w:val="false"/>
           <w:caps w:val="false"/>
@@ -472,150 +1015,186 @@
           <w:strike w:val="false"/>
           <w:dstrike w:val="false"/>
           <w:color w:val="000000"/>
-          <w:sz w:val="20"/>
-          <w:u w:val="none"/>
-          <w:effect w:val="none"/>
-        </w:rPr>
-        <w:t xml:space="preserve">Objet : Changement de producteur pour un projet lauréat de la </w:t>
-      </w:r>
-      <w:r>
-        <w:rPr>
-          <w:rFonts w:eastAsia="Arial" w:cs="Arial" w:ascii="Liberation Sans" w:hAnsi="Liberation Sans"/>
-          <w:b/>
-          <w:i w:val="false"/>
-          <w:caps w:val="false"/>
-          <w:smallCaps w:val="false"/>
-          <w:strike w:val="false"/>
-          <w:dstrike w:val="false"/>
-          <w:color w:val="000000"/>
-          <w:kern w:val="0"/>
-          <w:sz w:val="20"/>
-          <w:szCs w:val="22"/>
-          <w:u w:val="none"/>
-          <w:effect w:val="none"/>
-          <w:lang w:val="fr-FR" w:eastAsia="zh-CN" w:bidi="hi-IN"/>
-        </w:rPr>
-        <w:t xml:space="preserve">{titrePeriode} </w:t>
-      </w:r>
-      <w:r>
-        <w:rPr>
-          <w:rFonts w:ascii="Liberation Sans" w:hAnsi="Liberation Sans"/>
-          <w:b/>
-          <w:i w:val="false"/>
-          <w:caps w:val="false"/>
-          <w:smallCaps w:val="false"/>
-          <w:strike w:val="false"/>
-          <w:dstrike w:val="false"/>
-          <w:color w:val="000000"/>
-          <w:sz w:val="20"/>
-          <w:u w:val="none"/>
-          <w:effect w:val="none"/>
-        </w:rPr>
-        <w:t xml:space="preserve">période de l’appel d’offres </w:t>
-      </w:r>
-      <w:r>
-        <w:rPr>
-          <w:rFonts w:eastAsia="Arial" w:cs="Arial" w:ascii="Liberation Sans" w:hAnsi="Liberation Sans"/>
-          <w:b/>
-          <w:i w:val="false"/>
-          <w:caps w:val="false"/>
-          <w:smallCaps w:val="false"/>
-          <w:strike w:val="false"/>
-          <w:dstrike w:val="false"/>
-          <w:color w:val="000000"/>
-          <w:kern w:val="0"/>
-          <w:sz w:val="20"/>
-          <w:szCs w:val="22"/>
-          <w:u w:val="none"/>
-          <w:effect w:val="none"/>
-          <w:lang w:val="fr-FR" w:eastAsia="zh-CN" w:bidi="hi-IN"/>
-        </w:rPr>
-        <w:t>{titreAppelOffre}</w:t>
+          <w:position w:val="0"/>
+          <w:sz w:val="20"/>
+          <w:sz w:val="20"/>
+          <w:szCs w:val="20"/>
+          <w:u w:val="none"/>
+          <w:shd w:fill="auto" w:val="clear"/>
+          <w:vertAlign w:val="baseline"/>
+        </w:rPr>
+        <w:t>Objet : Changement de producteur pour un projet lauréat de la {titrePeriode} période de l’appel d’offres {titreAppelOffre}</w:t>
       </w:r>
     </w:p>
     <w:p>
       <w:pPr>
-        <w:pStyle w:val="Corpsdetexte"/>
-        <w:spacing w:before="0" w:after="283"/>
+        <w:pStyle w:val="LOnormal"/>
+        <w:keepNext w:val="false"/>
+        <w:keepLines w:val="false"/>
+        <w:pageBreakBefore w:val="false"/>
+        <w:widowControl w:val="false"/>
+        <w:shd w:val="clear" w:fill="auto"/>
+        <w:spacing w:lineRule="auto" w:line="276" w:before="0" w:after="283"/>
+        <w:ind w:left="0" w:right="0" w:hanging="0"/>
+        <w:jc w:val="left"/>
         <w:rPr>
           <w:rFonts w:ascii="Arial" w:hAnsi="Arial" w:eastAsia="Arial" w:cs="Arial"/>
-          <w:sz w:val="20"/>
-          <w:szCs w:val="20"/>
+          <w:b w:val="false"/>
+          <w:b w:val="false"/>
+          <w:i w:val="false"/>
+          <w:i w:val="false"/>
+          <w:caps w:val="false"/>
+          <w:smallCaps w:val="false"/>
+          <w:strike w:val="false"/>
+          <w:dstrike w:val="false"/>
+          <w:color w:val="000000"/>
+          <w:position w:val="0"/>
+          <w:sz w:val="20"/>
+          <w:sz w:val="20"/>
+          <w:szCs w:val="20"/>
+          <w:u w:val="none"/>
+          <w:shd w:fill="auto" w:val="clear"/>
+          <w:vertAlign w:val="baseline"/>
         </w:rPr>
       </w:pPr>
       <w:r>
         <w:rPr>
-          <w:rFonts w:eastAsia="Arial" w:cs="Arial"/>
-          <w:sz w:val="20"/>
-          <w:szCs w:val="20"/>
+          <w:rFonts w:eastAsia="Arial" w:cs="Arial" w:ascii="Arial" w:hAnsi="Arial"/>
+          <w:b w:val="false"/>
+          <w:i w:val="false"/>
+          <w:caps w:val="false"/>
+          <w:smallCaps w:val="false"/>
+          <w:strike w:val="false"/>
+          <w:dstrike w:val="false"/>
+          <w:color w:val="000000"/>
+          <w:position w:val="0"/>
+          <w:sz w:val="20"/>
+          <w:sz w:val="20"/>
+          <w:szCs w:val="20"/>
+          <w:u w:val="none"/>
+          <w:shd w:fill="auto" w:val="clear"/>
+          <w:vertAlign w:val="baseline"/>
         </w:rPr>
       </w:r>
     </w:p>
     <w:p>
       <w:pPr>
-        <w:pStyle w:val="Corpsdetexte"/>
-        <w:bidi w:val="0"/>
-        <w:spacing w:lineRule="auto" w:line="307" w:before="0" w:after="160"/>
+        <w:pStyle w:val="LOnormal"/>
+        <w:keepNext w:val="false"/>
+        <w:keepLines w:val="false"/>
+        <w:pageBreakBefore w:val="false"/>
+        <w:widowControl w:val="false"/>
+        <w:shd w:val="clear" w:fill="auto"/>
+        <w:spacing w:lineRule="auto" w:line="302" w:before="0" w:after="160"/>
+        <w:ind w:left="0" w:right="0" w:hanging="0"/>
         <w:jc w:val="both"/>
         <w:rPr>
           <w:rFonts w:ascii="Arial" w:hAnsi="Arial" w:eastAsia="Arial" w:cs="Arial"/>
-          <w:sz w:val="20"/>
-          <w:szCs w:val="20"/>
+          <w:b w:val="false"/>
+          <w:b w:val="false"/>
+          <w:i w:val="false"/>
+          <w:i w:val="false"/>
+          <w:caps w:val="false"/>
+          <w:smallCaps w:val="false"/>
+          <w:strike w:val="false"/>
+          <w:dstrike w:val="false"/>
+          <w:color w:val="000000"/>
+          <w:position w:val="0"/>
+          <w:sz w:val="20"/>
+          <w:sz w:val="20"/>
+          <w:szCs w:val="20"/>
+          <w:u w:val="none"/>
+          <w:shd w:fill="auto" w:val="clear"/>
+          <w:vertAlign w:val="baseline"/>
         </w:rPr>
       </w:pPr>
       <w:r>
         <w:rPr>
-          <w:rFonts w:ascii="Liberation Sans" w:hAnsi="Liberation Sans"/>
-          <w:b w:val="false"/>
-          <w:i w:val="false"/>
-          <w:caps w:val="false"/>
-          <w:smallCaps w:val="false"/>
-          <w:strike w:val="false"/>
-          <w:dstrike w:val="false"/>
-          <w:color w:val="000000"/>
-          <w:sz w:val="20"/>
-          <w:u w:val="none"/>
-          <w:effect w:val="none"/>
+          <w:rFonts w:eastAsia="Liberation Sans" w:cs="Liberation Sans" w:ascii="Liberation Sans" w:hAnsi="Liberation Sans"/>
+          <w:b w:val="false"/>
+          <w:i w:val="false"/>
+          <w:caps w:val="false"/>
+          <w:smallCaps w:val="false"/>
+          <w:strike w:val="false"/>
+          <w:dstrike w:val="false"/>
+          <w:color w:val="000000"/>
+          <w:position w:val="0"/>
+          <w:sz w:val="20"/>
+          <w:sz w:val="20"/>
+          <w:szCs w:val="20"/>
+          <w:u w:val="none"/>
+          <w:shd w:fill="auto" w:val="clear"/>
+          <w:vertAlign w:val="baseline"/>
         </w:rPr>
         <w:t>Madame, Monsieur,</w:t>
       </w:r>
     </w:p>
     <w:p>
       <w:pPr>
-        <w:pStyle w:val="Corpsdetexte"/>
-        <w:bidi w:val="0"/>
-        <w:spacing w:lineRule="auto" w:line="307" w:before="0" w:after="160"/>
+        <w:pStyle w:val="LOnormal"/>
+        <w:keepNext w:val="false"/>
+        <w:keepLines w:val="false"/>
+        <w:pageBreakBefore w:val="false"/>
+        <w:widowControl w:val="false"/>
+        <w:shd w:val="clear" w:fill="auto"/>
+        <w:spacing w:lineRule="auto" w:line="302" w:before="0" w:after="160"/>
+        <w:ind w:left="0" w:right="0" w:hanging="0"/>
         <w:jc w:val="both"/>
-        <w:rPr/>
+        <w:rPr>
+          <w:rFonts w:ascii="Arial" w:hAnsi="Arial" w:eastAsia="Arial" w:cs="Arial"/>
+          <w:b w:val="false"/>
+          <w:b w:val="false"/>
+          <w:i w:val="false"/>
+          <w:i w:val="false"/>
+          <w:caps w:val="false"/>
+          <w:smallCaps w:val="false"/>
+          <w:strike w:val="false"/>
+          <w:dstrike w:val="false"/>
+          <w:color w:val="000000"/>
+          <w:position w:val="0"/>
+          <w:sz w:val="20"/>
+          <w:sz w:val="20"/>
+          <w:szCs w:val="20"/>
+          <w:u w:val="none"/>
+          <w:shd w:fill="auto" w:val="clear"/>
+          <w:vertAlign w:val="baseline"/>
+        </w:rPr>
       </w:pPr>
       <w:r>
         <w:rPr>
-          <w:rFonts w:ascii="Liberation Sans" w:hAnsi="Liberation Sans"/>
-          <w:b w:val="false"/>
-          <w:i w:val="false"/>
-          <w:caps w:val="false"/>
-          <w:smallCaps w:val="false"/>
-          <w:strike w:val="false"/>
-          <w:dstrike w:val="false"/>
-          <w:color w:val="000000"/>
-          <w:sz w:val="20"/>
-          <w:u w:val="none"/>
-          <w:effect w:val="none"/>
+          <w:rFonts w:eastAsia="Liberation Sans" w:cs="Liberation Sans" w:ascii="Liberation Sans" w:hAnsi="Liberation Sans"/>
+          <w:b w:val="false"/>
+          <w:i w:val="false"/>
+          <w:caps w:val="false"/>
+          <w:smallCaps w:val="false"/>
+          <w:strike w:val="false"/>
+          <w:dstrike w:val="false"/>
+          <w:color w:val="000000"/>
+          <w:position w:val="0"/>
+          <w:sz w:val="20"/>
+          <w:sz w:val="20"/>
+          <w:szCs w:val="20"/>
+          <w:u w:val="none"/>
+          <w:shd w:fill="auto" w:val="clear"/>
+          <w:vertAlign w:val="baseline"/>
         </w:rPr>
         <w:t>Par courrier du {dateNotification}, il vous a été notifié la désignation du projet ci-dessous comme lauréat de l’appel d’offres cité en objet{#familles}, retenu dans la famille {titreFamille}{/familles}.</w:t>
       </w:r>
     </w:p>
     <w:tbl>
       <w:tblPr>
+        <w:tblStyle w:val="Table2"/>
         <w:tblW w:w="6528" w:type="dxa"/>
         <w:jc w:val="center"/>
         <w:tblInd w:w="0" w:type="dxa"/>
+        <w:tblLayout w:type="fixed"/>
         <w:tblCellMar>
-          <w:top w:w="28" w:type="dxa"/>
+          <w:top w:w="0" w:type="dxa"/>
           <w:left w:w="108" w:type="dxa"/>
-          <w:bottom w:w="28" w:type="dxa"/>
+          <w:bottom w:w="0" w:type="dxa"/>
           <w:right w:w="108" w:type="dxa"/>
         </w:tblCellMar>
+        <w:tblLook w:val="0000"/>
       </w:tblPr>
       <w:tblGrid>
         <w:gridCol w:w="2199"/>
@@ -638,39 +1217,51 @@
           </w:tcPr>
           <w:p>
             <w:pPr>
-              <w:pStyle w:val="Contenudetableau"/>
-              <w:bidi w:val="0"/>
+              <w:pStyle w:val="LOnormal"/>
+              <w:keepNext w:val="false"/>
+              <w:keepLines w:val="false"/>
+              <w:widowControl w:val="false"/>
+              <w:shd w:val="clear" w:fill="auto"/>
               <w:spacing w:lineRule="auto" w:line="288" w:before="0" w:after="0"/>
+              <w:ind w:left="0" w:right="0" w:hanging="0"/>
               <w:jc w:val="center"/>
               <w:rPr>
-                <w:rFonts w:ascii="Liberation Sans" w:hAnsi="Liberation Sans"/>
-                <w:b w:val="false"/>
-                <w:b w:val="false"/>
-                <w:i w:val="false"/>
-                <w:i w:val="false"/>
-                <w:caps w:val="false"/>
-                <w:smallCaps w:val="false"/>
-                <w:strike w:val="false"/>
-                <w:dstrike w:val="false"/>
-                <w:color w:val="000000"/>
+                <w:rFonts w:ascii="Liberation Sans" w:hAnsi="Liberation Sans" w:eastAsia="Liberation Sans" w:cs="Liberation Sans"/>
+                <w:b w:val="false"/>
+                <w:b w:val="false"/>
+                <w:i w:val="false"/>
+                <w:i w:val="false"/>
+                <w:caps w:val="false"/>
+                <w:smallCaps w:val="false"/>
+                <w:strike w:val="false"/>
+                <w:dstrike w:val="false"/>
+                <w:color w:val="000000"/>
+                <w:position w:val="0"/>
                 <w:sz w:val="20"/>
-                <w:u w:val="none"/>
-                <w:effect w:val="none"/>
+                <w:sz w:val="20"/>
+                <w:szCs w:val="20"/>
+                <w:u w:val="none"/>
+                <w:shd w:fill="auto" w:val="clear"/>
+                <w:vertAlign w:val="baseline"/>
               </w:rPr>
             </w:pPr>
             <w:r>
               <w:rPr>
-                <w:rFonts w:ascii="Liberation Sans" w:hAnsi="Liberation Sans"/>
-                <w:b w:val="false"/>
-                <w:i w:val="false"/>
-                <w:caps w:val="false"/>
-                <w:smallCaps w:val="false"/>
-                <w:strike w:val="false"/>
-                <w:dstrike w:val="false"/>
-                <w:color w:val="000000"/>
+                <w:rFonts w:eastAsia="Liberation Sans" w:cs="Liberation Sans" w:ascii="Liberation Sans" w:hAnsi="Liberation Sans"/>
+                <w:b w:val="false"/>
+                <w:i w:val="false"/>
+                <w:caps w:val="false"/>
+                <w:smallCaps w:val="false"/>
+                <w:strike w:val="false"/>
+                <w:dstrike w:val="false"/>
+                <w:color w:val="000000"/>
+                <w:position w:val="0"/>
                 <w:sz w:val="20"/>
-                <w:u w:val="none"/>
-                <w:effect w:val="none"/>
+                <w:sz w:val="20"/>
+                <w:szCs w:val="20"/>
+                <w:u w:val="none"/>
+                <w:shd w:fill="auto" w:val="clear"/>
+                <w:vertAlign w:val="baseline"/>
               </w:rPr>
               <w:t>Nom du projet</w:t>
             </w:r>
@@ -690,39 +1281,51 @@
           </w:tcPr>
           <w:p>
             <w:pPr>
-              <w:pStyle w:val="Contenudetableau"/>
-              <w:bidi w:val="0"/>
+              <w:pStyle w:val="LOnormal"/>
+              <w:keepNext w:val="false"/>
+              <w:keepLines w:val="false"/>
+              <w:widowControl w:val="false"/>
+              <w:shd w:val="clear" w:fill="auto"/>
               <w:spacing w:lineRule="auto" w:line="288" w:before="0" w:after="0"/>
+              <w:ind w:left="0" w:right="0" w:hanging="0"/>
               <w:jc w:val="center"/>
               <w:rPr>
-                <w:rFonts w:ascii="Liberation Sans" w:hAnsi="Liberation Sans"/>
-                <w:b w:val="false"/>
-                <w:b w:val="false"/>
-                <w:i w:val="false"/>
-                <w:i w:val="false"/>
-                <w:caps w:val="false"/>
-                <w:smallCaps w:val="false"/>
-                <w:strike w:val="false"/>
-                <w:dstrike w:val="false"/>
-                <w:color w:val="000000"/>
+                <w:rFonts w:ascii="Liberation Sans" w:hAnsi="Liberation Sans" w:eastAsia="Liberation Sans" w:cs="Liberation Sans"/>
+                <w:b w:val="false"/>
+                <w:b w:val="false"/>
+                <w:i w:val="false"/>
+                <w:i w:val="false"/>
+                <w:caps w:val="false"/>
+                <w:smallCaps w:val="false"/>
+                <w:strike w:val="false"/>
+                <w:dstrike w:val="false"/>
+                <w:color w:val="000000"/>
+                <w:position w:val="0"/>
                 <w:sz w:val="20"/>
-                <w:u w:val="none"/>
-                <w:effect w:val="none"/>
+                <w:sz w:val="20"/>
+                <w:szCs w:val="20"/>
+                <w:u w:val="none"/>
+                <w:shd w:fill="auto" w:val="clear"/>
+                <w:vertAlign w:val="baseline"/>
               </w:rPr>
             </w:pPr>
             <w:r>
               <w:rPr>
-                <w:rFonts w:ascii="Liberation Sans" w:hAnsi="Liberation Sans"/>
-                <w:b w:val="false"/>
-                <w:i w:val="false"/>
-                <w:caps w:val="false"/>
-                <w:smallCaps w:val="false"/>
-                <w:strike w:val="false"/>
-                <w:dstrike w:val="false"/>
-                <w:color w:val="000000"/>
+                <w:rFonts w:eastAsia="Liberation Sans" w:cs="Liberation Sans" w:ascii="Liberation Sans" w:hAnsi="Liberation Sans"/>
+                <w:b w:val="false"/>
+                <w:i w:val="false"/>
+                <w:caps w:val="false"/>
+                <w:smallCaps w:val="false"/>
+                <w:strike w:val="false"/>
+                <w:dstrike w:val="false"/>
+                <w:color w:val="000000"/>
+                <w:position w:val="0"/>
                 <w:sz w:val="20"/>
-                <w:u w:val="none"/>
-                <w:effect w:val="none"/>
+                <w:sz w:val="20"/>
+                <w:szCs w:val="20"/>
+                <w:u w:val="none"/>
+                <w:shd w:fill="auto" w:val="clear"/>
+                <w:vertAlign w:val="baseline"/>
               </w:rPr>
               <w:t>Puissance-crête (MWc)</w:t>
             </w:r>
@@ -742,39 +1345,51 @@
           </w:tcPr>
           <w:p>
             <w:pPr>
-              <w:pStyle w:val="Contenudetableau"/>
-              <w:bidi w:val="0"/>
+              <w:pStyle w:val="LOnormal"/>
+              <w:keepNext w:val="false"/>
+              <w:keepLines w:val="false"/>
+              <w:widowControl w:val="false"/>
+              <w:shd w:val="clear" w:fill="auto"/>
               <w:spacing w:lineRule="auto" w:line="288" w:before="0" w:after="0"/>
+              <w:ind w:left="0" w:right="0" w:hanging="0"/>
               <w:jc w:val="center"/>
               <w:rPr>
-                <w:rFonts w:ascii="Liberation Sans" w:hAnsi="Liberation Sans"/>
-                <w:b w:val="false"/>
-                <w:b w:val="false"/>
-                <w:i w:val="false"/>
-                <w:i w:val="false"/>
-                <w:caps w:val="false"/>
-                <w:smallCaps w:val="false"/>
-                <w:strike w:val="false"/>
-                <w:dstrike w:val="false"/>
-                <w:color w:val="000000"/>
+                <w:rFonts w:ascii="Liberation Sans" w:hAnsi="Liberation Sans" w:eastAsia="Liberation Sans" w:cs="Liberation Sans"/>
+                <w:b w:val="false"/>
+                <w:b w:val="false"/>
+                <w:i w:val="false"/>
+                <w:i w:val="false"/>
+                <w:caps w:val="false"/>
+                <w:smallCaps w:val="false"/>
+                <w:strike w:val="false"/>
+                <w:dstrike w:val="false"/>
+                <w:color w:val="000000"/>
+                <w:position w:val="0"/>
                 <w:sz w:val="20"/>
-                <w:u w:val="none"/>
-                <w:effect w:val="none"/>
+                <w:sz w:val="20"/>
+                <w:szCs w:val="20"/>
+                <w:u w:val="none"/>
+                <w:shd w:fill="auto" w:val="clear"/>
+                <w:vertAlign w:val="baseline"/>
               </w:rPr>
             </w:pPr>
             <w:r>
               <w:rPr>
-                <w:rFonts w:ascii="Liberation Sans" w:hAnsi="Liberation Sans"/>
-                <w:b w:val="false"/>
-                <w:i w:val="false"/>
-                <w:caps w:val="false"/>
-                <w:smallCaps w:val="false"/>
-                <w:strike w:val="false"/>
-                <w:dstrike w:val="false"/>
-                <w:color w:val="000000"/>
+                <w:rFonts w:eastAsia="Liberation Sans" w:cs="Liberation Sans" w:ascii="Liberation Sans" w:hAnsi="Liberation Sans"/>
+                <w:b w:val="false"/>
+                <w:i w:val="false"/>
+                <w:caps w:val="false"/>
+                <w:smallCaps w:val="false"/>
+                <w:strike w:val="false"/>
+                <w:dstrike w:val="false"/>
+                <w:color w:val="000000"/>
+                <w:position w:val="0"/>
                 <w:sz w:val="20"/>
-                <w:u w:val="none"/>
-                <w:effect w:val="none"/>
+                <w:sz w:val="20"/>
+                <w:szCs w:val="20"/>
+                <w:u w:val="none"/>
+                <w:shd w:fill="auto" w:val="clear"/>
+                <w:vertAlign w:val="baseline"/>
               </w:rPr>
               <w:t>Commune d’implantation</w:t>
             </w:r>
@@ -796,28 +1411,51 @@
           </w:tcPr>
           <w:p>
             <w:pPr>
-              <w:pStyle w:val="Contenudetableau"/>
-              <w:bidi w:val="0"/>
+              <w:pStyle w:val="LOnormal"/>
+              <w:keepNext w:val="false"/>
+              <w:keepLines w:val="false"/>
+              <w:widowControl w:val="false"/>
+              <w:shd w:val="clear" w:fill="auto"/>
               <w:spacing w:lineRule="auto" w:line="288" w:before="0" w:after="0"/>
+              <w:ind w:left="0" w:right="0" w:hanging="0"/>
               <w:jc w:val="center"/>
-              <w:rPr/>
+              <w:rPr>
+                <w:rFonts w:ascii="Calibri" w:hAnsi="Calibri" w:eastAsia="Calibri" w:cs="Calibri"/>
+                <w:b w:val="false"/>
+                <w:b w:val="false"/>
+                <w:i w:val="false"/>
+                <w:i w:val="false"/>
+                <w:caps w:val="false"/>
+                <w:smallCaps w:val="false"/>
+                <w:strike w:val="false"/>
+                <w:dstrike w:val="false"/>
+                <w:color w:val="000000"/>
+                <w:position w:val="0"/>
+                <w:sz w:val="22"/>
+                <w:sz w:val="22"/>
+                <w:szCs w:val="22"/>
+                <w:u w:val="none"/>
+                <w:shd w:fill="auto" w:val="clear"/>
+                <w:vertAlign w:val="baseline"/>
+              </w:rPr>
             </w:pPr>
             <w:r>
               <w:rPr>
-                <w:rFonts w:eastAsia="Calibri" w:cs="Calibri" w:ascii="Liberation Sans" w:hAnsi="Liberation Sans"/>
-                <w:b w:val="false"/>
-                <w:i w:val="false"/>
-                <w:caps w:val="false"/>
-                <w:smallCaps w:val="false"/>
-                <w:strike w:val="false"/>
-                <w:dstrike w:val="false"/>
-                <w:color w:val="000000"/>
-                <w:kern w:val="0"/>
+                <w:rFonts w:eastAsia="Liberation Sans" w:cs="Liberation Sans" w:ascii="Liberation Sans" w:hAnsi="Liberation Sans"/>
+                <w:b w:val="false"/>
+                <w:i w:val="false"/>
+                <w:caps w:val="false"/>
+                <w:smallCaps w:val="false"/>
+                <w:strike w:val="false"/>
+                <w:dstrike w:val="false"/>
+                <w:color w:val="000000"/>
+                <w:position w:val="0"/>
                 <w:sz w:val="20"/>
-                <w:szCs w:val="22"/>
-                <w:u w:val="none"/>
-                <w:effect w:val="none"/>
-                <w:lang w:val="fr-FR" w:eastAsia="zh-CN" w:bidi="hi-IN"/>
+                <w:sz w:val="20"/>
+                <w:szCs w:val="20"/>
+                <w:u w:val="none"/>
+                <w:shd w:fill="auto" w:val="clear"/>
+                <w:vertAlign w:val="baseline"/>
               </w:rPr>
               <w:t>{nomProjet}</w:t>
             </w:r>
@@ -836,28 +1474,51 @@
           </w:tcPr>
           <w:p>
             <w:pPr>
-              <w:pStyle w:val="Contenudetableau"/>
-              <w:bidi w:val="0"/>
+              <w:pStyle w:val="LOnormal"/>
+              <w:keepNext w:val="false"/>
+              <w:keepLines w:val="false"/>
+              <w:widowControl w:val="false"/>
+              <w:shd w:val="clear" w:fill="auto"/>
               <w:spacing w:lineRule="auto" w:line="288" w:before="0" w:after="0"/>
+              <w:ind w:left="0" w:right="0" w:hanging="0"/>
               <w:jc w:val="center"/>
-              <w:rPr/>
+              <w:rPr>
+                <w:rFonts w:ascii="Calibri" w:hAnsi="Calibri" w:eastAsia="Calibri" w:cs="Calibri"/>
+                <w:b w:val="false"/>
+                <w:b w:val="false"/>
+                <w:i w:val="false"/>
+                <w:i w:val="false"/>
+                <w:caps w:val="false"/>
+                <w:smallCaps w:val="false"/>
+                <w:strike w:val="false"/>
+                <w:dstrike w:val="false"/>
+                <w:color w:val="000000"/>
+                <w:position w:val="0"/>
+                <w:sz w:val="22"/>
+                <w:sz w:val="22"/>
+                <w:szCs w:val="22"/>
+                <w:u w:val="none"/>
+                <w:shd w:fill="auto" w:val="clear"/>
+                <w:vertAlign w:val="baseline"/>
+              </w:rPr>
             </w:pPr>
             <w:r>
               <w:rPr>
-                <w:rFonts w:eastAsia="Calibri" w:cs="Calibri" w:ascii="Liberation Sans" w:hAnsi="Liberation Sans"/>
-                <w:b w:val="false"/>
-                <w:i w:val="false"/>
-                <w:caps w:val="false"/>
-                <w:smallCaps w:val="false"/>
-                <w:strike w:val="false"/>
-                <w:dstrike w:val="false"/>
-                <w:color w:val="000000"/>
-                <w:kern w:val="0"/>
+                <w:rFonts w:eastAsia="Liberation Sans" w:cs="Liberation Sans" w:ascii="Liberation Sans" w:hAnsi="Liberation Sans"/>
+                <w:b w:val="false"/>
+                <w:i w:val="false"/>
+                <w:caps w:val="false"/>
+                <w:smallCaps w:val="false"/>
+                <w:strike w:val="false"/>
+                <w:dstrike w:val="false"/>
+                <w:color w:val="000000"/>
+                <w:position w:val="0"/>
                 <w:sz w:val="20"/>
-                <w:szCs w:val="22"/>
-                <w:u w:val="none"/>
-                <w:effect w:val="none"/>
-                <w:lang w:val="fr-FR" w:eastAsia="zh-CN" w:bidi="hi-IN"/>
+                <w:sz w:val="20"/>
+                <w:szCs w:val="20"/>
+                <w:u w:val="none"/>
+                <w:shd w:fill="auto" w:val="clear"/>
+                <w:vertAlign w:val="baseline"/>
               </w:rPr>
               <w:t>{puissance}</w:t>
             </w:r>
@@ -876,53 +1537,102 @@
           </w:tcPr>
           <w:p>
             <w:pPr>
-              <w:pStyle w:val="Contenudetableau"/>
-              <w:bidi w:val="0"/>
+              <w:pStyle w:val="LOnormal"/>
+              <w:keepNext w:val="false"/>
+              <w:keepLines w:val="false"/>
+              <w:widowControl w:val="false"/>
+              <w:shd w:val="clear" w:fill="auto"/>
               <w:spacing w:lineRule="auto" w:line="288" w:before="0" w:after="0"/>
+              <w:ind w:left="0" w:right="0" w:hanging="0"/>
               <w:jc w:val="center"/>
-              <w:rPr/>
+              <w:rPr>
+                <w:rFonts w:ascii="Calibri" w:hAnsi="Calibri" w:eastAsia="Calibri" w:cs="Calibri"/>
+                <w:b w:val="false"/>
+                <w:b w:val="false"/>
+                <w:i w:val="false"/>
+                <w:i w:val="false"/>
+                <w:caps w:val="false"/>
+                <w:smallCaps w:val="false"/>
+                <w:strike w:val="false"/>
+                <w:dstrike w:val="false"/>
+                <w:color w:val="000000"/>
+                <w:position w:val="0"/>
+                <w:sz w:val="22"/>
+                <w:sz w:val="22"/>
+                <w:szCs w:val="22"/>
+                <w:u w:val="none"/>
+                <w:shd w:fill="auto" w:val="clear"/>
+                <w:vertAlign w:val="baseline"/>
+              </w:rPr>
             </w:pPr>
             <w:r>
               <w:rPr>
-                <w:rFonts w:eastAsia="Calibri" w:cs="Calibri" w:ascii="Liberation Sans" w:hAnsi="Liberation Sans"/>
-                <w:b w:val="false"/>
-                <w:i w:val="false"/>
-                <w:caps w:val="false"/>
-                <w:smallCaps w:val="false"/>
-                <w:strike w:val="false"/>
-                <w:dstrike w:val="false"/>
-                <w:color w:val="000000"/>
-                <w:kern w:val="0"/>
+                <w:rFonts w:eastAsia="Liberation Sans" w:cs="Liberation Sans" w:ascii="Liberation Sans" w:hAnsi="Liberation Sans"/>
+                <w:b w:val="false"/>
+                <w:i w:val="false"/>
+                <w:caps w:val="false"/>
+                <w:smallCaps w:val="false"/>
+                <w:strike w:val="false"/>
+                <w:dstrike w:val="false"/>
+                <w:color w:val="000000"/>
+                <w:position w:val="0"/>
                 <w:sz w:val="20"/>
-                <w:szCs w:val="22"/>
-                <w:u w:val="none"/>
-                <w:effect w:val="none"/>
-                <w:lang w:val="fr-FR" w:eastAsia="zh-CN" w:bidi="hi-IN"/>
+                <w:sz w:val="20"/>
+                <w:szCs w:val="20"/>
+                <w:u w:val="none"/>
+                <w:shd w:fill="auto" w:val="clear"/>
+                <w:vertAlign w:val="baseline"/>
               </w:rPr>
               <w:t>{communeProjet}</w:t>
             </w:r>
           </w:p>
           <w:p>
             <w:pPr>
-              <w:pStyle w:val="Contenudetableau"/>
-              <w:bidi w:val="0"/>
+              <w:pStyle w:val="LOnormal"/>
+              <w:keepNext w:val="false"/>
+              <w:keepLines w:val="false"/>
+              <w:widowControl w:val="false"/>
+              <w:shd w:val="clear" w:fill="auto"/>
               <w:spacing w:lineRule="auto" w:line="288" w:before="0" w:after="0"/>
+              <w:ind w:left="0" w:right="0" w:hanging="0"/>
               <w:jc w:val="center"/>
-              <w:rPr/>
+              <w:rPr>
+                <w:rFonts w:ascii="Calibri" w:hAnsi="Calibri" w:eastAsia="Calibri" w:cs="Calibri"/>
+                <w:b w:val="false"/>
+                <w:b w:val="false"/>
+                <w:i w:val="false"/>
+                <w:i w:val="false"/>
+                <w:caps w:val="false"/>
+                <w:smallCaps w:val="false"/>
+                <w:strike w:val="false"/>
+                <w:dstrike w:val="false"/>
+                <w:color w:val="000000"/>
+                <w:position w:val="0"/>
+                <w:sz w:val="22"/>
+                <w:sz w:val="22"/>
+                <w:szCs w:val="22"/>
+                <w:u w:val="none"/>
+                <w:shd w:fill="auto" w:val="clear"/>
+                <w:vertAlign w:val="baseline"/>
+              </w:rPr>
             </w:pPr>
             <w:r>
               <w:rPr>
-                <w:rFonts w:ascii="Liberation Sans" w:hAnsi="Liberation Sans"/>
-                <w:b w:val="false"/>
-                <w:i w:val="false"/>
-                <w:caps w:val="false"/>
-                <w:smallCaps w:val="false"/>
-                <w:strike w:val="false"/>
-                <w:dstrike w:val="false"/>
-                <w:color w:val="000000"/>
+                <w:rFonts w:eastAsia="Liberation Sans" w:cs="Liberation Sans" w:ascii="Liberation Sans" w:hAnsi="Liberation Sans"/>
+                <w:b w:val="false"/>
+                <w:i w:val="false"/>
+                <w:caps w:val="false"/>
+                <w:smallCaps w:val="false"/>
+                <w:strike w:val="false"/>
+                <w:dstrike w:val="false"/>
+                <w:color w:val="000000"/>
+                <w:position w:val="0"/>
                 <w:sz w:val="20"/>
-                <w:u w:val="none"/>
-                <w:effect w:val="none"/>
+                <w:sz w:val="20"/>
+                <w:szCs w:val="20"/>
+                <w:u w:val="none"/>
+                <w:shd w:fill="auto" w:val="clear"/>
+                <w:vertAlign w:val="baseline"/>
               </w:rPr>
               <w:t>({codePostalProjet})</w:t>
             </w:r>
@@ -932,104 +1642,150 @@
     </w:tbl>
     <w:p>
       <w:pPr>
-        <w:pStyle w:val="Corpsdetexte"/>
-        <w:bidi w:val="0"/>
-        <w:spacing w:lineRule="auto" w:line="307" w:before="160" w:after="160"/>
+        <w:pStyle w:val="LOnormal"/>
+        <w:keepNext w:val="false"/>
+        <w:keepLines w:val="false"/>
+        <w:pageBreakBefore w:val="false"/>
+        <w:widowControl w:val="false"/>
+        <w:shd w:val="clear" w:fill="auto"/>
+        <w:spacing w:lineRule="auto" w:line="302" w:before="160" w:after="160"/>
+        <w:ind w:left="0" w:right="0" w:hanging="0"/>
         <w:jc w:val="both"/>
-        <w:rPr/>
+        <w:rPr>
+          <w:rFonts w:ascii="Arial" w:hAnsi="Arial" w:eastAsia="Arial" w:cs="Arial"/>
+          <w:b w:val="false"/>
+          <w:b w:val="false"/>
+          <w:i w:val="false"/>
+          <w:i w:val="false"/>
+          <w:caps w:val="false"/>
+          <w:smallCaps w:val="false"/>
+          <w:strike w:val="false"/>
+          <w:dstrike w:val="false"/>
+          <w:color w:val="000000"/>
+          <w:position w:val="0"/>
+          <w:sz w:val="20"/>
+          <w:sz w:val="20"/>
+          <w:szCs w:val="20"/>
+          <w:u w:val="none"/>
+          <w:shd w:fill="auto" w:val="clear"/>
+          <w:vertAlign w:val="baseline"/>
+        </w:rPr>
       </w:pPr>
       <w:r>
         <w:rPr>
-          <w:rFonts w:ascii="Liberation Sans" w:hAnsi="Liberation Sans"/>
-          <w:b w:val="false"/>
-          <w:i w:val="false"/>
-          <w:caps w:val="false"/>
-          <w:smallCaps w:val="false"/>
-          <w:strike w:val="false"/>
-          <w:dstrike w:val="false"/>
-          <w:color w:val="000000"/>
-          <w:sz w:val="20"/>
-          <w:u w:val="none"/>
-          <w:effect w:val="none"/>
-        </w:rPr>
-        <w:t xml:space="preserve">Conformément au paragraphe </w:t>
+          <w:rFonts w:eastAsia="Liberation Sans" w:cs="Liberation Sans" w:ascii="Liberation Sans" w:hAnsi="Liberation Sans"/>
+          <w:b w:val="false"/>
+          <w:i w:val="false"/>
+          <w:caps w:val="false"/>
+          <w:smallCaps w:val="false"/>
+          <w:strike w:val="false"/>
+          <w:dstrike w:val="false"/>
+          <w:color w:val="000000"/>
+          <w:position w:val="0"/>
+          <w:sz w:val="20"/>
+          <w:sz w:val="20"/>
+          <w:szCs w:val="20"/>
+          <w:u w:val="none"/>
+          <w:shd w:fill="auto" w:val="clear"/>
+          <w:vertAlign w:val="baseline"/>
+        </w:rPr>
+        <w:t>Conformément au paragraphe {referenceParagrapheIdentiteProducteur}</w:t>
       </w:r>
       <w:r>
         <w:rPr>
-          <w:rFonts w:eastAsia="Arial" w:cs="Arial" w:ascii="Liberation Sans" w:hAnsi="Liberation Sans"/>
-          <w:b w:val="false"/>
-          <w:i w:val="false"/>
-          <w:caps w:val="false"/>
-          <w:smallCaps w:val="false"/>
-          <w:strike w:val="false"/>
-          <w:dstrike w:val="false"/>
-          <w:color w:val="000000"/>
-          <w:kern w:val="0"/>
-          <w:sz w:val="20"/>
-          <w:szCs w:val="22"/>
-          <w:u w:val="none"/>
-          <w:effect w:val="none"/>
-          <w:lang w:val="fr-FR" w:eastAsia="zh-CN" w:bidi="hi-IN"/>
-        </w:rPr>
-        <w:t>{referenceParagrapheIdentiteProducteur}</w:t>
-      </w:r>
-      <w:r>
-        <w:rPr>
-          <w:b w:val="false"/>
-          <w:caps w:val="false"/>
-          <w:smallCaps w:val="false"/>
-          <w:strike w:val="false"/>
-          <w:dstrike w:val="false"/>
-          <w:color w:val="000000"/>
-          <w:u w:val="none"/>
-          <w:effect w:val="none"/>
+          <w:rFonts w:eastAsia="Arial" w:cs="Arial" w:ascii="Arial" w:hAnsi="Arial"/>
+          <w:b w:val="false"/>
+          <w:i w:val="false"/>
+          <w:caps w:val="false"/>
+          <w:smallCaps w:val="false"/>
+          <w:strike w:val="false"/>
+          <w:dstrike w:val="false"/>
+          <w:color w:val="000000"/>
+          <w:position w:val="0"/>
+          <w:sz w:val="20"/>
+          <w:sz w:val="20"/>
+          <w:szCs w:val="20"/>
+          <w:u w:val="none"/>
+          <w:shd w:fill="auto" w:val="clear"/>
+          <w:vertAlign w:val="baseline"/>
         </w:rPr>
         <w:t xml:space="preserve"> </w:t>
       </w:r>
       <w:r>
         <w:rPr>
-          <w:rFonts w:ascii="Liberation Sans" w:hAnsi="Liberation Sans"/>
-          <w:b w:val="false"/>
-          <w:i w:val="false"/>
-          <w:caps w:val="false"/>
-          <w:smallCaps w:val="false"/>
-          <w:strike w:val="false"/>
-          <w:dstrike w:val="false"/>
-          <w:color w:val="000000"/>
-          <w:sz w:val="20"/>
-          <w:u w:val="none"/>
-          <w:effect w:val="none"/>
+          <w:rFonts w:eastAsia="Liberation Sans" w:cs="Liberation Sans" w:ascii="Liberation Sans" w:hAnsi="Liberation Sans"/>
+          <w:b w:val="false"/>
+          <w:i w:val="false"/>
+          <w:caps w:val="false"/>
+          <w:smallCaps w:val="false"/>
+          <w:strike w:val="false"/>
+          <w:dstrike w:val="false"/>
+          <w:color w:val="000000"/>
+          <w:position w:val="0"/>
+          <w:sz w:val="20"/>
+          <w:sz w:val="20"/>
+          <w:szCs w:val="20"/>
+          <w:u w:val="none"/>
+          <w:shd w:fill="auto" w:val="clear"/>
+          <w:vertAlign w:val="baseline"/>
         </w:rPr>
         <w:t>du cahier des charges de l’appel d’offres cité en objet :</w:t>
       </w:r>
     </w:p>
     <w:p>
       <w:pPr>
-        <w:pStyle w:val="Corpsdetexte"/>
-        <w:bidi w:val="0"/>
-        <w:spacing w:lineRule="auto" w:line="307" w:before="160" w:after="160"/>
+        <w:pStyle w:val="LOnormal"/>
+        <w:keepNext w:val="false"/>
+        <w:keepLines w:val="false"/>
+        <w:pageBreakBefore w:val="false"/>
+        <w:widowControl w:val="false"/>
+        <w:shd w:val="clear" w:fill="auto"/>
+        <w:spacing w:lineRule="auto" w:line="302" w:before="160" w:after="160"/>
+        <w:ind w:left="0" w:right="0" w:hanging="0"/>
         <w:jc w:val="both"/>
-        <w:rPr/>
+        <w:rPr>
+          <w:rFonts w:ascii="Arial" w:hAnsi="Arial" w:eastAsia="Arial" w:cs="Arial"/>
+          <w:b w:val="false"/>
+          <w:b w:val="false"/>
+          <w:i w:val="false"/>
+          <w:i w:val="false"/>
+          <w:caps w:val="false"/>
+          <w:smallCaps w:val="false"/>
+          <w:strike w:val="false"/>
+          <w:dstrike w:val="false"/>
+          <w:color w:val="000000"/>
+          <w:position w:val="0"/>
+          <w:sz w:val="20"/>
+          <w:sz w:val="20"/>
+          <w:szCs w:val="20"/>
+          <w:u w:val="none"/>
+          <w:shd w:fill="auto" w:val="clear"/>
+          <w:vertAlign w:val="baseline"/>
+        </w:rPr>
       </w:pPr>
       <w:r>
         <w:rPr>
-          <w:rFonts w:ascii="Liberation Sans" w:hAnsi="Liberation Sans"/>
-          <w:b w:val="false"/>
-          <w:i w:val="false"/>
-          <w:caps w:val="false"/>
-          <w:smallCaps w:val="false"/>
-          <w:strike w:val="false"/>
-          <w:dstrike w:val="false"/>
-          <w:color w:val="000000"/>
-          <w:sz w:val="20"/>
-          <w:u w:val="none"/>
-          <w:effect w:val="none"/>
+          <w:rFonts w:eastAsia="Liberation Sans" w:cs="Liberation Sans" w:ascii="Liberation Sans" w:hAnsi="Liberation Sans"/>
+          <w:b w:val="false"/>
+          <w:i w:val="false"/>
+          <w:caps w:val="false"/>
+          <w:smallCaps w:val="false"/>
+          <w:strike w:val="false"/>
+          <w:dstrike w:val="false"/>
+          <w:color w:val="000000"/>
+          <w:position w:val="0"/>
+          <w:sz w:val="20"/>
+          <w:sz w:val="20"/>
+          <w:szCs w:val="20"/>
+          <w:u w:val="none"/>
+          <w:shd w:fill="auto" w:val="clear"/>
+          <w:vertAlign w:val="baseline"/>
         </w:rPr>
         <w:t>« </w:t>
       </w:r>
       <w:r>
         <w:rPr>
-          <w:rFonts w:ascii="Liberation Sans" w:hAnsi="Liberation Sans"/>
+          <w:rFonts w:eastAsia="Liberation Sans" w:cs="Liberation Sans" w:ascii="Liberation Sans" w:hAnsi="Liberation Sans"/>
           <w:b w:val="false"/>
           <w:i/>
           <w:caps w:val="false"/>
@@ -1037,644 +1793,890 @@
           <w:strike w:val="false"/>
           <w:dstrike w:val="false"/>
           <w:color w:val="000000"/>
-          <w:sz w:val="20"/>
-          <w:u w:val="none"/>
-          <w:effect w:val="none"/>
+          <w:position w:val="0"/>
+          <w:sz w:val="20"/>
+          <w:sz w:val="20"/>
+          <w:szCs w:val="20"/>
+          <w:u w:val="none"/>
+          <w:shd w:fill="auto" w:val="clear"/>
+          <w:vertAlign w:val="baseline"/>
         </w:rPr>
         <w:t>{contenuParagrapheIdentiteProducteur}</w:t>
       </w:r>
       <w:r>
         <w:rPr>
-          <w:b w:val="false"/>
-          <w:caps w:val="false"/>
-          <w:smallCaps w:val="false"/>
-          <w:strike w:val="false"/>
-          <w:dstrike w:val="false"/>
-          <w:color w:val="000000"/>
-          <w:u w:val="none"/>
-          <w:effect w:val="none"/>
+          <w:rFonts w:eastAsia="Arial" w:cs="Arial" w:ascii="Arial" w:hAnsi="Arial"/>
+          <w:b w:val="false"/>
+          <w:i w:val="false"/>
+          <w:caps w:val="false"/>
+          <w:smallCaps w:val="false"/>
+          <w:strike w:val="false"/>
+          <w:dstrike w:val="false"/>
+          <w:color w:val="000000"/>
+          <w:position w:val="0"/>
+          <w:sz w:val="20"/>
+          <w:sz w:val="20"/>
+          <w:szCs w:val="20"/>
+          <w:u w:val="none"/>
+          <w:shd w:fill="auto" w:val="clear"/>
+          <w:vertAlign w:val="baseline"/>
         </w:rPr>
         <w:t> </w:t>
       </w:r>
       <w:r>
         <w:rPr>
-          <w:rFonts w:ascii="Liberation Sans" w:hAnsi="Liberation Sans"/>
-          <w:b w:val="false"/>
-          <w:i w:val="false"/>
-          <w:caps w:val="false"/>
-          <w:smallCaps w:val="false"/>
-          <w:strike w:val="false"/>
-          <w:dstrike w:val="false"/>
-          <w:color w:val="000000"/>
-          <w:sz w:val="20"/>
-          <w:u w:val="none"/>
-          <w:effect w:val="none"/>
+          <w:rFonts w:eastAsia="Liberation Sans" w:cs="Liberation Sans" w:ascii="Liberation Sans" w:hAnsi="Liberation Sans"/>
+          <w:b w:val="false"/>
+          <w:i w:val="false"/>
+          <w:caps w:val="false"/>
+          <w:smallCaps w:val="false"/>
+          <w:strike w:val="false"/>
+          <w:dstrike w:val="false"/>
+          <w:color w:val="000000"/>
+          <w:position w:val="0"/>
+          <w:sz w:val="20"/>
+          <w:sz w:val="20"/>
+          <w:szCs w:val="20"/>
+          <w:u w:val="none"/>
+          <w:shd w:fill="auto" w:val="clear"/>
+          <w:vertAlign w:val="baseline"/>
         </w:rPr>
         <w:t>»</w:t>
       </w:r>
     </w:p>
     <w:p>
       <w:pPr>
-        <w:pStyle w:val="Corpsdetexte"/>
-        <w:bidi w:val="0"/>
-        <w:spacing w:lineRule="auto" w:line="307" w:before="160" w:after="160"/>
+        <w:pStyle w:val="LOnormal"/>
+        <w:keepNext w:val="false"/>
+        <w:keepLines w:val="false"/>
+        <w:pageBreakBefore w:val="false"/>
+        <w:widowControl w:val="false"/>
+        <w:shd w:val="clear" w:fill="auto"/>
+        <w:spacing w:lineRule="auto" w:line="302" w:before="160" w:after="160"/>
+        <w:ind w:left="0" w:right="0" w:hanging="0"/>
         <w:jc w:val="both"/>
-        <w:rPr/>
+        <w:rPr>
+          <w:rFonts w:ascii="Arial" w:hAnsi="Arial" w:eastAsia="Arial" w:cs="Arial"/>
+          <w:b w:val="false"/>
+          <w:b w:val="false"/>
+          <w:i w:val="false"/>
+          <w:i w:val="false"/>
+          <w:caps w:val="false"/>
+          <w:smallCaps w:val="false"/>
+          <w:strike w:val="false"/>
+          <w:dstrike w:val="false"/>
+          <w:color w:val="000000"/>
+          <w:position w:val="0"/>
+          <w:sz w:val="20"/>
+          <w:sz w:val="20"/>
+          <w:szCs w:val="20"/>
+          <w:u w:val="none"/>
+          <w:shd w:fill="auto" w:val="clear"/>
+          <w:vertAlign w:val="baseline"/>
+        </w:rPr>
       </w:pPr>
       <w:r>
         <w:rPr>
-          <w:rFonts w:ascii="Liberation Sans" w:hAnsi="Liberation Sans"/>
-          <w:b w:val="false"/>
-          <w:i w:val="false"/>
-          <w:caps w:val="false"/>
-          <w:smallCaps w:val="false"/>
-          <w:strike w:val="false"/>
-          <w:dstrike w:val="false"/>
-          <w:color w:val="000000"/>
-          <w:sz w:val="20"/>
-          <w:u w:val="none"/>
-          <w:effect w:val="none"/>
-        </w:rPr>
-        <w:t xml:space="preserve">En application de ces dispositions, le producteur associé à cette installation suite à la désignation du projet précité est la société </w:t>
+          <w:rFonts w:eastAsia="Liberation Sans" w:cs="Liberation Sans" w:ascii="Liberation Sans" w:hAnsi="Liberation Sans"/>
+          <w:b w:val="false"/>
+          <w:i w:val="false"/>
+          <w:caps w:val="false"/>
+          <w:smallCaps w:val="false"/>
+          <w:strike w:val="false"/>
+          <w:dstrike w:val="false"/>
+          <w:color w:val="000000"/>
+          <w:position w:val="0"/>
+          <w:sz w:val="20"/>
+          <w:sz w:val="20"/>
+          <w:szCs w:val="20"/>
+          <w:u w:val="none"/>
+          <w:shd w:fill="auto" w:val="clear"/>
+          <w:vertAlign w:val="baseline"/>
+        </w:rPr>
+        <w:t>En application de ces dispositions, le producteur associé à cette installation suite à la désignation du projet précité est la société {nomCandidat}.</w:t>
+      </w:r>
+    </w:p>
+    <w:p>
+      <w:pPr>
+        <w:pStyle w:val="LOnormal"/>
+        <w:keepNext w:val="false"/>
+        <w:keepLines w:val="false"/>
+        <w:pageBreakBefore w:val="false"/>
+        <w:widowControl w:val="false"/>
+        <w:shd w:val="clear" w:fill="auto"/>
+        <w:spacing w:lineRule="auto" w:line="302" w:before="160" w:after="160"/>
+        <w:ind w:left="0" w:right="0" w:hanging="0"/>
+        <w:jc w:val="both"/>
+        <w:rPr>
+          <w:rFonts w:ascii="Arial" w:hAnsi="Arial" w:eastAsia="Arial" w:cs="Arial"/>
+          <w:b w:val="false"/>
+          <w:b w:val="false"/>
+          <w:i w:val="false"/>
+          <w:i w:val="false"/>
+          <w:caps w:val="false"/>
+          <w:smallCaps w:val="false"/>
+          <w:strike w:val="false"/>
+          <w:dstrike w:val="false"/>
+          <w:color w:val="000000"/>
+          <w:position w:val="0"/>
+          <w:sz w:val="20"/>
+          <w:sz w:val="20"/>
+          <w:szCs w:val="20"/>
+          <w:u w:val="none"/>
+          <w:shd w:fill="auto" w:val="clear"/>
+          <w:vertAlign w:val="baseline"/>
+        </w:rPr>
+      </w:pPr>
+      <w:r>
+        <w:rPr>
+          <w:rFonts w:eastAsia="Liberation Sans" w:cs="Liberation Sans" w:ascii="Liberation Sans" w:hAnsi="Liberation Sans"/>
+          <w:b w:val="false"/>
+          <w:i w:val="false"/>
+          <w:caps w:val="false"/>
+          <w:smallCaps w:val="false"/>
+          <w:strike w:val="false"/>
+          <w:dstrike w:val="false"/>
+          <w:color w:val="000000"/>
+          <w:position w:val="0"/>
+          <w:sz w:val="20"/>
+          <w:sz w:val="20"/>
+          <w:szCs w:val="20"/>
+          <w:u w:val="none"/>
+          <w:shd w:fill="auto" w:val="clear"/>
+          <w:vertAlign w:val="baseline"/>
+        </w:rPr>
+        <w:t>Par votre demande reçue dans nos services le {dateDemande}, vous sollicitez un changement de producteur en faveur de la société {nouveauProducteur} pour la ou les raison(s) suivante(s) : « {</w:t>
       </w:r>
       <w:r>
         <w:rPr>
-          <w:rFonts w:eastAsia="Arial" w:cs="Arial" w:ascii="Liberation Sans" w:hAnsi="Liberation Sans"/>
-          <w:b w:val="false"/>
-          <w:i w:val="false"/>
-          <w:caps w:val="false"/>
-          <w:smallCaps w:val="false"/>
-          <w:strike w:val="false"/>
-          <w:dstrike w:val="false"/>
-          <w:color w:val="000000"/>
-          <w:kern w:val="0"/>
-          <w:sz w:val="20"/>
-          <w:szCs w:val="22"/>
-          <w:u w:val="none"/>
-          <w:effect w:val="none"/>
-          <w:lang w:val="fr-FR" w:eastAsia="zh-CN" w:bidi="hi-IN"/>
-        </w:rPr>
-        <w:t>{nomCandidat}</w:t>
+          <w:rFonts w:eastAsia="Liberation Sans" w:cs="Liberation Sans" w:ascii="Liberation Sans" w:hAnsi="Liberation Sans"/>
+          <w:b w:val="false"/>
+          <w:i/>
+          <w:caps w:val="false"/>
+          <w:smallCaps w:val="false"/>
+          <w:strike w:val="false"/>
+          <w:dstrike w:val="false"/>
+          <w:color w:val="000000"/>
+          <w:position w:val="0"/>
+          <w:sz w:val="20"/>
+          <w:sz w:val="20"/>
+          <w:szCs w:val="20"/>
+          <w:u w:val="none"/>
+          <w:shd w:fill="auto" w:val="clear"/>
+          <w:vertAlign w:val="baseline"/>
+        </w:rPr>
+        <w:t>justificationDemande}</w:t>
       </w:r>
       <w:r>
         <w:rPr>
-          <w:rFonts w:ascii="Liberation Sans" w:hAnsi="Liberation Sans"/>
-          <w:b w:val="false"/>
-          <w:i w:val="false"/>
-          <w:caps w:val="false"/>
-          <w:smallCaps w:val="false"/>
-          <w:strike w:val="false"/>
-          <w:dstrike w:val="false"/>
-          <w:color w:val="000000"/>
-          <w:sz w:val="20"/>
-          <w:u w:val="none"/>
-          <w:effect w:val="none"/>
+          <w:rFonts w:eastAsia="Arial" w:cs="Arial" w:ascii="Arial" w:hAnsi="Arial"/>
+          <w:b w:val="false"/>
+          <w:i w:val="false"/>
+          <w:caps w:val="false"/>
+          <w:smallCaps w:val="false"/>
+          <w:strike w:val="false"/>
+          <w:dstrike w:val="false"/>
+          <w:color w:val="000000"/>
+          <w:position w:val="0"/>
+          <w:sz w:val="20"/>
+          <w:sz w:val="20"/>
+          <w:szCs w:val="20"/>
+          <w:u w:val="none"/>
+          <w:shd w:fill="auto" w:val="clear"/>
+          <w:vertAlign w:val="baseline"/>
+        </w:rPr>
+        <w:t> </w:t>
+      </w:r>
+      <w:r>
+        <w:rPr>
+          <w:rFonts w:eastAsia="Liberation Sans" w:cs="Liberation Sans" w:ascii="Liberation Sans" w:hAnsi="Liberation Sans"/>
+          <w:b w:val="false"/>
+          <w:i w:val="false"/>
+          <w:caps w:val="false"/>
+          <w:smallCaps w:val="false"/>
+          <w:strike w:val="false"/>
+          <w:dstrike w:val="false"/>
+          <w:color w:val="000000"/>
+          <w:position w:val="0"/>
+          <w:sz w:val="20"/>
+          <w:sz w:val="20"/>
+          <w:szCs w:val="20"/>
+          <w:u w:val="none"/>
+          <w:shd w:fill="auto" w:val="clear"/>
+          <w:vertAlign w:val="baseline"/>
+        </w:rPr>
+        <w:t>».</w:t>
+      </w:r>
+    </w:p>
+    <w:p>
+      <w:pPr>
+        <w:pStyle w:val="LOnormal"/>
+        <w:keepNext w:val="false"/>
+        <w:keepLines w:val="false"/>
+        <w:pageBreakBefore w:val="false"/>
+        <w:widowControl w:val="false"/>
+        <w:shd w:val="clear" w:fill="auto"/>
+        <w:spacing w:lineRule="auto" w:line="302" w:before="160" w:after="160"/>
+        <w:ind w:left="0" w:right="0" w:hanging="0"/>
+        <w:jc w:val="both"/>
+        <w:rPr>
+          <w:rFonts w:ascii="Arial" w:hAnsi="Arial" w:eastAsia="Arial" w:cs="Arial"/>
+          <w:b w:val="false"/>
+          <w:b w:val="false"/>
+          <w:i w:val="false"/>
+          <w:i w:val="false"/>
+          <w:caps w:val="false"/>
+          <w:smallCaps w:val="false"/>
+          <w:strike w:val="false"/>
+          <w:dstrike w:val="false"/>
+          <w:color w:val="000000"/>
+          <w:position w:val="0"/>
+          <w:sz w:val="20"/>
+          <w:sz w:val="20"/>
+          <w:szCs w:val="20"/>
+          <w:u w:val="none"/>
+          <w:shd w:fill="auto" w:val="clear"/>
+          <w:vertAlign w:val="baseline"/>
+        </w:rPr>
+      </w:pPr>
+      <w:r>
+        <w:rPr>
+          <w:rFonts w:eastAsia="Liberation Sans" w:cs="Liberation Sans" w:ascii="Liberation Sans" w:hAnsi="Liberation Sans"/>
+          <w:b w:val="false"/>
+          <w:i w:val="false"/>
+          <w:caps w:val="false"/>
+          <w:smallCaps w:val="false"/>
+          <w:strike w:val="false"/>
+          <w:dstrike w:val="false"/>
+          <w:color w:val="000000"/>
+          <w:position w:val="0"/>
+          <w:sz w:val="20"/>
+          <w:sz w:val="20"/>
+          <w:szCs w:val="20"/>
+          <w:u w:val="none"/>
+          <w:shd w:fill="auto" w:val="clear"/>
+          <w:vertAlign w:val="baseline"/>
+        </w:rPr>
+        <w:t>Le paragraphe {referenceParagrapheChangementProducteur}</w:t>
+      </w:r>
+      <w:r>
+        <w:rPr>
+          <w:rFonts w:eastAsia="Arial" w:cs="Arial" w:ascii="Arial" w:hAnsi="Arial"/>
+          <w:b w:val="false"/>
+          <w:i w:val="false"/>
+          <w:caps w:val="false"/>
+          <w:smallCaps w:val="false"/>
+          <w:strike w:val="false"/>
+          <w:dstrike w:val="false"/>
+          <w:color w:val="000000"/>
+          <w:position w:val="0"/>
+          <w:sz w:val="20"/>
+          <w:sz w:val="20"/>
+          <w:szCs w:val="20"/>
+          <w:u w:val="none"/>
+          <w:shd w:fill="auto" w:val="clear"/>
+          <w:vertAlign w:val="baseline"/>
+        </w:rPr>
+        <w:t xml:space="preserve"> </w:t>
+      </w:r>
+      <w:r>
+        <w:rPr>
+          <w:rFonts w:eastAsia="Liberation Sans" w:cs="Liberation Sans" w:ascii="Liberation Sans" w:hAnsi="Liberation Sans"/>
+          <w:b w:val="false"/>
+          <w:i w:val="false"/>
+          <w:caps w:val="false"/>
+          <w:smallCaps w:val="false"/>
+          <w:strike w:val="false"/>
+          <w:dstrike w:val="false"/>
+          <w:color w:val="000000"/>
+          <w:position w:val="0"/>
+          <w:sz w:val="20"/>
+          <w:sz w:val="20"/>
+          <w:szCs w:val="20"/>
+          <w:u w:val="none"/>
+          <w:shd w:fill="auto" w:val="clear"/>
+          <w:vertAlign w:val="baseline"/>
+        </w:rPr>
+        <w:t>du cahier des charges de l’appel d’offres cité en objet indique :</w:t>
+      </w:r>
+    </w:p>
+    <w:p>
+      <w:pPr>
+        <w:pStyle w:val="LOnormal"/>
+        <w:keepNext w:val="false"/>
+        <w:keepLines w:val="false"/>
+        <w:pageBreakBefore w:val="false"/>
+        <w:widowControl w:val="false"/>
+        <w:shd w:val="clear" w:fill="auto"/>
+        <w:spacing w:lineRule="auto" w:line="302" w:before="160" w:after="160"/>
+        <w:ind w:left="0" w:right="0" w:hanging="0"/>
+        <w:jc w:val="both"/>
+        <w:rPr>
+          <w:rFonts w:ascii="Arial" w:hAnsi="Arial" w:eastAsia="Arial" w:cs="Arial"/>
+          <w:b w:val="false"/>
+          <w:b w:val="false"/>
+          <w:i w:val="false"/>
+          <w:i w:val="false"/>
+          <w:caps w:val="false"/>
+          <w:smallCaps w:val="false"/>
+          <w:strike w:val="false"/>
+          <w:dstrike w:val="false"/>
+          <w:color w:val="000000"/>
+          <w:position w:val="0"/>
+          <w:sz w:val="20"/>
+          <w:sz w:val="20"/>
+          <w:szCs w:val="20"/>
+          <w:u w:val="none"/>
+          <w:shd w:fill="auto" w:val="clear"/>
+          <w:vertAlign w:val="baseline"/>
+        </w:rPr>
+      </w:pPr>
+      <w:r>
+        <w:rPr>
+          <w:rFonts w:eastAsia="Liberation Sans" w:cs="Liberation Sans" w:ascii="Liberation Sans" w:hAnsi="Liberation Sans"/>
+          <w:b w:val="false"/>
+          <w:i w:val="false"/>
+          <w:caps w:val="false"/>
+          <w:smallCaps w:val="false"/>
+          <w:strike w:val="false"/>
+          <w:dstrike w:val="false"/>
+          <w:color w:val="000000"/>
+          <w:position w:val="0"/>
+          <w:sz w:val="20"/>
+          <w:sz w:val="20"/>
+          <w:szCs w:val="20"/>
+          <w:u w:val="none"/>
+          <w:shd w:fill="auto" w:val="clear"/>
+          <w:vertAlign w:val="baseline"/>
+        </w:rPr>
+        <w:t>« </w:t>
+      </w:r>
+      <w:r>
+        <w:rPr>
+          <w:rFonts w:eastAsia="Liberation Sans" w:cs="Liberation Sans" w:ascii="Liberation Sans" w:hAnsi="Liberation Sans"/>
+          <w:b w:val="false"/>
+          <w:i/>
+          <w:caps w:val="false"/>
+          <w:smallCaps w:val="false"/>
+          <w:strike w:val="false"/>
+          <w:dstrike w:val="false"/>
+          <w:color w:val="000000"/>
+          <w:position w:val="0"/>
+          <w:sz w:val="20"/>
+          <w:sz w:val="20"/>
+          <w:szCs w:val="20"/>
+          <w:u w:val="none"/>
+          <w:shd w:fill="auto" w:val="clear"/>
+          <w:vertAlign w:val="baseline"/>
+        </w:rPr>
+        <w:t>{contenuParagrapheChangementProducteur}</w:t>
+      </w:r>
+      <w:r>
+        <w:rPr>
+          <w:rFonts w:eastAsia="Arial" w:cs="Arial" w:ascii="Arial" w:hAnsi="Arial"/>
+          <w:b w:val="false"/>
+          <w:i w:val="false"/>
+          <w:caps w:val="false"/>
+          <w:smallCaps w:val="false"/>
+          <w:strike w:val="false"/>
+          <w:dstrike w:val="false"/>
+          <w:color w:val="000000"/>
+          <w:position w:val="0"/>
+          <w:sz w:val="20"/>
+          <w:sz w:val="20"/>
+          <w:szCs w:val="20"/>
+          <w:u w:val="none"/>
+          <w:shd w:fill="auto" w:val="clear"/>
+          <w:vertAlign w:val="baseline"/>
+        </w:rPr>
+        <w:t> </w:t>
+      </w:r>
+      <w:r>
+        <w:rPr>
+          <w:rFonts w:eastAsia="Liberation Sans" w:cs="Liberation Sans" w:ascii="Liberation Sans" w:hAnsi="Liberation Sans"/>
+          <w:b w:val="false"/>
+          <w:i w:val="false"/>
+          <w:caps w:val="false"/>
+          <w:smallCaps w:val="false"/>
+          <w:strike w:val="false"/>
+          <w:dstrike w:val="false"/>
+          <w:color w:val="000000"/>
+          <w:position w:val="0"/>
+          <w:sz w:val="20"/>
+          <w:sz w:val="20"/>
+          <w:szCs w:val="20"/>
+          <w:u w:val="none"/>
+          <w:shd w:fill="auto" w:val="clear"/>
+          <w:vertAlign w:val="baseline"/>
+        </w:rPr>
+        <w:t>»</w:t>
+      </w:r>
+    </w:p>
+    <w:p>
+      <w:pPr>
+        <w:pStyle w:val="LOnormal"/>
+        <w:keepNext w:val="false"/>
+        <w:keepLines w:val="false"/>
+        <w:pageBreakBefore w:val="false"/>
+        <w:widowControl w:val="false"/>
+        <w:shd w:val="clear" w:fill="auto"/>
+        <w:spacing w:lineRule="auto" w:line="302" w:before="160" w:after="160"/>
+        <w:ind w:left="0" w:right="0" w:hanging="0"/>
+        <w:jc w:val="both"/>
+        <w:rPr>
+          <w:rFonts w:ascii="Arial" w:hAnsi="Arial" w:eastAsia="Arial" w:cs="Arial"/>
+          <w:b w:val="false"/>
+          <w:b w:val="false"/>
+          <w:i w:val="false"/>
+          <w:i w:val="false"/>
+          <w:caps w:val="false"/>
+          <w:smallCaps w:val="false"/>
+          <w:strike w:val="false"/>
+          <w:dstrike w:val="false"/>
+          <w:color w:val="000000"/>
+          <w:position w:val="0"/>
+          <w:sz w:val="20"/>
+          <w:sz w:val="20"/>
+          <w:szCs w:val="20"/>
+          <w:u w:val="none"/>
+          <w:shd w:fill="auto" w:val="clear"/>
+          <w:vertAlign w:val="baseline"/>
+        </w:rPr>
+      </w:pPr>
+      <w:r>
+        <w:rPr>
+          <w:rFonts w:eastAsia="Liberation Sans" w:cs="Liberation Sans" w:ascii="Liberation Sans" w:hAnsi="Liberation Sans"/>
+          <w:b w:val="false"/>
+          <w:i/>
+          <w:caps w:val="false"/>
+          <w:smallCaps w:val="false"/>
+          <w:strike w:val="false"/>
+          <w:dstrike w:val="false"/>
+          <w:color w:val="000000"/>
+          <w:position w:val="0"/>
+          <w:sz w:val="20"/>
+          <w:sz w:val="20"/>
+          <w:szCs w:val="20"/>
+          <w:u w:val="none"/>
+          <w:shd w:fill="auto" w:val="clear"/>
+          <w:vertAlign w:val="baseline"/>
+        </w:rPr>
+        <w:t>Facultatif</w:t>
+      </w:r>
+      <w:r>
+        <w:rPr>
+          <w:rFonts w:eastAsia="Arial" w:cs="Arial" w:ascii="Arial" w:hAnsi="Arial"/>
+          <w:b w:val="false"/>
+          <w:i w:val="false"/>
+          <w:caps w:val="false"/>
+          <w:smallCaps w:val="false"/>
+          <w:strike w:val="false"/>
+          <w:dstrike w:val="false"/>
+          <w:color w:val="000000"/>
+          <w:position w:val="0"/>
+          <w:sz w:val="20"/>
+          <w:sz w:val="20"/>
+          <w:szCs w:val="20"/>
+          <w:u w:val="none"/>
+          <w:shd w:fill="auto" w:val="clear"/>
+          <w:vertAlign w:val="baseline"/>
+        </w:rPr>
+        <w:t xml:space="preserve"> </w:t>
+      </w:r>
+      <w:r>
+        <w:rPr>
+          <w:rFonts w:eastAsia="Liberation Sans" w:cs="Liberation Sans" w:ascii="Liberation Sans" w:hAnsi="Liberation Sans"/>
+          <w:b w:val="false"/>
+          <w:i w:val="false"/>
+          <w:caps w:val="false"/>
+          <w:smallCaps w:val="false"/>
+          <w:strike w:val="false"/>
+          <w:dstrike w:val="false"/>
+          <w:color w:val="000000"/>
+          <w:position w:val="0"/>
+          <w:sz w:val="20"/>
+          <w:sz w:val="20"/>
+          <w:szCs w:val="20"/>
+          <w:u w:val="none"/>
+          <w:shd w:fill="auto" w:val="clear"/>
+          <w:vertAlign w:val="baseline"/>
+        </w:rPr>
+        <w:t xml:space="preserve">// </w:t>
+      </w:r>
+      <w:r>
+        <w:rPr>
+          <w:rFonts w:eastAsia="Liberation Sans" w:cs="Liberation Sans" w:ascii="Liberation Sans" w:hAnsi="Liberation Sans"/>
+          <w:b w:val="false"/>
+          <w:i w:val="false"/>
+          <w:caps w:val="false"/>
+          <w:smallCaps w:val="false"/>
+          <w:strike w:val="false"/>
+          <w:dstrike w:val="false"/>
+          <w:color w:val="000000"/>
+          <w:position w:val="0"/>
+          <w:sz w:val="20"/>
+          <w:sz w:val="20"/>
+          <w:szCs w:val="20"/>
+          <w:highlight w:val="cyan"/>
+          <w:u w:val="none"/>
+          <w:vertAlign w:val="baseline"/>
+        </w:rPr>
+        <w:t>[Éléments complémentaires issus de l’instruction]</w:t>
+      </w:r>
+      <w:r>
+        <w:rPr>
+          <w:rFonts w:eastAsia="Liberation Sans" w:cs="Liberation Sans" w:ascii="Liberation Sans" w:hAnsi="Liberation Sans"/>
+          <w:b w:val="false"/>
+          <w:i w:val="false"/>
+          <w:caps w:val="false"/>
+          <w:smallCaps w:val="false"/>
+          <w:strike w:val="false"/>
+          <w:dstrike w:val="false"/>
+          <w:color w:val="000000"/>
+          <w:position w:val="0"/>
+          <w:sz w:val="20"/>
+          <w:sz w:val="20"/>
+          <w:szCs w:val="20"/>
+          <w:u w:val="none"/>
+          <w:shd w:fill="auto" w:val="clear"/>
+          <w:vertAlign w:val="baseline"/>
         </w:rPr>
         <w:t>.</w:t>
       </w:r>
     </w:p>
     <w:p>
       <w:pPr>
-        <w:pStyle w:val="Corpsdetexte"/>
-        <w:bidi w:val="0"/>
-        <w:spacing w:lineRule="auto" w:line="307" w:before="160" w:after="160"/>
+        <w:pStyle w:val="LOnormal"/>
+        <w:keepNext w:val="false"/>
+        <w:keepLines w:val="false"/>
+        <w:pageBreakBefore w:val="false"/>
+        <w:widowControl w:val="false"/>
+        <w:shd w:val="clear" w:fill="auto"/>
+        <w:spacing w:lineRule="auto" w:line="302" w:before="160" w:after="160"/>
+        <w:ind w:left="0" w:right="0" w:hanging="0"/>
         <w:jc w:val="both"/>
-        <w:rPr/>
+        <w:rPr>
+          <w:rFonts w:ascii="Arial" w:hAnsi="Arial" w:eastAsia="Arial" w:cs="Arial"/>
+          <w:b w:val="false"/>
+          <w:b w:val="false"/>
+          <w:i w:val="false"/>
+          <w:i w:val="false"/>
+          <w:caps w:val="false"/>
+          <w:smallCaps w:val="false"/>
+          <w:strike w:val="false"/>
+          <w:dstrike w:val="false"/>
+          <w:color w:val="000000"/>
+          <w:position w:val="0"/>
+          <w:sz w:val="20"/>
+          <w:sz w:val="20"/>
+          <w:szCs w:val="20"/>
+          <w:u w:val="none"/>
+          <w:shd w:fill="auto" w:val="clear"/>
+          <w:vertAlign w:val="baseline"/>
+        </w:rPr>
       </w:pPr>
       <w:r>
         <w:rPr>
-          <w:rFonts w:ascii="Liberation Sans" w:hAnsi="Liberation Sans"/>
-          <w:b w:val="false"/>
-          <w:i w:val="false"/>
-          <w:caps w:val="false"/>
-          <w:smallCaps w:val="false"/>
-          <w:strike w:val="false"/>
-          <w:dstrike w:val="false"/>
-          <w:color w:val="000000"/>
-          <w:sz w:val="20"/>
-          <w:u w:val="none"/>
-          <w:effect w:val="none"/>
-        </w:rPr>
-        <w:t xml:space="preserve">Par votre demande reçue dans nos services le {dateDemande}, vous sollicitez un changement de producteur en faveur de la société </w:t>
+          <w:rFonts w:eastAsia="Liberation Sans" w:cs="Liberation Sans" w:ascii="Liberation Sans" w:hAnsi="Liberation Sans"/>
+          <w:b w:val="false"/>
+          <w:i w:val="false"/>
+          <w:caps w:val="false"/>
+          <w:smallCaps w:val="false"/>
+          <w:strike w:val="false"/>
+          <w:dstrike w:val="false"/>
+          <w:color w:val="000000"/>
+          <w:position w:val="0"/>
+          <w:sz w:val="20"/>
+          <w:sz w:val="20"/>
+          <w:szCs w:val="20"/>
+          <w:u w:val="none"/>
+          <w:shd w:fill="auto" w:val="clear"/>
+          <w:vertAlign w:val="baseline"/>
+        </w:rPr>
+        <w:t xml:space="preserve">Après examen de votre demande, </w:t>
       </w:r>
       <w:r>
         <w:rPr>
-          <w:rFonts w:eastAsia="Arial" w:cs="Arial" w:ascii="Liberation Sans" w:hAnsi="Liberation Sans"/>
-          <w:b w:val="false"/>
-          <w:i w:val="false"/>
-          <w:caps w:val="false"/>
-          <w:smallCaps w:val="false"/>
-          <w:strike w:val="false"/>
-          <w:dstrike w:val="false"/>
-          <w:color w:val="000000"/>
-          <w:kern w:val="0"/>
-          <w:sz w:val="20"/>
-          <w:szCs w:val="22"/>
-          <w:u w:val="none"/>
-          <w:effect w:val="none"/>
-          <w:lang w:val="fr-FR" w:eastAsia="zh-CN" w:bidi="hi-IN"/>
+          <w:rFonts w:eastAsia="Liberation Sans" w:cs="Liberation Sans" w:ascii="Liberation Sans" w:hAnsi="Liberation Sans"/>
+          <w:b w:val="false"/>
+          <w:i w:val="false"/>
+          <w:caps w:val="false"/>
+          <w:smallCaps w:val="false"/>
+          <w:strike w:val="false"/>
+          <w:dstrike w:val="false"/>
+          <w:color w:val="000000"/>
+          <w:position w:val="0"/>
+          <w:sz w:val="20"/>
+          <w:sz w:val="20"/>
+          <w:szCs w:val="20"/>
+          <w:highlight w:val="darkGray"/>
+          <w:u w:val="none"/>
+          <w:vertAlign w:val="baseline"/>
+        </w:rPr>
+        <w:t xml:space="preserve">j’ai l’honneur de vous informer que j’autorise à titre exceptionnel le changement de producteur demandé. La société </w:t>
+      </w:r>
+      <w:r>
+        <w:rPr>
+          <w:rFonts w:eastAsia="Liberation Sans" w:cs="Liberation Sans" w:ascii="Liberation Sans" w:hAnsi="Liberation Sans"/>
+          <w:b w:val="false"/>
+          <w:i w:val="false"/>
+          <w:caps w:val="false"/>
+          <w:smallCaps w:val="false"/>
+          <w:strike w:val="false"/>
+          <w:dstrike w:val="false"/>
+          <w:color w:val="000000"/>
+          <w:position w:val="0"/>
+          <w:sz w:val="20"/>
+          <w:sz w:val="20"/>
+          <w:szCs w:val="20"/>
+          <w:highlight w:val="yellow"/>
+          <w:u w:val="none"/>
+          <w:vertAlign w:val="baseline"/>
         </w:rPr>
         <w:t>{nouveauProducteur}</w:t>
       </w:r>
       <w:r>
         <w:rPr>
-          <w:rFonts w:ascii="Liberation Sans" w:hAnsi="Liberation Sans"/>
-          <w:b w:val="false"/>
-          <w:i w:val="false"/>
-          <w:caps w:val="false"/>
-          <w:smallCaps w:val="false"/>
-          <w:strike w:val="false"/>
-          <w:dstrike w:val="false"/>
-          <w:color w:val="000000"/>
-          <w:sz w:val="20"/>
-          <w:u w:val="none"/>
-          <w:effect w:val="none"/>
-        </w:rPr>
-        <w:t xml:space="preserve"> pour la ou les raison(s) suivante(s) : « {</w:t>
-      </w:r>
-      <w:r>
-        <w:rPr>
-          <w:rFonts w:eastAsia="Arial" w:cs="Arial" w:ascii="Liberation Sans" w:hAnsi="Liberation Sans"/>
-          <w:b w:val="false"/>
-          <w:i/>
-          <w:caps w:val="false"/>
-          <w:smallCaps w:val="false"/>
-          <w:strike w:val="false"/>
-          <w:dstrike w:val="false"/>
-          <w:color w:val="000000"/>
-          <w:kern w:val="0"/>
-          <w:sz w:val="20"/>
-          <w:szCs w:val="22"/>
-          <w:u w:val="none"/>
-          <w:effect w:val="none"/>
-          <w:lang w:val="fr-FR" w:eastAsia="zh-CN" w:bidi="hi-IN"/>
-        </w:rPr>
-        <w:t>justificationDemande}</w:t>
-      </w:r>
-      <w:r>
-        <w:rPr>
-          <w:b w:val="false"/>
-          <w:caps w:val="false"/>
-          <w:smallCaps w:val="false"/>
-          <w:strike w:val="false"/>
-          <w:dstrike w:val="false"/>
-          <w:color w:val="000000"/>
-          <w:u w:val="none"/>
-          <w:effect w:val="none"/>
-        </w:rPr>
-        <w:t> </w:t>
-      </w:r>
-      <w:r>
-        <w:rPr>
-          <w:rFonts w:ascii="Liberation Sans" w:hAnsi="Liberation Sans"/>
-          <w:b w:val="false"/>
-          <w:i w:val="false"/>
-          <w:caps w:val="false"/>
-          <w:smallCaps w:val="false"/>
-          <w:strike w:val="false"/>
-          <w:dstrike w:val="false"/>
-          <w:color w:val="000000"/>
-          <w:sz w:val="20"/>
-          <w:u w:val="none"/>
-          <w:effect w:val="none"/>
-        </w:rPr>
-        <w:t>».</w:t>
-      </w:r>
-    </w:p>
-    <w:p>
-      <w:pPr>
-        <w:pStyle w:val="Corpsdetexte"/>
-        <w:bidi w:val="0"/>
-        <w:spacing w:lineRule="auto" w:line="307" w:before="160" w:after="160"/>
-        <w:jc w:val="both"/>
-        <w:rPr/>
-      </w:pPr>
-      <w:r>
-        <w:rPr>
-          <w:rFonts w:ascii="Liberation Sans" w:hAnsi="Liberation Sans"/>
-          <w:b w:val="false"/>
-          <w:i w:val="false"/>
-          <w:caps w:val="false"/>
-          <w:smallCaps w:val="false"/>
-          <w:strike w:val="false"/>
-          <w:dstrike w:val="false"/>
-          <w:color w:val="000000"/>
-          <w:sz w:val="20"/>
-          <w:u w:val="none"/>
-          <w:effect w:val="none"/>
-        </w:rPr>
-        <w:t>Le paragraphe {referenceParagrapheChangementProducteur}</w:t>
-      </w:r>
-      <w:r>
-        <w:rPr>
-          <w:b w:val="false"/>
-          <w:caps w:val="false"/>
-          <w:smallCaps w:val="false"/>
-          <w:strike w:val="false"/>
-          <w:dstrike w:val="false"/>
-          <w:color w:val="000000"/>
-          <w:u w:val="none"/>
-          <w:effect w:val="none"/>
+          <w:rFonts w:eastAsia="Arial" w:cs="Arial" w:ascii="Arial" w:hAnsi="Arial"/>
+          <w:b w:val="false"/>
+          <w:i w:val="false"/>
+          <w:caps w:val="false"/>
+          <w:smallCaps w:val="false"/>
+          <w:strike w:val="false"/>
+          <w:dstrike w:val="false"/>
+          <w:color w:val="000000"/>
+          <w:position w:val="0"/>
+          <w:sz w:val="20"/>
+          <w:sz w:val="20"/>
+          <w:szCs w:val="20"/>
+          <w:highlight w:val="darkGray"/>
+          <w:u w:val="none"/>
+          <w:vertAlign w:val="baseline"/>
         </w:rPr>
         <w:t xml:space="preserve"> </w:t>
       </w:r>
       <w:r>
         <w:rPr>
-          <w:rFonts w:ascii="Liberation Sans" w:hAnsi="Liberation Sans"/>
-          <w:b w:val="false"/>
-          <w:i w:val="false"/>
-          <w:caps w:val="false"/>
-          <w:smallCaps w:val="false"/>
-          <w:strike w:val="false"/>
-          <w:dstrike w:val="false"/>
-          <w:color w:val="000000"/>
-          <w:sz w:val="20"/>
-          <w:u w:val="none"/>
-          <w:effect w:val="none"/>
-        </w:rPr>
-        <w:t>du cahier des charges de l’appel d’offres cité en objet indique :</w:t>
-      </w:r>
-    </w:p>
-    <w:p>
-      <w:pPr>
-        <w:pStyle w:val="Corpsdetexte"/>
-        <w:bidi w:val="0"/>
-        <w:spacing w:lineRule="auto" w:line="307" w:before="160" w:after="160"/>
-        <w:jc w:val="both"/>
-        <w:rPr/>
-      </w:pPr>
-      <w:r>
-        <w:rPr>
-          <w:rFonts w:ascii="Liberation Sans" w:hAnsi="Liberation Sans"/>
-          <w:b w:val="false"/>
-          <w:i w:val="false"/>
-          <w:caps w:val="false"/>
-          <w:smallCaps w:val="false"/>
-          <w:strike w:val="false"/>
-          <w:dstrike w:val="false"/>
-          <w:color w:val="000000"/>
-          <w:sz w:val="20"/>
-          <w:u w:val="none"/>
-          <w:effect w:val="none"/>
-        </w:rPr>
-        <w:t>« </w:t>
+          <w:rFonts w:eastAsia="Liberation Sans" w:cs="Liberation Sans" w:ascii="Liberation Sans" w:hAnsi="Liberation Sans"/>
+          <w:b w:val="false"/>
+          <w:i w:val="false"/>
+          <w:caps w:val="false"/>
+          <w:smallCaps w:val="false"/>
+          <w:strike w:val="false"/>
+          <w:dstrike w:val="false"/>
+          <w:color w:val="000000"/>
+          <w:position w:val="0"/>
+          <w:sz w:val="20"/>
+          <w:sz w:val="20"/>
+          <w:szCs w:val="20"/>
+          <w:highlight w:val="darkGray"/>
+          <w:u w:val="none"/>
+          <w:vertAlign w:val="baseline"/>
+        </w:rPr>
+        <w:t xml:space="preserve">immatriculée au RCS sous le numéro </w:t>
       </w:r>
       <w:r>
         <w:rPr>
-          <w:rFonts w:ascii="Liberation Sans" w:hAnsi="Liberation Sans"/>
-          <w:b w:val="false"/>
-          <w:i/>
-          <w:caps w:val="false"/>
-          <w:smallCaps w:val="false"/>
-          <w:strike w:val="false"/>
-          <w:dstrike w:val="false"/>
-          <w:color w:val="000000"/>
-          <w:sz w:val="20"/>
-          <w:u w:val="none"/>
-          <w:effect w:val="none"/>
-        </w:rPr>
-        <w:t>{contenuParagrapheChangementProducteur}</w:t>
+          <w:rFonts w:eastAsia="Liberation Sans" w:cs="Liberation Sans" w:ascii="Liberation Sans" w:hAnsi="Liberation Sans"/>
+          <w:b w:val="false"/>
+          <w:i w:val="false"/>
+          <w:caps w:val="false"/>
+          <w:smallCaps w:val="false"/>
+          <w:strike w:val="false"/>
+          <w:dstrike w:val="false"/>
+          <w:color w:val="000000"/>
+          <w:position w:val="0"/>
+          <w:sz w:val="20"/>
+          <w:sz w:val="20"/>
+          <w:szCs w:val="20"/>
+          <w:highlight w:val="yellow"/>
+          <w:u w:val="none"/>
+          <w:vertAlign w:val="baseline"/>
+        </w:rPr>
+        <w:t>[numéro RCS]</w:t>
       </w:r>
       <w:r>
         <w:rPr>
-          <w:b w:val="false"/>
-          <w:caps w:val="false"/>
-          <w:smallCaps w:val="false"/>
-          <w:strike w:val="false"/>
-          <w:dstrike w:val="false"/>
-          <w:color w:val="000000"/>
-          <w:u w:val="none"/>
-          <w:effect w:val="none"/>
-        </w:rPr>
-        <w:t> </w:t>
-      </w:r>
-      <w:r>
-        <w:rPr>
-          <w:rFonts w:ascii="Liberation Sans" w:hAnsi="Liberation Sans"/>
-          <w:b w:val="false"/>
-          <w:i w:val="false"/>
-          <w:caps w:val="false"/>
-          <w:smallCaps w:val="false"/>
-          <w:strike w:val="false"/>
-          <w:dstrike w:val="false"/>
-          <w:color w:val="000000"/>
-          <w:sz w:val="20"/>
-          <w:u w:val="none"/>
-          <w:effect w:val="none"/>
-        </w:rPr>
-        <w:t>»</w:t>
-      </w:r>
-    </w:p>
-    <w:p>
-      <w:pPr>
-        <w:pStyle w:val="Corpsdetexte"/>
-        <w:bidi w:val="0"/>
-        <w:spacing w:lineRule="auto" w:line="307" w:before="160" w:after="160"/>
-        <w:jc w:val="both"/>
-        <w:rPr>
-          <w:rFonts w:ascii="Arial" w:hAnsi="Arial" w:eastAsia="Arial" w:cs="Arial"/>
-          <w:sz w:val="20"/>
-          <w:szCs w:val="20"/>
-        </w:rPr>
-      </w:pPr>
-      <w:r>
-        <w:rPr>
-          <w:rFonts w:ascii="Liberation Sans" w:hAnsi="Liberation Sans"/>
-          <w:b w:val="false"/>
-          <w:i/>
-          <w:caps w:val="false"/>
-          <w:smallCaps w:val="false"/>
-          <w:strike w:val="false"/>
-          <w:dstrike w:val="false"/>
-          <w:color w:val="000000"/>
-          <w:sz w:val="20"/>
-          <w:u w:val="none"/>
-          <w:effect w:val="none"/>
-        </w:rPr>
-        <w:t>Facultatif</w:t>
-      </w:r>
-      <w:r>
-        <w:rPr>
-          <w:b w:val="false"/>
-          <w:caps w:val="false"/>
-          <w:smallCaps w:val="false"/>
-          <w:strike w:val="false"/>
-          <w:dstrike w:val="false"/>
-          <w:color w:val="000000"/>
-          <w:u w:val="none"/>
-          <w:effect w:val="none"/>
+          <w:rFonts w:eastAsia="Arial" w:cs="Arial" w:ascii="Arial" w:hAnsi="Arial"/>
+          <w:b w:val="false"/>
+          <w:i w:val="false"/>
+          <w:caps w:val="false"/>
+          <w:smallCaps w:val="false"/>
+          <w:strike w:val="false"/>
+          <w:dstrike w:val="false"/>
+          <w:color w:val="000000"/>
+          <w:position w:val="0"/>
+          <w:sz w:val="20"/>
+          <w:sz w:val="20"/>
+          <w:szCs w:val="20"/>
+          <w:highlight w:val="darkGray"/>
+          <w:u w:val="none"/>
+          <w:vertAlign w:val="baseline"/>
         </w:rPr>
         <w:t xml:space="preserve"> </w:t>
       </w:r>
       <w:r>
         <w:rPr>
-          <w:rFonts w:ascii="Liberation Sans" w:hAnsi="Liberation Sans"/>
-          <w:b w:val="false"/>
-          <w:i w:val="false"/>
-          <w:caps w:val="false"/>
-          <w:smallCaps w:val="false"/>
-          <w:strike w:val="false"/>
-          <w:dstrike w:val="false"/>
-          <w:color w:val="000000"/>
-          <w:sz w:val="20"/>
-          <w:u w:val="none"/>
-          <w:effect w:val="none"/>
-        </w:rPr>
-        <w:t xml:space="preserve">// </w:t>
-      </w:r>
-      <w:r>
-        <w:rPr>
-          <w:rFonts w:ascii="Liberation Sans" w:hAnsi="Liberation Sans"/>
-          <w:b w:val="false"/>
-          <w:i w:val="false"/>
-          <w:caps w:val="false"/>
-          <w:smallCaps w:val="false"/>
-          <w:strike w:val="false"/>
-          <w:dstrike w:val="false"/>
-          <w:color w:val="000000"/>
-          <w:sz w:val="20"/>
-          <w:highlight w:val="cyan"/>
-          <w:u w:val="none"/>
-          <w:effect w:val="none"/>
-        </w:rPr>
-        <w:t>[Éléments complémentaires issus de l’instruction]</w:t>
-      </w:r>
-      <w:r>
-        <w:rPr>
-          <w:rFonts w:ascii="Liberation Sans" w:hAnsi="Liberation Sans"/>
-          <w:b w:val="false"/>
-          <w:i w:val="false"/>
-          <w:caps w:val="false"/>
-          <w:smallCaps w:val="false"/>
-          <w:strike w:val="false"/>
-          <w:dstrike w:val="false"/>
-          <w:color w:val="000000"/>
-          <w:sz w:val="20"/>
-          <w:u w:val="none"/>
-          <w:effect w:val="none"/>
-        </w:rPr>
-        <w:t>.</w:t>
-      </w:r>
-    </w:p>
-    <w:p>
-      <w:pPr>
-        <w:pStyle w:val="Corpsdetexte"/>
-        <w:bidi w:val="0"/>
-        <w:spacing w:lineRule="auto" w:line="307" w:before="160" w:after="160"/>
-        <w:jc w:val="both"/>
-        <w:rPr>
-          <w:rFonts w:ascii="Arial" w:hAnsi="Arial" w:eastAsia="Arial" w:cs="Arial"/>
-          <w:sz w:val="20"/>
-          <w:szCs w:val="20"/>
-        </w:rPr>
-      </w:pPr>
-      <w:r>
-        <w:rPr>
-          <w:rFonts w:ascii="Liberation Sans" w:hAnsi="Liberation Sans"/>
-          <w:b w:val="false"/>
-          <w:i w:val="false"/>
-          <w:caps w:val="false"/>
-          <w:smallCaps w:val="false"/>
-          <w:strike w:val="false"/>
-          <w:dstrike w:val="false"/>
-          <w:color w:val="000000"/>
-          <w:sz w:val="20"/>
-          <w:u w:val="none"/>
-          <w:effect w:val="none"/>
-        </w:rPr>
-        <w:t xml:space="preserve">Après examen de votre demande, </w:t>
-      </w:r>
-      <w:r>
-        <w:rPr>
-          <w:rFonts w:ascii="Liberation Sans" w:hAnsi="Liberation Sans"/>
-          <w:b w:val="false"/>
-          <w:i w:val="false"/>
-          <w:caps w:val="false"/>
-          <w:smallCaps w:val="false"/>
-          <w:strike w:val="false"/>
-          <w:dstrike w:val="false"/>
-          <w:color w:val="000000"/>
-          <w:sz w:val="20"/>
+          <w:rFonts w:eastAsia="Liberation Sans" w:cs="Liberation Sans" w:ascii="Liberation Sans" w:hAnsi="Liberation Sans"/>
+          <w:b w:val="false"/>
+          <w:i w:val="false"/>
+          <w:caps w:val="false"/>
+          <w:smallCaps w:val="false"/>
+          <w:strike w:val="false"/>
+          <w:dstrike w:val="false"/>
+          <w:color w:val="000000"/>
+          <w:position w:val="0"/>
+          <w:sz w:val="20"/>
+          <w:sz w:val="20"/>
+          <w:szCs w:val="20"/>
           <w:highlight w:val="darkGray"/>
           <w:u w:val="none"/>
-          <w:effect w:val="none"/>
-        </w:rPr>
-        <w:t xml:space="preserve">j’ai l’honneur de vous informer que j’autorise à titre exceptionnel le changement de producteur demandé. La société </w:t>
-      </w:r>
-      <w:r>
-        <w:rPr>
-          <w:rFonts w:eastAsia="Arial" w:cs="Arial" w:ascii="Liberation Sans" w:hAnsi="Liberation Sans"/>
-          <w:b w:val="false"/>
-          <w:i w:val="false"/>
-          <w:caps w:val="false"/>
-          <w:smallCaps w:val="false"/>
-          <w:strike w:val="false"/>
-          <w:dstrike w:val="false"/>
-          <w:color w:val="000000"/>
-          <w:kern w:val="0"/>
-          <w:sz w:val="20"/>
-          <w:szCs w:val="22"/>
-          <w:highlight w:val="yellow"/>
-          <w:u w:val="none"/>
-          <w:effect w:val="none"/>
-          <w:lang w:val="fr-FR" w:eastAsia="zh-CN" w:bidi="hi-IN"/>
-        </w:rPr>
-        <w:t>{nouveauProducteur}</w:t>
-      </w:r>
-      <w:r>
-        <w:rPr>
-          <w:b w:val="false"/>
-          <w:caps w:val="false"/>
-          <w:smallCaps w:val="false"/>
-          <w:strike w:val="false"/>
-          <w:dstrike w:val="false"/>
-          <w:color w:val="000000"/>
-          <w:highlight w:val="darkGray"/>
-          <w:u w:val="none"/>
-          <w:effect w:val="none"/>
-        </w:rPr>
-        <w:t xml:space="preserve"> </w:t>
-      </w:r>
-      <w:r>
-        <w:rPr>
-          <w:rFonts w:ascii="Liberation Sans" w:hAnsi="Liberation Sans"/>
-          <w:b w:val="false"/>
-          <w:i w:val="false"/>
-          <w:caps w:val="false"/>
-          <w:smallCaps w:val="false"/>
-          <w:strike w:val="false"/>
-          <w:dstrike w:val="false"/>
-          <w:color w:val="000000"/>
-          <w:sz w:val="20"/>
-          <w:highlight w:val="darkGray"/>
-          <w:u w:val="none"/>
-          <w:effect w:val="none"/>
-        </w:rPr>
-        <w:t xml:space="preserve">immatriculée au RCS sous le numéro </w:t>
-      </w:r>
-      <w:r>
-        <w:rPr>
-          <w:rFonts w:ascii="Liberation Sans" w:hAnsi="Liberation Sans"/>
-          <w:b w:val="false"/>
-          <w:i w:val="false"/>
-          <w:caps w:val="false"/>
-          <w:smallCaps w:val="false"/>
-          <w:strike w:val="false"/>
-          <w:dstrike w:val="false"/>
-          <w:color w:val="000000"/>
-          <w:sz w:val="20"/>
-          <w:highlight w:val="yellow"/>
-          <w:u w:val="none"/>
-          <w:effect w:val="none"/>
-        </w:rPr>
-        <w:t>[numéro RCS]</w:t>
-      </w:r>
-      <w:r>
-        <w:rPr>
-          <w:b w:val="false"/>
-          <w:caps w:val="false"/>
-          <w:smallCaps w:val="false"/>
-          <w:strike w:val="false"/>
-          <w:dstrike w:val="false"/>
-          <w:color w:val="000000"/>
-          <w:highlight w:val="darkGray"/>
-          <w:u w:val="none"/>
-          <w:effect w:val="none"/>
-        </w:rPr>
-        <w:t xml:space="preserve"> </w:t>
-      </w:r>
-      <w:r>
-        <w:rPr>
-          <w:rFonts w:ascii="Liberation Sans" w:hAnsi="Liberation Sans"/>
-          <w:b w:val="false"/>
-          <w:i w:val="false"/>
-          <w:caps w:val="false"/>
-          <w:smallCaps w:val="false"/>
-          <w:strike w:val="false"/>
-          <w:dstrike w:val="false"/>
-          <w:color w:val="000000"/>
-          <w:sz w:val="20"/>
-          <w:highlight w:val="darkGray"/>
-          <w:u w:val="none"/>
-          <w:effect w:val="none"/>
+          <w:vertAlign w:val="baseline"/>
         </w:rPr>
         <w:t>est donc le nouveau producteur / et compte-tenu des éléments précédents, je suis au regret de ne pas donner de suite favorable à votre demande.</w:t>
       </w:r>
       <w:r>
         <w:rPr>
-          <w:b w:val="false"/>
-          <w:caps w:val="false"/>
-          <w:smallCaps w:val="false"/>
-          <w:strike w:val="false"/>
-          <w:dstrike w:val="false"/>
-          <w:color w:val="000000"/>
-          <w:u w:val="none"/>
-          <w:effect w:val="none"/>
+          <w:rFonts w:eastAsia="Arial" w:cs="Arial" w:ascii="Arial" w:hAnsi="Arial"/>
+          <w:b w:val="false"/>
+          <w:i w:val="false"/>
+          <w:caps w:val="false"/>
+          <w:smallCaps w:val="false"/>
+          <w:strike w:val="false"/>
+          <w:dstrike w:val="false"/>
+          <w:color w:val="000000"/>
+          <w:position w:val="0"/>
+          <w:sz w:val="20"/>
+          <w:sz w:val="20"/>
+          <w:szCs w:val="20"/>
+          <w:u w:val="none"/>
+          <w:shd w:fill="auto" w:val="clear"/>
+          <w:vertAlign w:val="baseline"/>
         </w:rPr>
         <w:t> </w:t>
       </w:r>
     </w:p>
     <w:p>
       <w:pPr>
-        <w:pStyle w:val="Corpsdetexte"/>
-        <w:bidi w:val="0"/>
-        <w:spacing w:lineRule="auto" w:line="307" w:before="160" w:after="160"/>
+        <w:pStyle w:val="LOnormal"/>
+        <w:keepNext w:val="false"/>
+        <w:keepLines w:val="false"/>
+        <w:pageBreakBefore w:val="false"/>
+        <w:widowControl w:val="false"/>
+        <w:shd w:val="clear" w:fill="auto"/>
+        <w:spacing w:lineRule="auto" w:line="302" w:before="160" w:after="160"/>
+        <w:ind w:left="0" w:right="0" w:hanging="0"/>
         <w:jc w:val="both"/>
         <w:rPr>
           <w:rFonts w:ascii="Arial" w:hAnsi="Arial" w:eastAsia="Arial" w:cs="Arial"/>
-          <w:sz w:val="20"/>
-          <w:szCs w:val="20"/>
+          <w:b w:val="false"/>
+          <w:b w:val="false"/>
+          <w:i w:val="false"/>
+          <w:i w:val="false"/>
+          <w:caps w:val="false"/>
+          <w:smallCaps w:val="false"/>
+          <w:strike w:val="false"/>
+          <w:dstrike w:val="false"/>
+          <w:color w:val="000000"/>
+          <w:position w:val="0"/>
+          <w:sz w:val="20"/>
+          <w:sz w:val="20"/>
+          <w:szCs w:val="20"/>
+          <w:u w:val="none"/>
+          <w:shd w:fill="auto" w:val="clear"/>
+          <w:vertAlign w:val="baseline"/>
         </w:rPr>
       </w:pPr>
       <w:r>
         <w:rPr>
-          <w:rFonts w:ascii="Liberation Sans" w:hAnsi="Liberation Sans"/>
-          <w:b w:val="false"/>
-          <w:i w:val="false"/>
-          <w:caps w:val="false"/>
-          <w:smallCaps w:val="false"/>
-          <w:strike w:val="false"/>
-          <w:dstrike w:val="false"/>
-          <w:color w:val="000000"/>
-          <w:sz w:val="20"/>
-          <w:u w:val="none"/>
-          <w:effect w:val="none"/>
+          <w:rFonts w:eastAsia="Liberation Sans" w:cs="Liberation Sans" w:ascii="Liberation Sans" w:hAnsi="Liberation Sans"/>
+          <w:b w:val="false"/>
+          <w:i w:val="false"/>
+          <w:caps w:val="false"/>
+          <w:smallCaps w:val="false"/>
+          <w:strike w:val="false"/>
+          <w:dstrike w:val="false"/>
+          <w:color w:val="000000"/>
+          <w:position w:val="0"/>
+          <w:sz w:val="20"/>
+          <w:sz w:val="20"/>
+          <w:szCs w:val="20"/>
+          <w:u w:val="none"/>
+          <w:shd w:fill="auto" w:val="clear"/>
+          <w:vertAlign w:val="baseline"/>
         </w:rPr>
         <w:t>Je vous prie d’agréer, Madame, Monsieur, l’expression de ma considération distinguée.</w:t>
       </w:r>
     </w:p>
     <w:p>
       <w:pPr>
-        <w:pStyle w:val="Corpsdetexte"/>
+        <w:pStyle w:val="LOnormal"/>
+        <w:keepNext w:val="false"/>
+        <w:keepLines w:val="false"/>
+        <w:pageBreakBefore w:val="false"/>
+        <w:widowControl w:val="false"/>
+        <w:shd w:val="clear" w:fill="auto"/>
+        <w:spacing w:lineRule="auto" w:line="276" w:before="0" w:after="0"/>
+        <w:ind w:left="0" w:right="0" w:hanging="0"/>
+        <w:jc w:val="left"/>
         <w:rPr>
           <w:rFonts w:ascii="Arial" w:hAnsi="Arial" w:eastAsia="Arial" w:cs="Arial"/>
-          <w:sz w:val="20"/>
-          <w:szCs w:val="20"/>
+          <w:b w:val="false"/>
+          <w:b w:val="false"/>
+          <w:i w:val="false"/>
+          <w:i w:val="false"/>
+          <w:caps w:val="false"/>
+          <w:smallCaps w:val="false"/>
+          <w:strike w:val="false"/>
+          <w:dstrike w:val="false"/>
+          <w:color w:val="000000"/>
+          <w:position w:val="0"/>
+          <w:sz w:val="20"/>
+          <w:sz w:val="20"/>
+          <w:szCs w:val="20"/>
+          <w:u w:val="none"/>
+          <w:shd w:fill="auto" w:val="clear"/>
+          <w:vertAlign w:val="baseline"/>
         </w:rPr>
       </w:pPr>
       <w:r>
         <w:rPr>
-          <w:rFonts w:eastAsia="Arial" w:cs="Arial"/>
-          <w:sz w:val="20"/>
-          <w:szCs w:val="20"/>
+          <w:rFonts w:eastAsia="Arial" w:cs="Arial" w:ascii="Arial" w:hAnsi="Arial"/>
+          <w:b w:val="false"/>
+          <w:i w:val="false"/>
+          <w:caps w:val="false"/>
+          <w:smallCaps w:val="false"/>
+          <w:strike w:val="false"/>
+          <w:dstrike w:val="false"/>
+          <w:color w:val="000000"/>
+          <w:position w:val="0"/>
+          <w:sz w:val="20"/>
+          <w:sz w:val="20"/>
+          <w:szCs w:val="20"/>
+          <w:u w:val="none"/>
+          <w:shd w:fill="auto" w:val="clear"/>
+          <w:vertAlign w:val="baseline"/>
         </w:rPr>
       </w:r>
     </w:p>
     <w:tbl>
       <w:tblPr>
-        <w:tblW w:w="9377" w:type="dxa"/>
+        <w:tblStyle w:val="Table3"/>
+        <w:tblW w:w="9376" w:type="dxa"/>
         <w:jc w:val="left"/>
         <w:tblInd w:w="601" w:type="dxa"/>
+        <w:tblLayout w:type="fixed"/>
         <w:tblCellMar>
           <w:top w:w="0" w:type="dxa"/>
-          <w:left w:w="0" w:type="dxa"/>
+          <w:left w:w="108" w:type="dxa"/>
           <w:bottom w:w="0" w:type="dxa"/>
-          <w:right w:w="0" w:type="dxa"/>
+          <w:right w:w="108" w:type="dxa"/>
         </w:tblCellMar>
+        <w:tblLook w:val="0000"/>
       </w:tblPr>
       <w:tblGrid>
         <w:gridCol w:w="4041"/>
-        <w:gridCol w:w="5335"/>
+        <w:gridCol w:w="5334"/>
       </w:tblGrid>
       <w:tr>
         <w:trPr/>
@@ -1686,33 +2688,94 @@
           </w:tcPr>
           <w:p>
             <w:pPr>
-              <w:pStyle w:val="Contenudetableau"/>
-              <w:suppressLineNumbers/>
-              <w:spacing w:before="0" w:after="160"/>
-              <w:rPr/>
+              <w:pStyle w:val="LOnormal"/>
+              <w:keepNext w:val="false"/>
+              <w:keepLines w:val="false"/>
+              <w:widowControl w:val="false"/>
+              <w:shd w:val="clear" w:fill="auto"/>
+              <w:spacing w:lineRule="auto" w:line="259" w:before="0" w:after="160"/>
+              <w:ind w:left="0" w:right="0" w:hanging="0"/>
+              <w:jc w:val="left"/>
+              <w:rPr>
+                <w:rFonts w:ascii="Calibri" w:hAnsi="Calibri" w:eastAsia="Calibri" w:cs="Calibri"/>
+                <w:b w:val="false"/>
+                <w:b w:val="false"/>
+                <w:i w:val="false"/>
+                <w:i w:val="false"/>
+                <w:caps w:val="false"/>
+                <w:smallCaps w:val="false"/>
+                <w:strike w:val="false"/>
+                <w:dstrike w:val="false"/>
+                <w:color w:val="000000"/>
+                <w:position w:val="0"/>
+                <w:sz w:val="22"/>
+                <w:sz w:val="22"/>
+                <w:szCs w:val="22"/>
+                <w:u w:val="none"/>
+                <w:shd w:fill="auto" w:val="clear"/>
+                <w:vertAlign w:val="baseline"/>
+              </w:rPr>
             </w:pPr>
             <w:r>
-              <w:rPr/>
+              <w:rPr>
+                <w:rFonts w:eastAsia="Calibri" w:cs="Calibri"/>
+                <w:b w:val="false"/>
+                <w:i w:val="false"/>
+                <w:caps w:val="false"/>
+                <w:smallCaps w:val="false"/>
+                <w:strike w:val="false"/>
+                <w:dstrike w:val="false"/>
+                <w:color w:val="000000"/>
+                <w:position w:val="0"/>
+                <w:sz w:val="22"/>
+                <w:sz w:val="22"/>
+                <w:szCs w:val="22"/>
+                <w:u w:val="none"/>
+                <w:shd w:fill="auto" w:val="clear"/>
+                <w:vertAlign w:val="baseline"/>
+              </w:rPr>
             </w:r>
           </w:p>
         </w:tc>
         <w:tc>
           <w:tcPr>
-            <w:tcW w:w="5335" w:type="dxa"/>
+            <w:tcW w:w="5334" w:type="dxa"/>
             <w:tcBorders/>
             <w:vAlign w:val="center"/>
           </w:tcPr>
           <w:p>
             <w:pPr>
-              <w:pStyle w:val="Contenudetableau"/>
-              <w:bidi w:val="0"/>
+              <w:pStyle w:val="LOnormal"/>
+              <w:keepNext w:val="false"/>
+              <w:keepLines w:val="false"/>
+              <w:widowControl w:val="false"/>
+              <w:shd w:val="clear" w:fill="auto"/>
               <w:spacing w:lineRule="auto" w:line="288" w:before="0" w:after="0"/>
+              <w:ind w:left="0" w:right="0" w:hanging="0"/>
               <w:jc w:val="center"/>
-              <w:rPr/>
+              <w:rPr>
+                <w:rFonts w:ascii="Calibri" w:hAnsi="Calibri" w:eastAsia="Calibri" w:cs="Calibri"/>
+                <w:b w:val="false"/>
+                <w:b w:val="false"/>
+                <w:i w:val="false"/>
+                <w:i w:val="false"/>
+                <w:caps w:val="false"/>
+                <w:smallCaps w:val="false"/>
+                <w:strike w:val="false"/>
+                <w:dstrike w:val="false"/>
+                <w:color w:val="000000"/>
+                <w:position w:val="0"/>
+                <w:sz w:val="22"/>
+                <w:sz w:val="22"/>
+                <w:szCs w:val="22"/>
+                <w:u w:val="none"/>
+                <w:shd w:fill="auto" w:val="clear"/>
+                <w:vertAlign w:val="baseline"/>
+              </w:rPr>
             </w:pPr>
             <w:r>
               <w:rPr>
-                <w:rFonts w:ascii="Liberation Sans" w:hAnsi="Liberation Sans"/>
+                <w:rFonts w:eastAsia="Liberation Sans" w:cs="Liberation Sans" w:ascii="Liberation Sans" w:hAnsi="Liberation Sans"/>
                 <w:b/>
                 <w:i w:val="false"/>
                 <w:caps w:val="false"/>
@@ -1720,27 +2783,39 @@
                 <w:strike w:val="false"/>
                 <w:dstrike w:val="false"/>
                 <w:color w:val="000000"/>
+                <w:position w:val="0"/>
                 <w:sz w:val="20"/>
-                <w:u w:val="none"/>
-                <w:effect w:val="none"/>
+                <w:sz w:val="20"/>
+                <w:szCs w:val="20"/>
+                <w:u w:val="none"/>
+                <w:shd w:fill="auto" w:val="clear"/>
+                <w:vertAlign w:val="baseline"/>
               </w:rPr>
               <w:t>L’adjoint au sous-directeur</w:t>
             </w:r>
             <w:r>
               <w:rPr>
-                <w:caps w:val="false"/>
-                <w:smallCaps w:val="false"/>
-                <w:strike w:val="false"/>
-                <w:dstrike w:val="false"/>
-                <w:color w:val="000000"/>
-                <w:u w:val="none"/>
-                <w:effect w:val="none"/>
+                <w:rFonts w:eastAsia="Calibri" w:cs="Calibri"/>
+                <w:b w:val="false"/>
+                <w:i w:val="false"/>
+                <w:caps w:val="false"/>
+                <w:smallCaps w:val="false"/>
+                <w:strike w:val="false"/>
+                <w:dstrike w:val="false"/>
+                <w:color w:val="000000"/>
+                <w:position w:val="0"/>
+                <w:sz w:val="22"/>
+                <w:sz w:val="22"/>
+                <w:szCs w:val="22"/>
+                <w:u w:val="none"/>
+                <w:shd w:fill="auto" w:val="clear"/>
+                <w:vertAlign w:val="baseline"/>
               </w:rPr>
               <w:t xml:space="preserve"> </w:t>
             </w:r>
             <w:r>
               <w:rPr>
-                <w:rFonts w:ascii="Liberation Sans" w:hAnsi="Liberation Sans"/>
+                <w:rFonts w:eastAsia="Liberation Sans" w:cs="Liberation Sans" w:ascii="Liberation Sans" w:hAnsi="Liberation Sans"/>
                 <w:b/>
                 <w:i w:val="false"/>
                 <w:caps w:val="false"/>
@@ -1748,9 +2823,13 @@
                 <w:strike w:val="false"/>
                 <w:dstrike w:val="false"/>
                 <w:color w:val="000000"/>
+                <w:position w:val="0"/>
                 <w:sz w:val="20"/>
-                <w:u w:val="none"/>
-                <w:effect w:val="none"/>
+                <w:sz w:val="20"/>
+                <w:szCs w:val="20"/>
+                <w:u w:val="none"/>
+                <w:shd w:fill="auto" w:val="clear"/>
+                <w:vertAlign w:val="baseline"/>
               </w:rPr>
               <w:t>du système électrique et des énergies renouvelables,</w:t>
             </w:r>
@@ -1767,31 +2846,109 @@
           </w:tcPr>
           <w:p>
             <w:pPr>
-              <w:pStyle w:val="Contenudetableau"/>
-              <w:suppressLineNumbers/>
-              <w:spacing w:before="0" w:after="160"/>
-              <w:rPr/>
+              <w:pStyle w:val="LOnormal"/>
+              <w:keepNext w:val="false"/>
+              <w:keepLines w:val="false"/>
+              <w:widowControl w:val="false"/>
+              <w:shd w:val="clear" w:fill="auto"/>
+              <w:spacing w:lineRule="auto" w:line="259" w:before="0" w:after="160"/>
+              <w:ind w:left="0" w:right="0" w:hanging="0"/>
+              <w:jc w:val="left"/>
+              <w:rPr>
+                <w:rFonts w:ascii="Calibri" w:hAnsi="Calibri" w:eastAsia="Calibri" w:cs="Calibri"/>
+                <w:b w:val="false"/>
+                <w:b w:val="false"/>
+                <w:i w:val="false"/>
+                <w:i w:val="false"/>
+                <w:caps w:val="false"/>
+                <w:smallCaps w:val="false"/>
+                <w:strike w:val="false"/>
+                <w:dstrike w:val="false"/>
+                <w:color w:val="000000"/>
+                <w:position w:val="0"/>
+                <w:sz w:val="22"/>
+                <w:sz w:val="22"/>
+                <w:szCs w:val="22"/>
+                <w:u w:val="none"/>
+                <w:shd w:fill="auto" w:val="clear"/>
+                <w:vertAlign w:val="baseline"/>
+              </w:rPr>
             </w:pPr>
             <w:r>
-              <w:rPr/>
+              <w:rPr>
+                <w:rFonts w:eastAsia="Calibri" w:cs="Calibri"/>
+                <w:b w:val="false"/>
+                <w:i w:val="false"/>
+                <w:caps w:val="false"/>
+                <w:smallCaps w:val="false"/>
+                <w:strike w:val="false"/>
+                <w:dstrike w:val="false"/>
+                <w:color w:val="000000"/>
+                <w:position w:val="0"/>
+                <w:sz w:val="22"/>
+                <w:sz w:val="22"/>
+                <w:szCs w:val="22"/>
+                <w:u w:val="none"/>
+                <w:shd w:fill="auto" w:val="clear"/>
+                <w:vertAlign w:val="baseline"/>
+              </w:rPr>
             </w:r>
           </w:p>
         </w:tc>
         <w:tc>
           <w:tcPr>
-            <w:tcW w:w="5335" w:type="dxa"/>
+            <w:tcW w:w="5334" w:type="dxa"/>
             <w:tcBorders/>
             <w:vAlign w:val="center"/>
           </w:tcPr>
           <w:p>
             <w:pPr>
-              <w:pStyle w:val="Contenudetableau"/>
-              <w:suppressLineNumbers/>
-              <w:spacing w:before="0" w:after="160"/>
-              <w:rPr/>
+              <w:pStyle w:val="LOnormal"/>
+              <w:keepNext w:val="false"/>
+              <w:keepLines w:val="false"/>
+              <w:widowControl w:val="false"/>
+              <w:shd w:val="clear" w:fill="auto"/>
+              <w:spacing w:lineRule="auto" w:line="259" w:before="0" w:after="160"/>
+              <w:ind w:left="0" w:right="0" w:hanging="0"/>
+              <w:jc w:val="left"/>
+              <w:rPr>
+                <w:rFonts w:ascii="Calibri" w:hAnsi="Calibri" w:eastAsia="Calibri" w:cs="Calibri"/>
+                <w:b w:val="false"/>
+                <w:b w:val="false"/>
+                <w:i w:val="false"/>
+                <w:i w:val="false"/>
+                <w:caps w:val="false"/>
+                <w:smallCaps w:val="false"/>
+                <w:strike w:val="false"/>
+                <w:dstrike w:val="false"/>
+                <w:color w:val="000000"/>
+                <w:position w:val="0"/>
+                <w:sz w:val="22"/>
+                <w:sz w:val="22"/>
+                <w:szCs w:val="22"/>
+                <w:u w:val="none"/>
+                <w:shd w:fill="auto" w:val="clear"/>
+                <w:vertAlign w:val="baseline"/>
+              </w:rPr>
             </w:pPr>
             <w:r>
-              <w:rPr/>
+              <w:rPr>
+                <w:rFonts w:eastAsia="Calibri" w:cs="Calibri"/>
+                <w:b w:val="false"/>
+                <w:i w:val="false"/>
+                <w:caps w:val="false"/>
+                <w:smallCaps w:val="false"/>
+                <w:strike w:val="false"/>
+                <w:dstrike w:val="false"/>
+                <w:color w:val="000000"/>
+                <w:position w:val="0"/>
+                <w:sz w:val="22"/>
+                <w:sz w:val="22"/>
+                <w:szCs w:val="22"/>
+                <w:u w:val="none"/>
+                <w:shd w:fill="auto" w:val="clear"/>
+                <w:vertAlign w:val="baseline"/>
+              </w:rPr>
               <w:br/>
               <w:br/>
             </w:r>
@@ -1808,30 +2965,73 @@
           </w:tcPr>
           <w:p>
             <w:pPr>
-              <w:pStyle w:val="Contenudetableau"/>
-              <w:suppressLineNumbers/>
-              <w:spacing w:before="0" w:after="160"/>
-              <w:rPr/>
+              <w:pStyle w:val="LOnormal"/>
+              <w:keepNext w:val="false"/>
+              <w:keepLines w:val="false"/>
+              <w:widowControl w:val="false"/>
+              <w:shd w:val="clear" w:fill="auto"/>
+              <w:spacing w:lineRule="auto" w:line="259" w:before="0" w:after="160"/>
+              <w:ind w:left="0" w:right="0" w:hanging="0"/>
+              <w:jc w:val="left"/>
+              <w:rPr>
+                <w:rFonts w:ascii="Calibri" w:hAnsi="Calibri" w:eastAsia="Calibri" w:cs="Calibri"/>
+                <w:b w:val="false"/>
+                <w:b w:val="false"/>
+                <w:i w:val="false"/>
+                <w:i w:val="false"/>
+                <w:caps w:val="false"/>
+                <w:smallCaps w:val="false"/>
+                <w:strike w:val="false"/>
+                <w:dstrike w:val="false"/>
+                <w:color w:val="000000"/>
+                <w:position w:val="0"/>
+                <w:sz w:val="22"/>
+                <w:sz w:val="22"/>
+                <w:szCs w:val="22"/>
+                <w:u w:val="none"/>
+                <w:shd w:fill="auto" w:val="clear"/>
+                <w:vertAlign w:val="baseline"/>
+              </w:rPr>
             </w:pPr>
             <w:r>
-              <w:rPr/>
+              <w:rPr>
+                <w:rFonts w:eastAsia="Calibri" w:cs="Calibri"/>
+                <w:b w:val="false"/>
+                <w:i w:val="false"/>
+                <w:caps w:val="false"/>
+                <w:smallCaps w:val="false"/>
+                <w:strike w:val="false"/>
+                <w:dstrike w:val="false"/>
+                <w:color w:val="000000"/>
+                <w:position w:val="0"/>
+                <w:sz w:val="22"/>
+                <w:sz w:val="22"/>
+                <w:szCs w:val="22"/>
+                <w:u w:val="none"/>
+                <w:shd w:fill="auto" w:val="clear"/>
+                <w:vertAlign w:val="baseline"/>
+              </w:rPr>
             </w:r>
           </w:p>
         </w:tc>
         <w:tc>
           <w:tcPr>
-            <w:tcW w:w="5335" w:type="dxa"/>
+            <w:tcW w:w="5334" w:type="dxa"/>
             <w:tcBorders/>
             <w:vAlign w:val="center"/>
           </w:tcPr>
           <w:p>
             <w:pPr>
-              <w:pStyle w:val="Contenudetableau"/>
-              <w:bidi w:val="0"/>
+              <w:pStyle w:val="LOnormal"/>
+              <w:keepNext w:val="false"/>
+              <w:keepLines w:val="false"/>
+              <w:widowControl w:val="false"/>
+              <w:shd w:val="clear" w:fill="auto"/>
               <w:spacing w:lineRule="auto" w:line="288" w:before="0" w:after="0"/>
+              <w:ind w:left="0" w:right="0" w:hanging="0"/>
               <w:jc w:val="center"/>
               <w:rPr>
-                <w:rFonts w:ascii="Liberation Sans" w:hAnsi="Liberation Sans"/>
+                <w:rFonts w:ascii="Liberation Sans" w:hAnsi="Liberation Sans" w:eastAsia="Liberation Sans" w:cs="Liberation Sans"/>
                 <w:b/>
                 <w:b/>
                 <w:i w:val="false"/>
@@ -1841,14 +3041,18 @@
                 <w:strike w:val="false"/>
                 <w:dstrike w:val="false"/>
                 <w:color w:val="000000"/>
+                <w:position w:val="0"/>
                 <w:sz w:val="20"/>
-                <w:u w:val="none"/>
-                <w:effect w:val="none"/>
+                <w:sz w:val="20"/>
+                <w:szCs w:val="20"/>
+                <w:u w:val="none"/>
+                <w:shd w:fill="auto" w:val="clear"/>
+                <w:vertAlign w:val="baseline"/>
               </w:rPr>
             </w:pPr>
             <w:r>
               <w:rPr>
-                <w:rFonts w:ascii="Liberation Sans" w:hAnsi="Liberation Sans"/>
+                <w:rFonts w:eastAsia="Liberation Sans" w:cs="Liberation Sans" w:ascii="Liberation Sans" w:hAnsi="Liberation Sans"/>
                 <w:b/>
                 <w:i w:val="false"/>
                 <w:caps w:val="false"/>
@@ -1856,9 +3060,13 @@
                 <w:strike w:val="false"/>
                 <w:dstrike w:val="false"/>
                 <w:color w:val="000000"/>
+                <w:position w:val="0"/>
                 <w:sz w:val="20"/>
-                <w:u w:val="none"/>
-                <w:effect w:val="none"/>
+                <w:sz w:val="20"/>
+                <w:szCs w:val="20"/>
+                <w:u w:val="none"/>
+                <w:shd w:fill="auto" w:val="clear"/>
+                <w:vertAlign w:val="baseline"/>
               </w:rPr>
               <w:t>Ghislain FERRAN</w:t>
             </w:r>
@@ -1868,38 +3076,89 @@
     </w:tbl>
     <w:p>
       <w:pPr>
-        <w:pStyle w:val="Corpsdetexte"/>
-        <w:spacing w:before="0" w:after="283"/>
+        <w:pStyle w:val="LOnormal"/>
+        <w:keepNext w:val="false"/>
+        <w:keepLines w:val="false"/>
+        <w:pageBreakBefore w:val="false"/>
+        <w:widowControl w:val="false"/>
+        <w:shd w:val="clear" w:fill="auto"/>
+        <w:spacing w:lineRule="auto" w:line="276" w:before="0" w:after="283"/>
         <w:ind w:left="601" w:right="0" w:hanging="0"/>
+        <w:jc w:val="left"/>
         <w:rPr>
           <w:rFonts w:ascii="Arial" w:hAnsi="Arial" w:eastAsia="Arial" w:cs="Arial"/>
-          <w:sz w:val="20"/>
-          <w:szCs w:val="20"/>
+          <w:b w:val="false"/>
+          <w:b w:val="false"/>
+          <w:i w:val="false"/>
+          <w:i w:val="false"/>
+          <w:caps w:val="false"/>
+          <w:smallCaps w:val="false"/>
+          <w:strike w:val="false"/>
+          <w:dstrike w:val="false"/>
+          <w:color w:val="000000"/>
+          <w:position w:val="0"/>
+          <w:sz w:val="20"/>
+          <w:sz w:val="20"/>
+          <w:szCs w:val="20"/>
+          <w:u w:val="none"/>
+          <w:shd w:fill="auto" w:val="clear"/>
+          <w:vertAlign w:val="baseline"/>
         </w:rPr>
       </w:pPr>
       <w:r>
         <w:rPr>
-          <w:rFonts w:eastAsia="Arial" w:cs="Arial"/>
-          <w:sz w:val="20"/>
-          <w:szCs w:val="20"/>
+          <w:rFonts w:eastAsia="Arial" w:cs="Arial" w:ascii="Arial" w:hAnsi="Arial"/>
+          <w:b w:val="false"/>
+          <w:i w:val="false"/>
+          <w:caps w:val="false"/>
+          <w:smallCaps w:val="false"/>
+          <w:strike w:val="false"/>
+          <w:dstrike w:val="false"/>
+          <w:color w:val="000000"/>
+          <w:position w:val="0"/>
+          <w:sz w:val="20"/>
+          <w:sz w:val="20"/>
+          <w:szCs w:val="20"/>
+          <w:u w:val="none"/>
+          <w:shd w:fill="auto" w:val="clear"/>
+          <w:vertAlign w:val="baseline"/>
         </w:rPr>
       </w:r>
     </w:p>
     <w:p>
       <w:pPr>
-        <w:pStyle w:val="Corpsdetexte"/>
-        <w:bidi w:val="0"/>
-        <w:spacing w:lineRule="auto" w:line="307" w:before="160" w:after="160"/>
+        <w:pStyle w:val="LOnormal"/>
+        <w:keepNext w:val="false"/>
+        <w:keepLines w:val="false"/>
+        <w:pageBreakBefore w:val="false"/>
+        <w:widowControl w:val="false"/>
+        <w:shd w:val="clear" w:fill="auto"/>
+        <w:spacing w:lineRule="auto" w:line="302" w:before="160" w:after="160"/>
+        <w:ind w:left="0" w:right="0" w:hanging="0"/>
         <w:jc w:val="both"/>
         <w:rPr>
           <w:rFonts w:ascii="Arial" w:hAnsi="Arial" w:eastAsia="Arial" w:cs="Arial"/>
-          <w:sz w:val="20"/>
-          <w:szCs w:val="20"/>
+          <w:b w:val="false"/>
+          <w:b w:val="false"/>
+          <w:i w:val="false"/>
+          <w:i w:val="false"/>
+          <w:caps w:val="false"/>
+          <w:smallCaps w:val="false"/>
+          <w:strike w:val="false"/>
+          <w:dstrike w:val="false"/>
+          <w:color w:val="000000"/>
+          <w:position w:val="0"/>
+          <w:sz w:val="20"/>
+          <w:sz w:val="20"/>
+          <w:szCs w:val="20"/>
+          <w:u w:val="none"/>
+          <w:shd w:fill="auto" w:val="clear"/>
+          <w:vertAlign w:val="baseline"/>
         </w:rPr>
       </w:pPr>
       <w:r>
         <w:rPr>
-          <w:rFonts w:ascii="Liberation Sans" w:hAnsi="Liberation Sans"/>
+          <w:rFonts w:eastAsia="Liberation Sans" w:cs="Liberation Sans" w:ascii="Liberation Sans" w:hAnsi="Liberation Sans"/>
           <w:b w:val="false"/>
           <w:i/>
           <w:caps w:val="false"/>
@@ -1907,15 +3166,19 @@
           <w:strike w:val="false"/>
           <w:dstrike w:val="false"/>
           <w:color w:val="000000"/>
+          <w:position w:val="0"/>
           <w:sz w:val="16"/>
-          <w:u w:val="none"/>
-          <w:effect w:val="none"/>
+          <w:sz w:val="16"/>
+          <w:szCs w:val="16"/>
+          <w:u w:val="none"/>
+          <w:shd w:fill="auto" w:val="clear"/>
+          <w:vertAlign w:val="baseline"/>
         </w:rPr>
         <w:t xml:space="preserve">Copie : </w:t>
       </w:r>
       <w:r>
         <w:rPr>
-          <w:rFonts w:ascii="Liberation Sans" w:hAnsi="Liberation Sans"/>
+          <w:rFonts w:eastAsia="Liberation Sans" w:cs="Liberation Sans" w:ascii="Liberation Sans" w:hAnsi="Liberation Sans"/>
           <w:b w:val="false"/>
           <w:i/>
           <w:caps w:val="false"/>
@@ -1923,29 +3186,39 @@
           <w:strike w:val="false"/>
           <w:dstrike w:val="false"/>
           <w:color w:val="000000"/>
+          <w:position w:val="0"/>
           <w:sz w:val="16"/>
+          <w:sz w:val="16"/>
+          <w:szCs w:val="16"/>
           <w:highlight w:val="yellow"/>
           <w:u w:val="none"/>
-          <w:effect w:val="none"/>
+          <w:vertAlign w:val="baseline"/>
         </w:rPr>
         <w:t>[EDF OA / EDF SEI]</w:t>
       </w:r>
       <w:r>
         <w:rPr>
-          <w:b w:val="false"/>
-          <w:caps w:val="false"/>
-          <w:smallCaps w:val="false"/>
-          <w:strike w:val="false"/>
-          <w:dstrike w:val="false"/>
-          <w:color w:val="000000"/>
-          <w:u w:val="none"/>
-          <w:effect w:val="none"/>
+          <w:rFonts w:eastAsia="Arial" w:cs="Arial" w:ascii="Arial" w:hAnsi="Arial"/>
+          <w:b w:val="false"/>
+          <w:i w:val="false"/>
+          <w:caps w:val="false"/>
+          <w:smallCaps w:val="false"/>
+          <w:strike w:val="false"/>
+          <w:dstrike w:val="false"/>
+          <w:color w:val="000000"/>
+          <w:position w:val="0"/>
+          <w:sz w:val="20"/>
+          <w:sz w:val="20"/>
+          <w:szCs w:val="20"/>
+          <w:u w:val="none"/>
+          <w:shd w:fill="auto" w:val="clear"/>
+          <w:vertAlign w:val="baseline"/>
         </w:rPr>
         <w:t> </w:t>
       </w:r>
       <w:r>
         <w:rPr>
-          <w:rFonts w:ascii="Liberation Sans" w:hAnsi="Liberation Sans"/>
+          <w:rFonts w:eastAsia="Liberation Sans" w:cs="Liberation Sans" w:ascii="Liberation Sans" w:hAnsi="Liberation Sans"/>
           <w:b w:val="false"/>
           <w:i/>
           <w:caps w:val="false"/>
@@ -1953,15 +3226,19 @@
           <w:strike w:val="false"/>
           <w:dstrike w:val="false"/>
           <w:color w:val="000000"/>
+          <w:position w:val="0"/>
           <w:sz w:val="16"/>
-          <w:u w:val="none"/>
-          <w:effect w:val="none"/>
+          <w:sz w:val="16"/>
+          <w:szCs w:val="16"/>
+          <w:u w:val="none"/>
+          <w:shd w:fill="auto" w:val="clear"/>
+          <w:vertAlign w:val="baseline"/>
         </w:rPr>
         <w:t xml:space="preserve">; </w:t>
       </w:r>
       <w:r>
         <w:rPr>
-          <w:rFonts w:ascii="Liberation Sans" w:hAnsi="Liberation Sans"/>
+          <w:rFonts w:eastAsia="Liberation Sans" w:cs="Liberation Sans" w:ascii="Liberation Sans" w:hAnsi="Liberation Sans"/>
           <w:b w:val="false"/>
           <w:i/>
           <w:caps w:val="false"/>
@@ -1969,25 +3246,66 @@
           <w:strike w:val="false"/>
           <w:dstrike w:val="false"/>
           <w:color w:val="000000"/>
+          <w:position w:val="0"/>
           <w:sz w:val="16"/>
+          <w:sz w:val="16"/>
+          <w:szCs w:val="16"/>
           <w:highlight w:val="yellow"/>
           <w:u w:val="none"/>
-          <w:effect w:val="none"/>
+          <w:vertAlign w:val="baseline"/>
         </w:rPr>
         <w:t>[DREAL concernée]</w:t>
       </w:r>
     </w:p>
     <w:p>
       <w:pPr>
-        <w:pStyle w:val="Corpsdetexte"/>
+        <w:pStyle w:val="LOnormal"/>
+        <w:keepNext w:val="false"/>
+        <w:keepLines w:val="false"/>
+        <w:pageBreakBefore w:val="false"/>
+        <w:widowControl w:val="false"/>
+        <w:shd w:val="clear" w:fill="auto"/>
+        <w:spacing w:lineRule="auto" w:line="276" w:before="0" w:after="0"/>
+        <w:ind w:left="0" w:right="0" w:hanging="0"/>
+        <w:jc w:val="left"/>
         <w:rPr>
           <w:rFonts w:ascii="Arial" w:hAnsi="Arial" w:eastAsia="Arial" w:cs="Arial"/>
-          <w:sz w:val="20"/>
-          <w:szCs w:val="20"/>
+          <w:b w:val="false"/>
+          <w:b w:val="false"/>
+          <w:i w:val="false"/>
+          <w:i w:val="false"/>
+          <w:caps w:val="false"/>
+          <w:smallCaps w:val="false"/>
+          <w:strike w:val="false"/>
+          <w:dstrike w:val="false"/>
+          <w:color w:val="000000"/>
+          <w:position w:val="0"/>
+          <w:sz w:val="20"/>
+          <w:sz w:val="20"/>
+          <w:szCs w:val="20"/>
+          <w:u w:val="none"/>
+          <w:shd w:fill="auto" w:val="clear"/>
+          <w:vertAlign w:val="baseline"/>
         </w:rPr>
       </w:pPr>
       <w:r>
-        <w:rPr/>
+        <w:rPr>
+          <w:rFonts w:eastAsia="Arial" w:cs="Arial" w:ascii="Arial" w:hAnsi="Arial"/>
+          <w:b w:val="false"/>
+          <w:i w:val="false"/>
+          <w:caps w:val="false"/>
+          <w:smallCaps w:val="false"/>
+          <w:strike w:val="false"/>
+          <w:dstrike w:val="false"/>
+          <w:color w:val="000000"/>
+          <w:position w:val="0"/>
+          <w:sz w:val="20"/>
+          <w:sz w:val="20"/>
+          <w:szCs w:val="20"/>
+          <w:u w:val="none"/>
+          <w:shd w:fill="auto" w:val="clear"/>
+          <w:vertAlign w:val="baseline"/>
+        </w:rPr>
         <w:br/>
       </w:r>
     </w:p>
@@ -1998,19 +3316,19 @@
       <w:footerReference w:type="first" r:id="rId5"/>
       <w:type w:val="nextPage"/>
       <w:pgSz w:w="11906" w:h="16838"/>
-      <w:pgMar w:left="964" w:right="964" w:header="708" w:top="964" w:footer="708" w:bottom="964" w:gutter="0"/>
+      <w:pgMar w:left="964" w:right="964" w:gutter="0" w:header="708" w:top="964" w:footer="708" w:bottom="964"/>
       <w:pgNumType w:start="1" w:fmt="decimal"/>
       <w:formProt w:val="false"/>
       <w:titlePg/>
       <w:textDirection w:val="lrTb"/>
-      <w:docGrid w:type="default" w:linePitch="100" w:charSpace="4096"/>
+      <w:docGrid w:type="default" w:linePitch="100" w:charSpace="0"/>
     </w:sectPr>
   </w:body>
 </w:document>
 </file>
 
 <file path=word/footer1.xml><?xml version="1.0" encoding="utf-8"?>
-<w:ftr xmlns:o="urn:schemas-microsoft-com:office:office" xmlns:r="http://schemas.openxmlformats.org/officeDocument/2006/relationships" xmlns:v="urn:schemas-microsoft-com:vml" xmlns:w="http://schemas.openxmlformats.org/wordprocessingml/2006/main" xmlns:w10="urn:schemas-microsoft-com:office:word" xmlns:wp="http://schemas.openxmlformats.org/drawingml/2006/wordprocessingDrawing" xmlns:wps="http://schemas.microsoft.com/office/word/2010/wordprocessingShape" xmlns:wpg="http://schemas.microsoft.com/office/word/2010/wordprocessingGroup" xmlns:mc="http://schemas.openxmlformats.org/markup-compatibility/2006" xmlns:wp14="http://schemas.microsoft.com/office/word/2010/wordprocessingDrawing" xmlns:w14="http://schemas.microsoft.com/office/word/2010/wordml" mc:Ignorable="w14 wp14">
+<w:ftr xmlns:o="urn:schemas-microsoft-com:office:office" xmlns:r="http://schemas.openxmlformats.org/officeDocument/2006/relationships" xmlns:v="urn:schemas-microsoft-com:vml" xmlns:w="http://schemas.openxmlformats.org/wordprocessingml/2006/main" xmlns:w10="urn:schemas-microsoft-com:office:word" xmlns:wp="http://schemas.openxmlformats.org/drawingml/2006/wordprocessingDrawing" xmlns:wps="http://schemas.microsoft.com/office/word/2010/wordprocessingShape" xmlns:wpg="http://schemas.microsoft.com/office/word/2010/wordprocessingGroup" xmlns:mc="http://schemas.openxmlformats.org/markup-compatibility/2006" xmlns:wp14="http://schemas.microsoft.com/office/word/2010/wordprocessingDrawing" xmlns:w14="http://schemas.microsoft.com/office/word/2010/wordml" xmlns:w15="http://schemas.microsoft.com/office/word/2012/wordml" mc:Ignorable="w14 wp14 w15">
   <w:p>
     <w:pPr>
       <w:pStyle w:val="LOnormal"/>
@@ -2034,13 +3352,12 @@
 </file>
 
 <file path=word/footer2.xml><?xml version="1.0" encoding="utf-8"?>
-<w:ftr xmlns:o="urn:schemas-microsoft-com:office:office" xmlns:r="http://schemas.openxmlformats.org/officeDocument/2006/relationships" xmlns:v="urn:schemas-microsoft-com:vml" xmlns:w="http://schemas.openxmlformats.org/wordprocessingml/2006/main" xmlns:w10="urn:schemas-microsoft-com:office:word" xmlns:wp="http://schemas.openxmlformats.org/drawingml/2006/wordprocessingDrawing" xmlns:wps="http://schemas.microsoft.com/office/word/2010/wordprocessingShape" xmlns:wpg="http://schemas.microsoft.com/office/word/2010/wordprocessingGroup" xmlns:mc="http://schemas.openxmlformats.org/markup-compatibility/2006" xmlns:wp14="http://schemas.microsoft.com/office/word/2010/wordprocessingDrawing" xmlns:w14="http://schemas.microsoft.com/office/word/2010/wordml" mc:Ignorable="w14 wp14">
+<w:ftr xmlns:o="urn:schemas-microsoft-com:office:office" xmlns:r="http://schemas.openxmlformats.org/officeDocument/2006/relationships" xmlns:v="urn:schemas-microsoft-com:vml" xmlns:w="http://schemas.openxmlformats.org/wordprocessingml/2006/main" xmlns:w10="urn:schemas-microsoft-com:office:word" xmlns:wp="http://schemas.openxmlformats.org/drawingml/2006/wordprocessingDrawing" xmlns:wps="http://schemas.microsoft.com/office/word/2010/wordprocessingShape" xmlns:wpg="http://schemas.microsoft.com/office/word/2010/wordprocessingGroup" xmlns:mc="http://schemas.openxmlformats.org/markup-compatibility/2006" xmlns:wp14="http://schemas.microsoft.com/office/word/2010/wordprocessingDrawing" xmlns:w14="http://schemas.microsoft.com/office/word/2010/wordml" xmlns:w15="http://schemas.microsoft.com/office/word/2012/wordml" mc:Ignorable="w14 wp14 w15">
   <w:p>
     <w:pPr>
       <w:pStyle w:val="LOnormal"/>
       <w:keepNext w:val="false"/>
       <w:keepLines w:val="false"/>
-      <w:pageBreakBefore w:val="false"/>
       <w:widowControl/>
       <w:shd w:val="clear" w:fill="auto"/>
       <w:spacing w:lineRule="auto" w:line="259" w:before="0" w:after="0"/>
@@ -2058,7 +3375,7 @@
         <w:dstrike w:val="false"/>
         <w:color w:val="000000"/>
         <w:position w:val="0"/>
-        <w:sz w:val="22"/>
+        <w:sz w:val="16"/>
         <w:sz w:val="16"/>
         <w:szCs w:val="16"/>
         <w:u w:val="none"/>
@@ -2091,13 +3408,12 @@
 </file>
 
 <file path=word/header1.xml><?xml version="1.0" encoding="utf-8"?>
-<w:hdr xmlns:o="urn:schemas-microsoft-com:office:office" xmlns:r="http://schemas.openxmlformats.org/officeDocument/2006/relationships" xmlns:v="urn:schemas-microsoft-com:vml" xmlns:w="http://schemas.openxmlformats.org/wordprocessingml/2006/main" xmlns:w10="urn:schemas-microsoft-com:office:word" xmlns:wp="http://schemas.openxmlformats.org/drawingml/2006/wordprocessingDrawing" xmlns:wps="http://schemas.microsoft.com/office/word/2010/wordprocessingShape" xmlns:wpg="http://schemas.microsoft.com/office/word/2010/wordprocessingGroup" xmlns:mc="http://schemas.openxmlformats.org/markup-compatibility/2006" xmlns:wp14="http://schemas.microsoft.com/office/word/2010/wordprocessingDrawing" xmlns:w14="http://schemas.microsoft.com/office/word/2010/wordml" mc:Ignorable="w14 wp14">
+<w:hdr xmlns:o="urn:schemas-microsoft-com:office:office" xmlns:r="http://schemas.openxmlformats.org/officeDocument/2006/relationships" xmlns:v="urn:schemas-microsoft-com:vml" xmlns:w="http://schemas.openxmlformats.org/wordprocessingml/2006/main" xmlns:w10="urn:schemas-microsoft-com:office:word" xmlns:wp="http://schemas.openxmlformats.org/drawingml/2006/wordprocessingDrawing" xmlns:wps="http://schemas.microsoft.com/office/word/2010/wordprocessingShape" xmlns:wpg="http://schemas.microsoft.com/office/word/2010/wordprocessingGroup" xmlns:mc="http://schemas.openxmlformats.org/markup-compatibility/2006" xmlns:wp14="http://schemas.microsoft.com/office/word/2010/wordprocessingDrawing" xmlns:w14="http://schemas.microsoft.com/office/word/2010/wordml" xmlns:w15="http://schemas.microsoft.com/office/word/2012/wordml" mc:Ignorable="w14 wp14 w15">
   <w:p>
     <w:pPr>
       <w:pStyle w:val="LOnormal"/>
       <w:keepNext w:val="false"/>
       <w:keepLines w:val="false"/>
-      <w:pageBreakBefore w:val="false"/>
       <w:widowControl/>
       <w:shd w:val="clear" w:fill="auto"/>
       <w:tabs>
@@ -2151,7 +3467,6 @@
       <w:pStyle w:val="LOnormal"/>
       <w:keepNext w:val="false"/>
       <w:keepLines w:val="false"/>
-      <w:pageBreakBefore w:val="false"/>
       <w:widowControl/>
       <w:shd w:val="clear" w:fill="auto"/>
       <w:tabs>
@@ -2205,7 +3520,6 @@
       <w:pStyle w:val="LOnormal"/>
       <w:keepNext w:val="false"/>
       <w:keepLines w:val="false"/>
-      <w:pageBreakBefore w:val="false"/>
       <w:widowControl/>
       <w:shd w:val="clear" w:fill="auto"/>
       <w:tabs>
@@ -2260,13 +3574,12 @@
 </file>
 
 <file path=word/header2.xml><?xml version="1.0" encoding="utf-8"?>
-<w:hdr xmlns:o="urn:schemas-microsoft-com:office:office" xmlns:r="http://schemas.openxmlformats.org/officeDocument/2006/relationships" xmlns:v="urn:schemas-microsoft-com:vml" xmlns:w="http://schemas.openxmlformats.org/wordprocessingml/2006/main" xmlns:w10="urn:schemas-microsoft-com:office:word" xmlns:wp="http://schemas.openxmlformats.org/drawingml/2006/wordprocessingDrawing" xmlns:wps="http://schemas.microsoft.com/office/word/2010/wordprocessingShape" xmlns:wpg="http://schemas.microsoft.com/office/word/2010/wordprocessingGroup" xmlns:mc="http://schemas.openxmlformats.org/markup-compatibility/2006" xmlns:wp14="http://schemas.microsoft.com/office/word/2010/wordprocessingDrawing" xmlns:w14="http://schemas.microsoft.com/office/word/2010/wordml" mc:Ignorable="w14 wp14">
+<w:hdr xmlns:o="urn:schemas-microsoft-com:office:office" xmlns:r="http://schemas.openxmlformats.org/officeDocument/2006/relationships" xmlns:v="urn:schemas-microsoft-com:vml" xmlns:w="http://schemas.openxmlformats.org/wordprocessingml/2006/main" xmlns:w10="urn:schemas-microsoft-com:office:word" xmlns:wp="http://schemas.openxmlformats.org/drawingml/2006/wordprocessingDrawing" xmlns:wps="http://schemas.microsoft.com/office/word/2010/wordprocessingShape" xmlns:wpg="http://schemas.microsoft.com/office/word/2010/wordprocessingGroup" xmlns:mc="http://schemas.openxmlformats.org/markup-compatibility/2006" xmlns:wp14="http://schemas.microsoft.com/office/word/2010/wordprocessingDrawing" xmlns:w14="http://schemas.microsoft.com/office/word/2010/wordml" xmlns:w15="http://schemas.microsoft.com/office/word/2012/wordml" mc:Ignorable="w14 wp14 w15">
   <w:p>
     <w:pPr>
       <w:pStyle w:val="LOnormal"/>
       <w:keepNext w:val="false"/>
       <w:keepLines w:val="false"/>
-      <w:pageBreakBefore w:val="false"/>
       <w:widowControl/>
       <w:shd w:val="clear" w:fill="auto"/>
       <w:tabs>
@@ -2282,18 +3595,18 @@
     <w:r>
       <w:rPr/>
       <w:drawing>
-        <wp:anchor behindDoc="1" distT="0" distB="0" distL="114300" distR="114300" simplePos="0" locked="0" layoutInCell="1" allowOverlap="1" relativeHeight="2">
+        <wp:anchor behindDoc="1" distT="0" distB="0" distL="0" distR="0" simplePos="0" locked="0" layoutInCell="0" allowOverlap="1" relativeHeight="2">
           <wp:simplePos x="0" y="0"/>
           <wp:positionH relativeFrom="column">
-            <wp:posOffset>19050</wp:posOffset>
+            <wp:posOffset>0</wp:posOffset>
           </wp:positionH>
           <wp:positionV relativeFrom="paragraph">
-            <wp:posOffset>19050</wp:posOffset>
+            <wp:posOffset>635</wp:posOffset>
           </wp:positionV>
-          <wp:extent cx="1551305" cy="1036955"/>
+          <wp:extent cx="2437130" cy="2019300"/>
           <wp:effectExtent l="0" t="0" r="0" b="0"/>
-          <wp:wrapSquare wrapText="bothSides"/>
-          <wp:docPr id="1" name="image1.png" descr="C:\Users\coralie.fondeville\AppData\Local\Microsoft\Windows\INetCache\Content.Word\MIN_425_Transition_Ecologique_RVB.png"/>
+          <wp:wrapSquare wrapText="largest"/>
+          <wp:docPr id="1" name="Image1" descr=""/>
           <wp:cNvGraphicFramePr>
             <a:graphicFrameLocks xmlns:a="http://schemas.openxmlformats.org/drawingml/2006/main" noChangeAspect="1"/>
           </wp:cNvGraphicFramePr>
@@ -2301,7 +3614,7 @@
             <a:graphicData uri="http://schemas.openxmlformats.org/drawingml/2006/picture">
               <pic:pic xmlns:pic="http://schemas.openxmlformats.org/drawingml/2006/picture">
                 <pic:nvPicPr>
-                  <pic:cNvPr id="1" name="image1.png" descr="C:\Users\coralie.fondeville\AppData\Local\Microsoft\Windows\INetCache\Content.Word\MIN_425_Transition_Ecologique_RVB.png"/>
+                  <pic:cNvPr id="1" name="Image1" descr=""/>
                   <pic:cNvPicPr>
                     <a:picLocks noChangeAspect="1" noChangeArrowheads="1"/>
                   </pic:cNvPicPr>
@@ -2315,7 +3628,7 @@
                 <pic:spPr bwMode="auto">
                   <a:xfrm>
                     <a:off x="0" y="0"/>
-                    <a:ext cx="1551305" cy="1036955"/>
+                    <a:ext cx="2437130" cy="2019300"/>
                   </a:xfrm>
                   <a:prstGeom prst="rect">
                     <a:avLst/>
@@ -2406,8 +3719,8 @@
         <w:szCs w:val="20"/>
       </w:rPr>
     </w:pPr>
-    <w:bookmarkStart w:id="1" w:name="_heading=h.gjdgxs"/>
-    <w:bookmarkEnd w:id="1"/>
+    <w:bookmarkStart w:id="0" w:name="_heading=h.gjdgxs"/>
+    <w:bookmarkEnd w:id="0"/>
     <w:r>
       <w:rPr>
         <w:rFonts w:eastAsia="Arial" w:cs="Arial" w:ascii="Arial" w:hAnsi="Arial"/>
@@ -2444,9 +3757,148 @@
   <w:p>
     <w:pPr>
       <w:pStyle w:val="LOnormal"/>
+      <w:widowControl w:val="false"/>
+      <w:tabs>
+        <w:tab w:val="clear" w:pos="720"/>
+        <w:tab w:val="right" w:pos="9026" w:leader="none"/>
+      </w:tabs>
+      <w:spacing w:lineRule="auto" w:line="240" w:before="0" w:after="0"/>
+      <w:ind w:right="55" w:hanging="0"/>
+      <w:jc w:val="right"/>
+      <w:rPr>
+        <w:rFonts w:ascii="Arial" w:hAnsi="Arial" w:eastAsia="Arial" w:cs="Arial"/>
+        <w:b/>
+        <w:b/>
+        <w:sz w:val="20"/>
+        <w:szCs w:val="20"/>
+      </w:rPr>
+    </w:pPr>
+    <w:r>
+      <w:rPr>
+        <w:rFonts w:eastAsia="Arial" w:cs="Arial" w:ascii="Arial" w:hAnsi="Arial"/>
+        <w:b/>
+        <w:sz w:val="20"/>
+        <w:szCs w:val="20"/>
+      </w:rPr>
+    </w:r>
+  </w:p>
+  <w:p>
+    <w:pPr>
+      <w:pStyle w:val="LOnormal"/>
+      <w:widowControl w:val="false"/>
+      <w:tabs>
+        <w:tab w:val="clear" w:pos="720"/>
+        <w:tab w:val="right" w:pos="9026" w:leader="none"/>
+      </w:tabs>
+      <w:spacing w:lineRule="auto" w:line="240" w:before="0" w:after="0"/>
+      <w:ind w:right="55" w:hanging="0"/>
+      <w:jc w:val="right"/>
+      <w:rPr>
+        <w:rFonts w:ascii="Arial" w:hAnsi="Arial" w:eastAsia="Arial" w:cs="Arial"/>
+        <w:b/>
+        <w:b/>
+        <w:sz w:val="20"/>
+        <w:szCs w:val="20"/>
+      </w:rPr>
+    </w:pPr>
+    <w:r>
+      <w:rPr>
+        <w:rFonts w:eastAsia="Arial" w:cs="Arial" w:ascii="Arial" w:hAnsi="Arial"/>
+        <w:b/>
+        <w:sz w:val="20"/>
+        <w:szCs w:val="20"/>
+      </w:rPr>
+    </w:r>
+  </w:p>
+  <w:p>
+    <w:pPr>
+      <w:pStyle w:val="LOnormal"/>
+      <w:widowControl w:val="false"/>
+      <w:tabs>
+        <w:tab w:val="clear" w:pos="720"/>
+        <w:tab w:val="right" w:pos="9026" w:leader="none"/>
+      </w:tabs>
+      <w:spacing w:lineRule="auto" w:line="240" w:before="0" w:after="0"/>
+      <w:ind w:right="55" w:hanging="0"/>
+      <w:jc w:val="right"/>
+      <w:rPr>
+        <w:rFonts w:ascii="Arial" w:hAnsi="Arial" w:eastAsia="Arial" w:cs="Arial"/>
+        <w:b/>
+        <w:b/>
+        <w:sz w:val="20"/>
+        <w:szCs w:val="20"/>
+      </w:rPr>
+    </w:pPr>
+    <w:r>
+      <w:rPr>
+        <w:rFonts w:eastAsia="Arial" w:cs="Arial" w:ascii="Arial" w:hAnsi="Arial"/>
+        <w:b/>
+        <w:sz w:val="20"/>
+        <w:szCs w:val="20"/>
+      </w:rPr>
+    </w:r>
+  </w:p>
+  <w:p>
+    <w:pPr>
+      <w:pStyle w:val="LOnormal"/>
+      <w:widowControl w:val="false"/>
+      <w:tabs>
+        <w:tab w:val="clear" w:pos="720"/>
+        <w:tab w:val="right" w:pos="9026" w:leader="none"/>
+      </w:tabs>
+      <w:spacing w:lineRule="auto" w:line="240" w:before="0" w:after="0"/>
+      <w:ind w:right="55" w:hanging="0"/>
+      <w:jc w:val="right"/>
+      <w:rPr>
+        <w:rFonts w:ascii="Arial" w:hAnsi="Arial" w:eastAsia="Arial" w:cs="Arial"/>
+        <w:b/>
+        <w:b/>
+        <w:sz w:val="20"/>
+        <w:szCs w:val="20"/>
+      </w:rPr>
+    </w:pPr>
+    <w:r>
+      <w:rPr>
+        <w:rFonts w:eastAsia="Arial" w:cs="Arial" w:ascii="Arial" w:hAnsi="Arial"/>
+        <w:b/>
+        <w:sz w:val="20"/>
+        <w:szCs w:val="20"/>
+      </w:rPr>
+    </w:r>
+  </w:p>
+  <w:p>
+    <w:pPr>
+      <w:pStyle w:val="LOnormal"/>
+      <w:widowControl w:val="false"/>
+      <w:tabs>
+        <w:tab w:val="clear" w:pos="720"/>
+        <w:tab w:val="right" w:pos="9026" w:leader="none"/>
+      </w:tabs>
+      <w:spacing w:lineRule="auto" w:line="240" w:before="0" w:after="0"/>
+      <w:ind w:right="55" w:hanging="0"/>
+      <w:jc w:val="right"/>
+      <w:rPr>
+        <w:rFonts w:ascii="Arial" w:hAnsi="Arial" w:eastAsia="Arial" w:cs="Arial"/>
+        <w:b/>
+        <w:b/>
+        <w:sz w:val="20"/>
+        <w:szCs w:val="20"/>
+      </w:rPr>
+    </w:pPr>
+    <w:r>
+      <w:rPr>
+        <w:rFonts w:eastAsia="Arial" w:cs="Arial" w:ascii="Arial" w:hAnsi="Arial"/>
+        <w:b/>
+        <w:sz w:val="20"/>
+        <w:szCs w:val="20"/>
+      </w:rPr>
+    </w:r>
+  </w:p>
+  <w:p>
+    <w:pPr>
+      <w:pStyle w:val="LOnormal"/>
       <w:keepNext w:val="false"/>
       <w:keepLines w:val="false"/>
-      <w:pageBreakBefore w:val="false"/>
       <w:widowControl/>
       <w:shd w:val="clear" w:fill="auto"/>
       <w:tabs>
@@ -2468,7 +3920,6 @@
       <w:pStyle w:val="LOnormal"/>
       <w:keepNext w:val="false"/>
       <w:keepLines w:val="false"/>
-      <w:pageBreakBefore w:val="false"/>
       <w:widowControl/>
       <w:shd w:val="clear" w:fill="auto"/>
       <w:tabs>
@@ -2522,7 +3973,6 @@
       <w:pStyle w:val="LOnormal"/>
       <w:keepNext w:val="false"/>
       <w:keepLines w:val="false"/>
-      <w:pageBreakBefore w:val="false"/>
       <w:widowControl/>
       <w:shd w:val="clear" w:fill="auto"/>
       <w:tabs>
@@ -2580,6 +4030,7 @@
     <w:rPrDefault>
       <w:rPr>
         <w:rFonts w:ascii="Calibri" w:hAnsi="Calibri" w:eastAsia="Calibri" w:cs="Calibri"/>
+        <w:sz w:val="22"/>
         <w:szCs w:val="22"/>
         <w:lang w:val="fr-FR" w:eastAsia="zh-CN" w:bidi="hi-IN"/>
       </w:rPr>
@@ -2609,7 +4060,7 @@
       <w:lang w:val="fr-FR" w:eastAsia="zh-CN" w:bidi="hi-IN"/>
     </w:rPr>
   </w:style>
-  <w:style w:type="paragraph" w:styleId="Titre1">
+  <w:style w:type="paragraph" w:styleId="Heading1">
     <w:name w:val="Heading 1"/>
     <w:basedOn w:val="LOnormal"/>
     <w:next w:val="LOnormal"/>
@@ -2626,7 +4077,7 @@
       <w:szCs w:val="48"/>
     </w:rPr>
   </w:style>
-  <w:style w:type="paragraph" w:styleId="Titre2">
+  <w:style w:type="paragraph" w:styleId="Heading2">
     <w:name w:val="Heading 2"/>
     <w:basedOn w:val="LOnormal"/>
     <w:next w:val="LOnormal"/>
@@ -2643,7 +4094,7 @@
       <w:szCs w:val="36"/>
     </w:rPr>
   </w:style>
-  <w:style w:type="paragraph" w:styleId="Titre3">
+  <w:style w:type="paragraph" w:styleId="Heading3">
     <w:name w:val="Heading 3"/>
     <w:basedOn w:val="LOnormal"/>
     <w:next w:val="LOnormal"/>
@@ -2660,7 +4111,7 @@
       <w:szCs w:val="28"/>
     </w:rPr>
   </w:style>
-  <w:style w:type="paragraph" w:styleId="Titre4">
+  <w:style w:type="paragraph" w:styleId="Heading4">
     <w:name w:val="Heading 4"/>
     <w:basedOn w:val="LOnormal"/>
     <w:next w:val="LOnormal"/>
@@ -2677,7 +4128,7 @@
       <w:szCs w:val="24"/>
     </w:rPr>
   </w:style>
-  <w:style w:type="paragraph" w:styleId="Titre5">
+  <w:style w:type="paragraph" w:styleId="Heading5">
     <w:name w:val="Heading 5"/>
     <w:basedOn w:val="LOnormal"/>
     <w:next w:val="LOnormal"/>
@@ -2694,7 +4145,7 @@
       <w:szCs w:val="22"/>
     </w:rPr>
   </w:style>
-  <w:style w:type="paragraph" w:styleId="Titre6">
+  <w:style w:type="paragraph" w:styleId="Heading6">
     <w:name w:val="Heading 6"/>
     <w:basedOn w:val="LOnormal"/>
     <w:next w:val="LOnormal"/>
@@ -2722,7 +4173,6 @@
   <w:style w:type="character" w:styleId="EntteCar" w:customStyle="1">
     <w:name w:val="En-tête Car"/>
     <w:basedOn w:val="DefaultParagraphFont"/>
-    <w:link w:val="En-tte"/>
     <w:uiPriority w:val="99"/>
     <w:qFormat/>
     <w:rsid w:val="00790180"/>
@@ -2731,7 +4181,7 @@
   <w:style w:type="character" w:styleId="PieddepageCar" w:customStyle="1">
     <w:name w:val="Pied de page Car"/>
     <w:basedOn w:val="DefaultParagraphFont"/>
-    <w:link w:val="Pieddepage"/>
+    <w:link w:val="Footer"/>
     <w:uiPriority w:val="99"/>
     <w:qFormat/>
     <w:rsid w:val="00790180"/>
@@ -2740,7 +4190,6 @@
   <w:style w:type="character" w:styleId="CorpsdetexteCar" w:customStyle="1">
     <w:name w:val="Corps de texte Car"/>
     <w:basedOn w:val="DefaultParagraphFont"/>
-    <w:link w:val="Corpsdetexte"/>
     <w:uiPriority w:val="1"/>
     <w:qFormat/>
     <w:rsid w:val="00790180"/>
@@ -2765,7 +4214,6 @@
   </w:style>
   <w:style w:type="character" w:styleId="Soustitre2Car" w:customStyle="1">
     <w:name w:val="Sous-titre 2 Car"/>
-    <w:link w:val="Sous-titre2"/>
     <w:qFormat/>
     <w:rsid w:val="007435b7"/>
     <w:rPr>
@@ -2801,7 +4249,6 @@
   <w:style w:type="character" w:styleId="CommentaireCar" w:customStyle="1">
     <w:name w:val="Commentaire Car"/>
     <w:basedOn w:val="DefaultParagraphFont"/>
-    <w:link w:val="Commentaire"/>
     <w:uiPriority w:val="99"/>
     <w:semiHidden/>
     <w:qFormat/>
@@ -2814,7 +4261,6 @@
   <w:style w:type="character" w:styleId="TextedebullesCar" w:customStyle="1">
     <w:name w:val="Texte de bulles Car"/>
     <w:basedOn w:val="DefaultParagraphFont"/>
-    <w:link w:val="Textedebulles"/>
     <w:uiPriority w:val="99"/>
     <w:semiHidden/>
     <w:qFormat/>
@@ -2838,22 +4284,22 @@
       <w:szCs w:val="20"/>
     </w:rPr>
   </w:style>
-  <w:style w:type="paragraph" w:styleId="Titre">
-    <w:name w:val="Titre"/>
+  <w:style w:type="paragraph" w:styleId="Heading">
+    <w:name w:val="Heading"/>
     <w:basedOn w:val="Normal"/>
-    <w:next w:val="Corpsdetexte"/>
+    <w:next w:val="TextBody"/>
     <w:qFormat/>
     <w:pPr>
       <w:keepNext w:val="true"/>
       <w:spacing w:before="240" w:after="120"/>
     </w:pPr>
     <w:rPr>
-      <w:rFonts w:ascii="Liberation Sans" w:hAnsi="Liberation Sans" w:eastAsia="Noto Sans CJK SC" w:cs="Lohit Devanagari"/>
+      <w:rFonts w:ascii="Liberation Sans" w:hAnsi="Liberation Sans" w:eastAsia="PingFang SC" w:cs="Arial Unicode MS"/>
       <w:sz w:val="28"/>
       <w:szCs w:val="28"/>
     </w:rPr>
   </w:style>
-  <w:style w:type="paragraph" w:styleId="Corpsdetexte">
+  <w:style w:type="paragraph" w:styleId="TextBody">
     <w:name w:val="Body Text"/>
     <w:basedOn w:val="LOnormal"/>
     <w:link w:val="CorpsdetexteCar"/>
@@ -2869,17 +4315,17 @@
       <w:sz w:val="20"/>
     </w:rPr>
   </w:style>
-  <w:style w:type="paragraph" w:styleId="Liste">
+  <w:style w:type="paragraph" w:styleId="List">
     <w:name w:val="List"/>
-    <w:basedOn w:val="Corpsdetexte"/>
+    <w:basedOn w:val="TextBody"/>
     <w:pPr/>
     <w:rPr>
       <w:rFonts w:cs="Lohit Devanagari"/>
     </w:rPr>
   </w:style>
-  <w:style w:type="paragraph" w:styleId="Lgende">
+  <w:style w:type="paragraph" w:styleId="Caption">
     <w:name w:val="Caption"/>
-    <w:basedOn w:val="Normal"/>
+    <w:basedOn w:val="LOnormal1"/>
     <w:qFormat/>
     <w:pPr>
       <w:suppressLineNumbers/>
@@ -2895,13 +4341,64 @@
   </w:style>
   <w:style w:type="paragraph" w:styleId="Index">
     <w:name w:val="Index"/>
-    <w:basedOn w:val="Normal"/>
+    <w:basedOn w:val="LOnormal1"/>
     <w:qFormat/>
     <w:pPr>
       <w:suppressLineNumbers/>
     </w:pPr>
     <w:rPr>
       <w:rFonts w:cs="Lohit Devanagari"/>
+    </w:rPr>
+  </w:style>
+  <w:style w:type="paragraph" w:styleId="LOnormal1" w:default="1">
+    <w:name w:val="LO-normal1"/>
+    <w:qFormat/>
+    <w:pPr>
+      <w:widowControl/>
+      <w:suppressAutoHyphens w:val="true"/>
+      <w:bidi w:val="0"/>
+      <w:spacing w:lineRule="auto" w:line="259" w:before="0" w:after="160"/>
+      <w:jc w:val="left"/>
+    </w:pPr>
+    <w:rPr>
+      <w:rFonts w:ascii="Calibri" w:hAnsi="Calibri" w:eastAsia="Calibri" w:cs="Calibri"/>
+      <w:color w:val="auto"/>
+      <w:kern w:val="0"/>
+      <w:sz w:val="22"/>
+      <w:szCs w:val="22"/>
+      <w:lang w:val="fr-FR" w:eastAsia="zh-CN" w:bidi="hi-IN"/>
+    </w:rPr>
+  </w:style>
+  <w:style w:type="paragraph" w:styleId="Title">
+    <w:name w:val="Title"/>
+    <w:basedOn w:val="LOnormal"/>
+    <w:next w:val="LOnormal"/>
+    <w:qFormat/>
+    <w:pPr>
+      <w:keepNext w:val="true"/>
+      <w:keepLines/>
+      <w:pageBreakBefore w:val="false"/>
+      <w:spacing w:lineRule="auto" w:line="240" w:before="480" w:after="120"/>
+    </w:pPr>
+    <w:rPr>
+      <w:b/>
+      <w:sz w:val="72"/>
+      <w:szCs w:val="72"/>
+    </w:rPr>
+  </w:style>
+  <w:style w:type="paragraph" w:styleId="Titre">
+    <w:name w:val="Titre"/>
+    <w:basedOn w:val="LOnormal1"/>
+    <w:next w:val="TextBody"/>
+    <w:qFormat/>
+    <w:pPr>
+      <w:keepNext w:val="true"/>
+      <w:spacing w:before="240" w:after="120"/>
+    </w:pPr>
+    <w:rPr>
+      <w:rFonts w:ascii="Liberation Sans" w:hAnsi="Liberation Sans" w:eastAsia="Noto Sans CJK SC" w:cs="Lohit Devanagari"/>
+      <w:sz w:val="28"/>
+      <w:szCs w:val="28"/>
     </w:rPr>
   </w:style>
   <w:style w:type="paragraph" w:styleId="LOnormal" w:default="1">
@@ -2923,34 +4420,23 @@
       <w:lang w:val="fr-FR" w:eastAsia="zh-CN" w:bidi="hi-IN"/>
     </w:rPr>
   </w:style>
-  <w:style w:type="paragraph" w:styleId="Titreprincipal">
-    <w:name w:val="Title"/>
-    <w:basedOn w:val="LOnormal"/>
-    <w:next w:val="LOnormal"/>
-    <w:qFormat/>
-    <w:pPr>
-      <w:keepNext w:val="true"/>
-      <w:keepLines/>
-      <w:pageBreakBefore w:val="false"/>
-      <w:spacing w:lineRule="auto" w:line="240" w:before="480" w:after="120"/>
-    </w:pPr>
-    <w:rPr>
-      <w:b/>
-      <w:sz w:val="72"/>
-      <w:szCs w:val="72"/>
-    </w:rPr>
-  </w:style>
   <w:style w:type="paragraph" w:styleId="Entteetpieddepage">
     <w:name w:val="En-tête et pied de page"/>
+    <w:basedOn w:val="LOnormal1"/>
+    <w:qFormat/>
+    <w:pPr/>
+    <w:rPr/>
+  </w:style>
+  <w:style w:type="paragraph" w:styleId="HeaderandFooter">
+    <w:name w:val="Header and Footer"/>
     <w:basedOn w:val="Normal"/>
     <w:qFormat/>
     <w:pPr/>
     <w:rPr/>
   </w:style>
-  <w:style w:type="paragraph" w:styleId="Entte">
+  <w:style w:type="paragraph" w:styleId="Header">
     <w:name w:val="Header"/>
     <w:basedOn w:val="LOnormal"/>
-    <w:link w:val="En-tteCar"/>
     <w:uiPriority w:val="99"/>
     <w:unhideWhenUsed/>
     <w:rsid w:val="00790180"/>
@@ -2964,7 +4450,7 @@
     </w:pPr>
     <w:rPr/>
   </w:style>
-  <w:style w:type="paragraph" w:styleId="Pieddepage">
+  <w:style w:type="paragraph" w:styleId="Footer">
     <w:name w:val="Footer"/>
     <w:basedOn w:val="LOnormal"/>
     <w:link w:val="PieddepageCar"/>
@@ -2983,8 +4469,8 @@
   </w:style>
   <w:style w:type="paragraph" w:styleId="ServiceInfoHeader" w:customStyle="1">
     <w:name w:val="Service Info Header"/>
-    <w:basedOn w:val="Entte"/>
-    <w:next w:val="Corpsdetexte"/>
+    <w:basedOn w:val="Header"/>
+    <w:next w:val="TextBody"/>
     <w:link w:val="ServiceInfoHeaderCar"/>
     <w:qFormat/>
     <w:rsid w:val="00790180"/>
@@ -3009,8 +4495,7 @@
   <w:style w:type="paragraph" w:styleId="Soustitre2" w:customStyle="1">
     <w:name w:val="Sous-titre 2"/>
     <w:basedOn w:val="LOnormal"/>
-    <w:next w:val="Corpsdetexte"/>
-    <w:link w:val="Sous-titre2Car"/>
+    <w:next w:val="TextBody"/>
     <w:qFormat/>
     <w:rsid w:val="007435b7"/>
     <w:pPr>
@@ -3027,7 +4512,7 @@
   <w:style w:type="paragraph" w:styleId="Date2" w:customStyle="1">
     <w:name w:val="Date 2"/>
     <w:basedOn w:val="LOnormal"/>
-    <w:next w:val="Corpsdetexte"/>
+    <w:next w:val="TextBody"/>
     <w:link w:val="Date2Car"/>
     <w:qFormat/>
     <w:rsid w:val="007435b7"/>
@@ -3111,10 +4596,10 @@
       <w:szCs w:val="20"/>
     </w:rPr>
   </w:style>
-  <w:style w:type="paragraph" w:styleId="Soustitre">
+  <w:style w:type="paragraph" w:styleId="Subtitle">
     <w:name w:val="Subtitle"/>
-    <w:basedOn w:val="LOnormal"/>
-    <w:next w:val="LOnormal"/>
+    <w:basedOn w:val="LOnormal1"/>
+    <w:next w:val="LOnormal1"/>
     <w:qFormat/>
     <w:pPr>
       <w:keepNext w:val="true"/>
@@ -3132,7 +4617,7 @@
   </w:style>
   <w:style w:type="paragraph" w:styleId="Contenudetableau">
     <w:name w:val="Contenu de tableau"/>
-    <w:basedOn w:val="Normal"/>
+    <w:basedOn w:val="LOnormal1"/>
     <w:qFormat/>
     <w:pPr>
       <w:suppressLineNumbers/>
@@ -3162,13 +4647,15 @@
   <w:style w:type="table" w:default="1" w:styleId="TableNormal">
     <w:name w:val="Table Normal"/>
   </w:style>
+  <w:style w:type="table" w:default="1" w:styleId="TableNormal">
+    <w:name w:val="Table Normal"/>
+  </w:style>
   <w:style w:type="table" w:default="1" w:styleId="TableauNormal">
     <w:name w:val="Normal Table"/>
     <w:uiPriority w:val="99"/>
     <w:semiHidden/>
     <w:unhideWhenUsed/>
     <w:tblPr>
-      <w:tblInd w:w="0" w:type="dxa"/>
       <w:tblCellMar>
         <w:top w:w="0" w:type="dxa"/>
         <w:left w:w="108" w:type="dxa"/>
@@ -3191,7 +4678,6 @@
       <w:lang w:val="en-US"/>
     </w:rPr>
     <w:tblPr>
-      <w:tblInd w:w="0" w:type="dxa"/>
       <w:tblCellMar>
         <w:top w:w="0" w:type="dxa"/>
         <w:left w:w="0" w:type="dxa"/>
@@ -3485,7 +4971,7 @@
 
 <file path=customXml/item1.xml><?xml version="1.0" encoding="utf-8"?>
 <go:gDocsCustomXmlDataStorage xmlns:go="http://customooxmlschemas.google.com/" xmlns:r="http://schemas.openxmlformats.org/officeDocument/2006/relationships">
-  <go:docsCustomData roundtripDataSignature="AMtx7mju46nuqkQuSN5kQ+VPd0TS8Njthg==">AMUW2mVqeywR7d9qm9ZaD0oUZ+UL1o7/Q/LXsEiIUZZvi/gezBy1duVTB11H9pJngYGFVZRLCKUKn6HLhUvF5ducXNGJS8roOQJtih9nKfRmYKgX5XJxiSlzvRNpNwnJ24xztKN1Qdix</go:docsCustomData>
+  <go:docsCustomData roundtripDataSignature="AMtx7mgTgrmQi0WRf0QV4ozvg1maYBjzsw==">AMUW2mXUk2CEirSzLA9eztW0FkuKMdnxgdOXExkD7lBVC+Dcil+T6d+kk2muJ7wQC5heEO14+PF8Ql+luAHNmXcp0phq9B2BEo9XuUVWFkVlGcg+PZK66aeslZeJOqT8EUJ8MEEuQuoZ</go:docsCustomData>
 </go:gDocsCustomXmlDataStorage>
 </file>
 

</xml_diff>

<commit_message>
🎨 (1365):  modification du modèle de réponse producteur - dynamique
</commit_message>
<xml_diff>
--- a/src/views/template/Modèle réponse Changement Producteur - dynamique.docx
+++ b/src/views/template/Modèle réponse Changement Producteur - dynamique.docx
@@ -205,7 +205,7 @@
                 <w:u w:val="none"/>
                 <w:vertAlign w:val="baseline"/>
               </w:rPr>
-              <w:t>[Date]</w:t>
+              <w:t>[XX/XX/20XX]</w:t>
             </w:r>
           </w:p>
         </w:tc>
@@ -1327,7 +1327,47 @@
                 <w:shd w:fill="auto" w:val="clear"/>
                 <w:vertAlign w:val="baseline"/>
               </w:rPr>
-              <w:t>Puissance-crête (MWc)</w:t>
+              <w:t>Puissance (</w:t>
+            </w:r>
+            <w:r>
+              <w:rPr>
+                <w:rFonts w:eastAsia="Liberation Sans" w:cs="Liberation Sans" w:ascii="Liberation Sans" w:hAnsi="Liberation Sans"/>
+                <w:b w:val="false"/>
+                <w:i w:val="false"/>
+                <w:caps w:val="false"/>
+                <w:smallCaps w:val="false"/>
+                <w:strike w:val="false"/>
+                <w:dstrike w:val="false"/>
+                <w:color w:val="000000"/>
+                <w:position w:val="0"/>
+                <w:sz w:val="20"/>
+                <w:sz w:val="20"/>
+                <w:szCs w:val="20"/>
+                <w:u w:val="none"/>
+                <w:shd w:fill="auto" w:val="clear"/>
+                <w:vertAlign w:val="baseline"/>
+              </w:rPr>
+              <w:t>{unitePuissance}</w:t>
+            </w:r>
+            <w:r>
+              <w:rPr>
+                <w:rFonts w:eastAsia="Liberation Sans" w:cs="Liberation Sans" w:ascii="Liberation Sans" w:hAnsi="Liberation Sans"/>
+                <w:b w:val="false"/>
+                <w:i w:val="false"/>
+                <w:caps w:val="false"/>
+                <w:smallCaps w:val="false"/>
+                <w:strike w:val="false"/>
+                <w:dstrike w:val="false"/>
+                <w:color w:val="000000"/>
+                <w:position w:val="0"/>
+                <w:sz w:val="20"/>
+                <w:sz w:val="20"/>
+                <w:szCs w:val="20"/>
+                <w:u w:val="none"/>
+                <w:shd w:fill="auto" w:val="clear"/>
+                <w:vertAlign w:val="baseline"/>
+              </w:rPr>
+              <w:t>)</w:t>
             </w:r>
           </w:p>
         </w:tc>
@@ -2774,64 +2814,7 @@
               </w:rPr>
             </w:pPr>
             <w:r>
-              <w:rPr>
-                <w:rFonts w:eastAsia="Liberation Sans" w:cs="Liberation Sans" w:ascii="Liberation Sans" w:hAnsi="Liberation Sans"/>
-                <w:b/>
-                <w:i w:val="false"/>
-                <w:caps w:val="false"/>
-                <w:smallCaps w:val="false"/>
-                <w:strike w:val="false"/>
-                <w:dstrike w:val="false"/>
-                <w:color w:val="000000"/>
-                <w:position w:val="0"/>
-                <w:sz w:val="20"/>
-                <w:sz w:val="20"/>
-                <w:szCs w:val="20"/>
-                <w:u w:val="none"/>
-                <w:shd w:fill="auto" w:val="clear"/>
-                <w:vertAlign w:val="baseline"/>
-              </w:rPr>
-              <w:t>L’adjoint au sous-directeur</w:t>
-            </w:r>
-            <w:r>
-              <w:rPr>
-                <w:rFonts w:eastAsia="Calibri" w:cs="Calibri"/>
-                <w:b w:val="false"/>
-                <w:i w:val="false"/>
-                <w:caps w:val="false"/>
-                <w:smallCaps w:val="false"/>
-                <w:strike w:val="false"/>
-                <w:dstrike w:val="false"/>
-                <w:color w:val="000000"/>
-                <w:position w:val="0"/>
-                <w:sz w:val="22"/>
-                <w:sz w:val="22"/>
-                <w:szCs w:val="22"/>
-                <w:u w:val="none"/>
-                <w:shd w:fill="auto" w:val="clear"/>
-                <w:vertAlign w:val="baseline"/>
-              </w:rPr>
-              <w:t xml:space="preserve"> </w:t>
-            </w:r>
-            <w:r>
-              <w:rPr>
-                <w:rFonts w:eastAsia="Liberation Sans" w:cs="Liberation Sans" w:ascii="Liberation Sans" w:hAnsi="Liberation Sans"/>
-                <w:b/>
-                <w:i w:val="false"/>
-                <w:caps w:val="false"/>
-                <w:smallCaps w:val="false"/>
-                <w:strike w:val="false"/>
-                <w:dstrike w:val="false"/>
-                <w:color w:val="000000"/>
-                <w:position w:val="0"/>
-                <w:sz w:val="20"/>
-                <w:sz w:val="20"/>
-                <w:szCs w:val="20"/>
-                <w:u w:val="none"/>
-                <w:shd w:fill="auto" w:val="clear"/>
-                <w:vertAlign w:val="baseline"/>
-              </w:rPr>
-              <w:t>du système électrique et des énergies renouvelables,</w:t>
+              <w:rPr/>
             </w:r>
           </w:p>
         </w:tc>
@@ -3051,24 +3034,7 @@
               </w:rPr>
             </w:pPr>
             <w:r>
-              <w:rPr>
-                <w:rFonts w:eastAsia="Liberation Sans" w:cs="Liberation Sans" w:ascii="Liberation Sans" w:hAnsi="Liberation Sans"/>
-                <w:b/>
-                <w:i w:val="false"/>
-                <w:caps w:val="false"/>
-                <w:smallCaps w:val="false"/>
-                <w:strike w:val="false"/>
-                <w:dstrike w:val="false"/>
-                <w:color w:val="000000"/>
-                <w:position w:val="0"/>
-                <w:sz w:val="20"/>
-                <w:sz w:val="20"/>
-                <w:szCs w:val="20"/>
-                <w:u w:val="none"/>
-                <w:shd w:fill="auto" w:val="clear"/>
-                <w:vertAlign w:val="baseline"/>
-              </w:rPr>
-              <w:t>Ghislain FERRAN</w:t>
+              <w:rPr/>
             </w:r>
           </w:p>
         </w:tc>
@@ -3595,7 +3561,7 @@
     <w:r>
       <w:rPr/>
       <w:drawing>
-        <wp:anchor behindDoc="1" distT="0" distB="0" distL="0" distR="0" simplePos="0" locked="0" layoutInCell="0" allowOverlap="1" relativeHeight="2">
+        <wp:anchor behindDoc="0" distT="0" distB="0" distL="0" distR="0" simplePos="0" locked="0" layoutInCell="0" allowOverlap="1" relativeHeight="2">
           <wp:simplePos x="0" y="0"/>
           <wp:positionH relativeFrom="column">
             <wp:posOffset>0</wp:posOffset>

</xml_diff>